<commit_message>
Update project model canvas
</commit_message>
<xml_diff>
--- a/docs/img/Project_Model_Canvas_editable.docx
+++ b/docs/img/Project_Model_Canvas_editable.docx
@@ -1,6 +1,6 @@
 
 <file path=word/document.xml><?xml version="1.0" encoding="utf-8"?>
-<w:document xmlns:wpc="http://schemas.microsoft.com/office/word/2010/wordprocessingCanvas" xmlns:cx="http://schemas.microsoft.com/office/drawing/2014/chartex" xmlns:mc="http://schemas.openxmlformats.org/markup-compatibility/2006" xmlns:o="urn:schemas-microsoft-com:office:office" xmlns:r="http://schemas.openxmlformats.org/officeDocument/2006/relationships" xmlns:m="http://schemas.openxmlformats.org/officeDocument/2006/math" xmlns:v="urn:schemas-microsoft-com:vml" xmlns:wp14="http://schemas.microsoft.com/office/word/2010/wordprocessingDrawing" xmlns:wp="http://schemas.openxmlformats.org/drawingml/2006/wordprocessingDrawing" xmlns:w10="urn:schemas-microsoft-com:office:word" xmlns:w="http://schemas.openxmlformats.org/wordprocessingml/2006/main" xmlns:w14="http://schemas.microsoft.com/office/word/2010/wordml" xmlns:w15="http://schemas.microsoft.com/office/word/2012/wordml" xmlns:w16se="http://schemas.microsoft.com/office/word/2015/wordml/symex" xmlns:wpg="http://schemas.microsoft.com/office/word/2010/wordprocessingGroup" xmlns:wpi="http://schemas.microsoft.com/office/word/2010/wordprocessingInk" xmlns:wne="http://schemas.microsoft.com/office/word/2006/wordml" xmlns:wps="http://schemas.microsoft.com/office/word/2010/wordprocessingShape" mc:Ignorable="w14 w15 w16se wp14">
+<w:document xmlns:wpc="http://schemas.microsoft.com/office/word/2010/wordprocessingCanvas" xmlns:cx="http://schemas.microsoft.com/office/drawing/2014/chartex" xmlns:cx1="http://schemas.microsoft.com/office/drawing/2015/9/8/chartex" xmlns:cx2="http://schemas.microsoft.com/office/drawing/2015/10/21/chartex" xmlns:cx3="http://schemas.microsoft.com/office/drawing/2016/5/9/chartex" xmlns:cx4="http://schemas.microsoft.com/office/drawing/2016/5/10/chartex" xmlns:cx5="http://schemas.microsoft.com/office/drawing/2016/5/11/chartex" xmlns:cx6="http://schemas.microsoft.com/office/drawing/2016/5/12/chartex" xmlns:cx7="http://schemas.microsoft.com/office/drawing/2016/5/13/chartex" xmlns:cx8="http://schemas.microsoft.com/office/drawing/2016/5/14/chartex" xmlns:mc="http://schemas.openxmlformats.org/markup-compatibility/2006" xmlns:aink="http://schemas.microsoft.com/office/drawing/2016/ink" xmlns:am3d="http://schemas.microsoft.com/office/drawing/2017/model3d" xmlns:o="urn:schemas-microsoft-com:office:office" xmlns:r="http://schemas.openxmlformats.org/officeDocument/2006/relationships" xmlns:m="http://schemas.openxmlformats.org/officeDocument/2006/math" xmlns:v="urn:schemas-microsoft-com:vml" xmlns:wp14="http://schemas.microsoft.com/office/word/2010/wordprocessingDrawing" xmlns:wp="http://schemas.openxmlformats.org/drawingml/2006/wordprocessingDrawing" xmlns:w10="urn:schemas-microsoft-com:office:word" xmlns:w="http://schemas.openxmlformats.org/wordprocessingml/2006/main" xmlns:w14="http://schemas.microsoft.com/office/word/2010/wordml" xmlns:w15="http://schemas.microsoft.com/office/word/2012/wordml" xmlns:w16cex="http://schemas.microsoft.com/office/word/2018/wordml/cex" xmlns:w16cid="http://schemas.microsoft.com/office/word/2016/wordml/cid" xmlns:w16="http://schemas.microsoft.com/office/word/2018/wordml" xmlns:w16se="http://schemas.microsoft.com/office/word/2015/wordml/symex" xmlns:wpg="http://schemas.microsoft.com/office/word/2010/wordprocessingGroup" xmlns:wpi="http://schemas.microsoft.com/office/word/2010/wordprocessingInk" xmlns:wne="http://schemas.microsoft.com/office/word/2006/wordml" xmlns:wps="http://schemas.microsoft.com/office/word/2010/wordprocessingShape" mc:Ignorable="w14 w15 w16se w16cid w16 w16cex wp14">
   <w:body>
     <w:p>
       <w:pPr>
@@ -19,7 +19,7 @@
         <mc:AlternateContent>
           <mc:Choice Requires="wps">
             <w:drawing>
-              <wp:anchor distT="0" distB="0" distL="114300" distR="114300" simplePos="0" relativeHeight="487497216" behindDoc="0" locked="0" layoutInCell="1" allowOverlap="1">
+              <wp:anchor distT="0" distB="0" distL="114300" distR="114300" simplePos="0" relativeHeight="487497216" behindDoc="0" locked="0" layoutInCell="1" allowOverlap="1" wp14:anchorId="0B73290A" wp14:editId="5BFA13E9">
                 <wp:simplePos x="0" y="0"/>
                 <wp:positionH relativeFrom="column">
                   <wp:posOffset>82550</wp:posOffset>
@@ -58,13 +58,69 @@
                                 <w:szCs w:val="40"/>
                               </w:rPr>
                             </w:pPr>
+                          </w:p>
+                          <w:p>
+                            <w:pPr>
+                              <w:rPr>
+                                <w:sz w:val="32"/>
+                                <w:szCs w:val="32"/>
+                              </w:rPr>
+                            </w:pPr>
+                            <w:bookmarkStart w:id="0" w:name="_GoBack"/>
+                            <w:bookmarkEnd w:id="0"/>
+                          </w:p>
+                          <w:p>
+                            <w:pPr>
+                              <w:rPr>
+                                <w:sz w:val="32"/>
+                                <w:szCs w:val="32"/>
+                              </w:rPr>
+                            </w:pPr>
                             <w:r>
+                              <w:rPr>
+                                <w:sz w:val="32"/>
+                                <w:szCs w:val="32"/>
+                              </w:rPr>
+                              <w:t>Implementing</w:t>
+                            </w:r>
+                            <w:r>
+                              <w:rPr>
+                                <w:sz w:val="32"/>
+                                <w:szCs w:val="32"/>
+                              </w:rPr>
+                              <w:t xml:space="preserve"> the server side of the PCP Minimal protocol specification.</w:t>
+                            </w:r>
+                          </w:p>
+                          <w:p>
+                            <w:pPr>
+                              <w:rPr>
+                                <w:sz w:val="32"/>
+                                <w:szCs w:val="32"/>
+                              </w:rPr>
+                            </w:pPr>
+                          </w:p>
+                          <w:p>
+                            <w:pPr>
+                              <w:rPr>
+                                <w:sz w:val="32"/>
+                                <w:szCs w:val="32"/>
+                              </w:rPr>
+                            </w:pPr>
+                            <w:r>
+                              <w:rPr>
+                                <w:sz w:val="32"/>
+                                <w:szCs w:val="32"/>
+                              </w:rPr>
+                              <w:t>The server application has the purpose of allowing the clients to chat between each other using the protocol.</w:t>
+                            </w:r>
+                          </w:p>
+                          <w:p>
+                            <w:pPr>
                               <w:rPr>
                                 <w:sz w:val="40"/>
                                 <w:szCs w:val="40"/>
                               </w:rPr>
-                              <w:t>PotatoChatProtocol is an extremely easy, portable and expandable protocol which can be used as base to develop a chat application.</w:t>
-                            </w:r>
+                            </w:pPr>
                           </w:p>
                         </w:txbxContent>
                       </wps:txbx>
@@ -88,7 +144,7 @@
           </mc:Choice>
           <mc:Fallback>
             <w:pict>
-              <v:shapetype id="_x0000_t202" coordsize="21600,21600" o:spt="202" path="m,l,21600r21600,l21600,xe">
+              <v:shapetype w14:anchorId="0B73290A" id="_x0000_t202" coordsize="21600,21600" o:spt="202" path="m,l,21600r21600,l21600,xe">
                 <v:stroke joinstyle="miter"/>
                 <v:path gradientshapeok="t" o:connecttype="rect"/>
               </v:shapetype>
@@ -102,13 +158,69 @@
                           <w:szCs w:val="40"/>
                         </w:rPr>
                       </w:pPr>
+                    </w:p>
+                    <w:p>
+                      <w:pPr>
+                        <w:rPr>
+                          <w:sz w:val="32"/>
+                          <w:szCs w:val="32"/>
+                        </w:rPr>
+                      </w:pPr>
+                      <w:bookmarkStart w:id="1" w:name="_GoBack"/>
+                      <w:bookmarkEnd w:id="1"/>
+                    </w:p>
+                    <w:p>
+                      <w:pPr>
+                        <w:rPr>
+                          <w:sz w:val="32"/>
+                          <w:szCs w:val="32"/>
+                        </w:rPr>
+                      </w:pPr>
                       <w:r>
+                        <w:rPr>
+                          <w:sz w:val="32"/>
+                          <w:szCs w:val="32"/>
+                        </w:rPr>
+                        <w:t>Implementing</w:t>
+                      </w:r>
+                      <w:r>
+                        <w:rPr>
+                          <w:sz w:val="32"/>
+                          <w:szCs w:val="32"/>
+                        </w:rPr>
+                        <w:t xml:space="preserve"> the server side of the PCP Minimal protocol specification.</w:t>
+                      </w:r>
+                    </w:p>
+                    <w:p>
+                      <w:pPr>
+                        <w:rPr>
+                          <w:sz w:val="32"/>
+                          <w:szCs w:val="32"/>
+                        </w:rPr>
+                      </w:pPr>
+                    </w:p>
+                    <w:p>
+                      <w:pPr>
+                        <w:rPr>
+                          <w:sz w:val="32"/>
+                          <w:szCs w:val="32"/>
+                        </w:rPr>
+                      </w:pPr>
+                      <w:r>
+                        <w:rPr>
+                          <w:sz w:val="32"/>
+                          <w:szCs w:val="32"/>
+                        </w:rPr>
+                        <w:t>The server application has the purpose of allowing the clients to chat between each other using the protocol.</w:t>
+                      </w:r>
+                    </w:p>
+                    <w:p>
+                      <w:pPr>
                         <w:rPr>
                           <w:sz w:val="40"/>
                           <w:szCs w:val="40"/>
                         </w:rPr>
-                        <w:t>PotatoChatProtocol is an extremely easy, portable and expandable protocol which can be used as base to develop a chat application.</w:t>
-                      </w:r>
+                      </w:pPr>
                     </w:p>
                   </w:txbxContent>
                 </v:textbox>
@@ -125,7 +237,7 @@
         <mc:AlternateContent>
           <mc:Choice Requires="wpg">
             <w:drawing>
-              <wp:anchor distT="0" distB="0" distL="114300" distR="114300" simplePos="0" relativeHeight="15734784" behindDoc="0" locked="0" layoutInCell="1" allowOverlap="1">
+              <wp:anchor distT="0" distB="0" distL="114300" distR="114300" simplePos="0" relativeHeight="15734784" behindDoc="0" locked="0" layoutInCell="1" allowOverlap="1" wp14:anchorId="23DAC317" wp14:editId="1A7AFCFC">
                 <wp:simplePos x="0" y="0"/>
                 <wp:positionH relativeFrom="page">
                   <wp:posOffset>8157210</wp:posOffset>
@@ -2120,7 +2232,7 @@
           </mc:Choice>
           <mc:Fallback>
             <w:pict>
-              <v:group id="Group 51" o:spid="_x0000_s1027" style="position:absolute;left:0;text-align:left;margin-left:642.3pt;margin-top:44.1pt;width:300.3pt;height:364.6pt;z-index:15734784;mso-position-horizontal-relative:page" coordorigin="12846,882" coordsize="6006,7292" o:gfxdata="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">
+              <v:group w14:anchorId="23DAC317" id="Group 51" o:spid="_x0000_s1027" style="position:absolute;left:0;text-align:left;margin-left:642.3pt;margin-top:44.1pt;width:300.3pt;height:364.6pt;z-index:15734784;mso-position-horizontal-relative:page" coordorigin="12846,882" coordsize="6006,7292" o:gfxdata="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">
                 <v:rect id="Rectangle 54" o:spid="_x0000_s1028" style="position:absolute;left:12852;top:889;width:5993;height:7278;visibility:visible;mso-wrap-style:square;v-text-anchor:top" o:gfxdata="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" stroked="f"/>
                 <v:shape id="AutoShape 53" o:spid="_x0000_s1029" style="position:absolute;left:12986;top:1305;width:1789;height:1122;visibility:visible;mso-wrap-style:square;v-text-anchor:top" coordsize="1789,1122" o:gfxdata="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" path="m1788,646r-361,l1427,662r361,l1788,646xm1783,39r-350,l1433,646r104,l1537,550r246,l1783,535r-326,l1457,487r326,l1783,476r-326,l1457,427r326,l1783,416r-326,l1457,368r326,l1783,356r-326,l1457,308r326,l1783,296r-326,l1457,248r326,l1783,237r-326,l1457,188r326,l1783,177r-326,l1457,129r326,l1783,117r-326,l1457,69r326,l1783,39xm1783,550r-187,l1596,646r187,l1783,550xm1537,487r-21,l1516,535r21,l1537,487xm1620,487r-24,l1596,535r24,l1620,487xm1700,487r-21,l1679,535r21,l1700,487xm1783,487r-23,l1760,535r23,l1783,487xm1537,427r-21,l1516,476r21,l1537,427xm1620,427r-24,l1596,476r24,l1620,427xm1700,427r-21,l1679,476r21,l1700,427xm1783,427r-23,l1760,476r23,l1783,427xm1537,368r-21,l1516,416r21,l1537,368xm1620,368r-24,l1596,416r24,l1620,368xm1700,368r-21,l1679,416r21,l1700,368xm1783,368r-23,l1760,416r23,l1783,368xm1537,308r-21,l1516,356r21,l1537,308xm1620,308r-24,l1596,356r24,l1620,308xm1700,308r-21,l1679,356r21,l1700,308xm1783,308r-23,l1760,356r23,l1783,308xm1537,248r-21,l1516,296r21,l1537,248xm1620,248r-24,l1596,296r24,l1620,248xm1700,248r-21,l1679,296r21,l1700,248xm1783,248r-23,l1760,296r23,l1783,248xm1537,188r-21,l1516,237r21,l1537,188xm1620,188r-24,l1596,237r24,l1620,188xm1700,188r-21,l1679,237r21,l1700,188xm1783,188r-23,l1760,237r23,l1783,188xm1537,129r-21,l1516,177r21,l1537,129xm1620,129r-24,l1596,177r24,l1620,129xm1700,129r-21,l1679,177r21,l1700,129xm1783,129r-23,l1760,177r23,l1783,129xm1537,69r-21,l1516,117r21,l1537,69xm1620,69r-24,l1596,117r24,l1620,69xm1700,69r-21,l1679,117r21,l1700,69xm1783,69r-23,l1760,117r23,l1783,69xm1682,l1538,r,39l1682,39r,-39xm142,439l86,457,41,481,11,514,,554r,86l3,656r9,14l25,679r17,3l468,682r16,-3l498,670r9,-14l508,650r-277,l204,598,181,553,161,503,142,439xm280,476r-49,l229,477r-1,1l227,480r1,2l245,515r1,2l246,520,231,650r277,l509,648r-229,l265,517r1,-2l268,512r15,-28l284,482r,-2l283,478r-1,-1l280,476xm368,439r-19,64l329,552r-22,45l280,648r229,l510,640r,-86l499,514,469,481,424,457,368,439xm255,12l169,27,130,67r-11,61l120,201r12,74l164,335r43,40l255,390r25,-8l255,382,209,367,169,328,140,273,129,211r8,-32l140,160r,-18l142,125r8,-15l170,96r215,l380,67,341,27,255,12xm385,96r-45,l360,110r7,15l369,142r1,18l373,179r8,32l370,273r-29,55l301,367r-46,15l280,382r22,-7l346,335r32,-60l390,201r,-73l385,96xm340,96r-170,l195,97r28,8l255,110r31,-5l315,97r25,-1xm749,737r-89,27l588,803r-48,52l523,918r,137l528,1081r14,21l564,1117r26,5l1266,1122r26,-5l1313,1102r15,-21l1329,1072r-439,l854,1004,824,945,797,887,773,820,749,737xm968,795r-78,l887,796r-1,3l884,802r1,2l886,807r24,45l912,856r2,4l890,1072r439,l1330,1068r-362,l945,860r1,-4l948,852r24,-45l974,804r,-2l972,799r-1,-3l968,795xm1107,737r-24,82l1059,886r-26,58l1003,1002r-35,66l1330,1068r3,-13l1333,918r-17,-63l1268,803r-72,-39l1107,737xm928,59r-88,8l779,89r-37,36l721,171r-8,56l713,290r,69l722,438r25,72l783,571r45,47l878,648r50,11l978,648r3,-2l928,646,870,631,815,589,771,527,740,454,729,375r12,-51l745,294r1,-29l750,238r11,-24l793,192r344,l1134,171r-20,-46l1077,89,1016,67,928,59xm1137,192r-74,l1095,214r11,24l1109,265r1,29l1114,324r13,51l1116,454r-31,73l1040,589r-54,42l928,646r53,l1028,618r44,-47l1109,510r24,-72l1142,359r1,-69l1142,227r-5,-35xm1063,192r-270,l833,194r45,12l928,214r50,-8l1023,194r40,-2xe" fillcolor="#231f20" stroked="f">
                   <v:path arrowok="t" o:connecttype="custom" o:connectlocs="1433,1344;1457,1792;1457,1721;1783,1601;1783,1493;1457,1374;1783,1855;1596,1792;1700,1840;1537,1732;1596,1781;1700,1732;1516,1673;1620,1721;1783,1673;1516,1661;1620,1613;1760,1613;1537,1601;1700,1553;1760,1601;1537,1493;1679,1493;1783,1542;1620,1434;1679,1482;1783,1434;1596,1374;1700,1422;1682,1305;41,1786;42,1987;204,1903;228,1783;508,1955;284,1787;329,1857;469,1786;120,1506;209,1672;142,1430;385,1401;381,1516;346,1640;195,1402;660,2069;564,2422;890,2377;890,2100;912,2161;946,2161;968,2100;1330,2373;928,1364;713,1595;928,1964;740,1759;793,1497;1137,1497;1127,1680;1028,1923;1137,1497;978,1511" o:connectangles="0,0,0,0,0,0,0,0,0,0,0,0,0,0,0,0,0,0,0,0,0,0,0,0,0,0,0,0,0,0,0,0,0,0,0,0,0,0,0,0,0,0,0,0,0,0,0,0,0,0,0,0,0,0,0,0,0,0,0,0,0,0,0"/>
@@ -2162,7 +2274,7 @@
         <mc:AlternateContent>
           <mc:Choice Requires="wpg">
             <w:drawing>
-              <wp:anchor distT="0" distB="0" distL="114300" distR="114300" simplePos="0" relativeHeight="15735808" behindDoc="0" locked="0" layoutInCell="1" allowOverlap="1">
+              <wp:anchor distT="0" distB="0" distL="114300" distR="114300" simplePos="0" relativeHeight="15735808" behindDoc="0" locked="0" layoutInCell="1" allowOverlap="1" wp14:anchorId="7B4808CA" wp14:editId="158624E5">
                 <wp:simplePos x="0" y="0"/>
                 <wp:positionH relativeFrom="page">
                   <wp:posOffset>12094210</wp:posOffset>
@@ -3087,7 +3199,7 @@
           </mc:Choice>
           <mc:Fallback>
             <w:pict>
-              <v:group id="Group 47" o:spid="_x0000_s1031" style="position:absolute;left:0;text-align:left;margin-left:952.3pt;margin-top:44.1pt;width:302.2pt;height:364.6pt;z-index:15735808;mso-position-horizontal-relative:page" coordorigin="19046,882" coordsize="6044,7292" o:gfxdata="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">
+              <v:group w14:anchorId="7B4808CA" id="Group 47" o:spid="_x0000_s1031" style="position:absolute;left:0;text-align:left;margin-left:952.3pt;margin-top:44.1pt;width:302.2pt;height:364.6pt;z-index:15735808;mso-position-horizontal-relative:page" coordorigin="19046,882" coordsize="6044,7292" o:gfxdata="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">
                 <v:rect id="Rectangle 50" o:spid="_x0000_s1032" style="position:absolute;left:19052;top:889;width:6031;height:7278;visibility:visible;mso-wrap-style:square;v-text-anchor:top" o:gfxdata="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" stroked="f"/>
                 <v:shape id="AutoShape 49" o:spid="_x0000_s1033" style="position:absolute;left:19175;top:1141;width:1860;height:879;visibility:visible;mso-wrap-style:square;v-text-anchor:top" coordsize="1860,879" o:gfxdata="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" path="m437,179r-78,6l285,201r-68,26l156,261r-53,43l60,352,28,407,8,466,,529r8,63l28,651r33,55l105,755r52,42l218,831r68,25l359,873r78,5l1058,878r101,-2l1249,870r81,-11l1401,842r52,-20l474,822r-88,-6l306,798,235,767,174,724,133,683,102,638,81,589,74,535r8,-61l104,416r37,-52l189,319r58,-37l314,254r75,-18l469,230r138,l620,196r-48,l540,189r-34,-5l472,180r-35,-1xm1755,330r-221,l1617,338r68,25l1735,402r31,53l1777,518r-16,66l1719,640r-59,42l1592,708r-68,4l1481,746r-52,27l1368,793r-69,14l1221,816r-85,4l1043,822r410,l1463,818r54,-31l1563,747r63,-3l1693,721r63,-38l1809,632r37,-59l1860,509r-10,-63l1820,389r-47,-48l1755,330xm1055,58r-195,l935,68r66,26l1056,134r41,49l1122,237r71,19l1266,287r67,37l1384,364r34,-14l1455,339r39,-7l1534,330r221,l1724,311r-324,l1350,269r-59,-36l1226,206r-71,-18l1127,127,1081,75,1055,58xm1563,272r-44,2l1476,282r-40,12l1400,311r324,l1713,304r-71,-24l1563,272xm607,230r-138,l502,232r33,6l567,246r30,8l607,230xm864,l780,10,705,37,643,79r-45,54l572,196r48,l661,143,716,99,783,69,860,58r195,l1020,35,947,9,864,xe" fillcolor="#231f20" stroked="f">
                   <v:path arrowok="t" o:connecttype="custom" o:connectlocs="285,1343;103,1446;8,1608;28,1793;157,1939;359,2015;1159,2018;1401,1984;386,1958;174,1866;81,1731;104,1558;247,1424;469,1372;572,1338;472,1322;1534,1472;1735,1544;1761,1726;1592,1850;1429,1915;1221,1958;1453,1964;1563,1889;1756,1825;1860,1651;1773,1483;860,1200;1056,1276;1193,1398;1384,1506;1494,1474;1724,1453;1291,1375;1127,1269;1563,1414;1436,1436;1713,1446;607,1372;535,1380;607,1372;705,1179;572,1338;716,1241;1055,1200;864,1142" o:connectangles="0,0,0,0,0,0,0,0,0,0,0,0,0,0,0,0,0,0,0,0,0,0,0,0,0,0,0,0,0,0,0,0,0,0,0,0,0,0,0,0,0,0,0,0,0,0"/>
@@ -3129,7 +3241,7 @@
         <mc:AlternateContent>
           <mc:Choice Requires="wpg">
             <w:drawing>
-              <wp:anchor distT="0" distB="0" distL="114300" distR="114300" simplePos="0" relativeHeight="15739904" behindDoc="0" locked="0" layoutInCell="1" allowOverlap="1">
+              <wp:anchor distT="0" distB="0" distL="114300" distR="114300" simplePos="0" relativeHeight="15739904" behindDoc="0" locked="0" layoutInCell="1" allowOverlap="1" wp14:anchorId="5642343D" wp14:editId="44DAFA33">
                 <wp:simplePos x="0" y="0"/>
                 <wp:positionH relativeFrom="page">
                   <wp:posOffset>16055340</wp:posOffset>
@@ -4964,7 +5076,7 @@
           </mc:Choice>
           <mc:Fallback>
             <w:pict>
-              <v:group id="Group 43" o:spid="_x0000_s1035" style="position:absolute;left:0;text-align:left;margin-left:1264.2pt;margin-top:44.1pt;width:300.3pt;height:364.95pt;z-index:15739904;mso-position-horizontal-relative:page" coordorigin="25284,882" coordsize="6006,7299" o:gfxdata="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">
+              <v:group w14:anchorId="5642343D" id="Group 43" o:spid="_x0000_s1035" style="position:absolute;left:0;text-align:left;margin-left:1264.2pt;margin-top:44.1pt;width:300.3pt;height:364.95pt;z-index:15739904;mso-position-horizontal-relative:page" coordorigin="25284,882" coordsize="6006,7299" o:gfxdata="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">
                 <v:rect id="Rectangle 46" o:spid="_x0000_s1036" style="position:absolute;left:25290;top:889;width:5993;height:7286;visibility:visible;mso-wrap-style:square;v-text-anchor:top" o:gfxdata="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" stroked="f"/>
                 <v:shape id="AutoShape 45" o:spid="_x0000_s1037" style="position:absolute;left:25645;top:1010;width:1283;height:1308;visibility:visible;mso-wrap-style:square;v-text-anchor:top" coordsize="1283,1308" o:gfxdata="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" path="m981,275r,979l993,1275r32,17l1073,1304r59,4l1190,1304r48,-12l1270,1275r12,-21l1282,308r-150,l1099,307r-31,-3l1039,298r-26,-8l1002,286r-11,-5l981,275xm1282,275r-10,6l1261,286r-11,4l1224,298r-29,6l1164,307r-32,1l1282,308r,-33xm1103,183r-49,6l1015,201r-25,16l980,236r12,21l1025,274r48,12l1132,290r58,-4l1238,274r33,-17l1283,236r-10,-19l1248,201r-38,-11l1176,185r-64,l1103,183xm1163,183r-9,l1133,184r-21,1l1176,185r-13,-2xm328,276r-1,978l339,1276r32,18l419,1304r59,4l536,1304r48,-10l617,1276r12,-22l628,1040r-77,-14l481,994,422,948,377,886,348,816,337,736r11,-78l377,586r45,-60l481,478r69,-32l628,432r,-122l478,310r-33,-2l414,304r-29,-6l360,290r-12,-4l337,282r-9,-6xm655,276r-1,156l732,446r70,32l860,526r46,60l935,658r10,78l935,816r-29,70l860,948r-59,46l732,1026r-78,14l654,1254r12,22l698,1294r48,10l805,1308r58,-4l911,1294r33,-18l955,1254r,-944l805,310r-33,-2l741,304r-29,-6l687,290r-12,-4l664,282r-9,-6xm641,458r-74,10l500,496r-56,44l400,596r-28,66l362,736r10,74l400,878r44,56l500,978r67,28l641,1016r74,-10l763,986r-122,l562,974,493,938,439,884,404,816,391,736r13,-78l439,588r54,-54l562,498r79,-12l758,486,715,468,641,458xm758,486r-117,l720,498r69,36l843,588r36,70l892,736r-13,80l843,884r-54,54l720,974r-79,12l763,986r19,-8l839,934r43,-56l910,810r10,-74l910,662,882,596,839,540,782,496,758,486xm715,768r-53,l772,812,715,768xm641,502l622,704r-11,6l603,722r,14l606,752r8,12l627,772r14,2l649,774r7,-2l662,768r53,l678,740r,-2l679,738r,-16l671,710r-11,-6l641,502xm628,276r-9,6l608,286r-12,4l570,298r-28,6l511,308r-33,2l628,310r,-34xm955,276r-9,6l935,286r-12,4l897,298r-28,6l838,308r-33,2l955,310r,-34xm449,184r-49,6l362,202r-26,16l327,236r12,22l371,276r48,10l478,290r59,-4l585,276r32,-18l626,242r-152,l468,240r-5,-2l459,238r-3,-4l450,232r1,-6l451,214r-1,-14l449,184xm773,184r-47,6l688,202r-25,16l654,236r11,22l698,276r48,10l805,290r58,-4l911,276r33,-18l952,242r-158,l788,240r-8,-4l777,234r-5,-2l772,228r,-14l772,202r1,-18xm509,184r2,14l511,204r,14l510,232r-4,2l503,236r-9,4l489,242r137,l629,236r-9,-18l595,202,557,190r-48,-6xm834,184r-2,14l831,208r,10l832,232r-5,2l824,238r-5,l815,240r-6,2l952,242r4,-6l946,218,921,202,882,190r-48,-6xm630,r-8,l592,4r-26,6l543,22,524,36,507,54,493,76,482,96r-8,22l463,152r-5,24l457,196r,6l457,230r9,6l489,236r10,-6l499,226r,-12l499,200r4,-32l512,132r6,-18l527,96,537,80,550,68,565,56r18,-8l604,42r145,l735,30,689,10,630,xm749,42r-120,l679,48r36,16l740,86r17,28l766,136r7,22l778,180r3,18l781,202r,2l782,214r,8l781,228r2,2l790,232r5,2l806,234r5,-2l815,232r4,-2l821,230r,-4l819,196r-5,-32l807,136r-7,-26l799,110r-2,-4l795,100r-3,-4l769,60,749,42xm1,275l,1254r12,21l44,1292r48,12l151,1308r59,-4l257,1292r33,-17l302,1254,301,308r-150,l118,307,87,304,58,298,33,290,21,286,10,281,1,275xm301,275r-9,6l281,286r-12,4l243,298r-28,6l184,307r-33,1l301,308r,-33xm154,181r-21,l119,183r-47,7l34,201,9,217,,236r12,21l44,274r48,12l151,290r59,-4l258,274r32,-17l302,236r-9,-19l267,201,228,189r-48,-6l172,182r-18,-1xe" fillcolor="#231f20" stroked="f">
                   <v:path arrowok="t" o:connecttype="custom" o:connectlocs="1190,2314;1068,1314;1272,1291;1282,1318;992,1267;1283,1246;1163,1193;327,2264;617,2286;348,1826;628,1442;348,1296;860,1536;801,2004;805,2318;772,1318;641,1468;372,1820;763,1996;404,1668;641,1468;892,1746;782,1988;839,1550;641,1512;627,1782;678,1748;619,1292;628,1320;869,1314;362,1212;537,1296;459,1248;773,1194;746,1296;788,1250;773,1194;503,1246;557,1200;827,1244;946,1228;566,1020;463,1162;499,1240;527,1106;735,1040;740,1096;781,1212;795,1244;819,1206;792,1106;92,2314;151,1318;1,1285;184,1317;72,1200;151,1300;228,1199" o:connectangles="0,0,0,0,0,0,0,0,0,0,0,0,0,0,0,0,0,0,0,0,0,0,0,0,0,0,0,0,0,0,0,0,0,0,0,0,0,0,0,0,0,0,0,0,0,0,0,0,0,0,0,0,0,0,0,0,0,0"/>
@@ -5038,7 +5150,248 @@
         <mc:AlternateContent>
           <mc:Choice Requires="wps">
             <w:drawing>
-              <wp:anchor distT="0" distB="0" distL="114300" distR="114300" simplePos="0" relativeHeight="487498240" behindDoc="0" locked="0" layoutInCell="1" allowOverlap="1">
+              <wp:anchor distT="0" distB="0" distL="114300" distR="114300" simplePos="0" relativeHeight="487500288" behindDoc="0" locked="0" layoutInCell="1" allowOverlap="1" wp14:anchorId="26C10DFA" wp14:editId="3A362F05">
+                <wp:simplePos x="0" y="0"/>
+                <wp:positionH relativeFrom="column">
+                  <wp:posOffset>4039235</wp:posOffset>
+                </wp:positionH>
+                <wp:positionV relativeFrom="paragraph">
+                  <wp:posOffset>13335</wp:posOffset>
+                </wp:positionV>
+                <wp:extent cx="3839210" cy="3550920"/>
+                <wp:effectExtent l="0" t="0" r="27940" b="11430"/>
+                <wp:wrapNone/>
+                <wp:docPr id="59" name="Casella di testo 59"/>
+                <wp:cNvGraphicFramePr/>
+                <a:graphic xmlns:a="http://schemas.openxmlformats.org/drawingml/2006/main">
+                  <a:graphicData uri="http://schemas.microsoft.com/office/word/2010/wordprocessingShape">
+                    <wps:wsp>
+                      <wps:cNvSpPr txBox="1"/>
+                      <wps:spPr>
+                        <a:xfrm>
+                          <a:off x="0" y="0"/>
+                          <a:ext cx="3839210" cy="3550920"/>
+                        </a:xfrm>
+                        <a:prstGeom prst="rect">
+                          <a:avLst/>
+                        </a:prstGeom>
+                        <a:noFill/>
+                        <a:ln w="6350">
+                          <a:solidFill>
+                            <a:prstClr val="black"/>
+                          </a:solidFill>
+                        </a:ln>
+                      </wps:spPr>
+                      <wps:txbx>
+                        <w:txbxContent>
+                          <w:p>
+                            <w:pPr>
+                              <w:rPr>
+                                <w:sz w:val="32"/>
+                                <w:szCs w:val="32"/>
+                              </w:rPr>
+                            </w:pPr>
+                          </w:p>
+                          <w:p>
+                            <w:pPr>
+                              <w:rPr>
+                                <w:sz w:val="32"/>
+                                <w:szCs w:val="32"/>
+                              </w:rPr>
+                            </w:pPr>
+                          </w:p>
+                          <w:p>
+                            <w:pPr>
+                              <w:rPr>
+                                <w:sz w:val="32"/>
+                                <w:szCs w:val="32"/>
+                              </w:rPr>
+                            </w:pPr>
+                            <w:r>
+                              <w:rPr>
+                                <w:sz w:val="32"/>
+                                <w:szCs w:val="32"/>
+                              </w:rPr>
+                              <w:t xml:space="preserve">A simple </w:t>
+                            </w:r>
+                            <w:r>
+                              <w:rPr>
+                                <w:b/>
+                                <w:bCs/>
+                                <w:sz w:val="32"/>
+                                <w:szCs w:val="32"/>
+                              </w:rPr>
+                              <w:t>protocol</w:t>
+                            </w:r>
+                            <w:r>
+                              <w:rPr>
+                                <w:sz w:val="32"/>
+                                <w:szCs w:val="32"/>
+                              </w:rPr>
+                              <w:t xml:space="preserve"> that allows multiple users to communicate with each other in a local network, in public and private rooms.</w:t>
+                            </w:r>
+                          </w:p>
+                          <w:p>
+                            <w:pPr>
+                              <w:rPr>
+                                <w:sz w:val="32"/>
+                                <w:szCs w:val="32"/>
+                              </w:rPr>
+                            </w:pPr>
+                          </w:p>
+                          <w:p>
+                            <w:pPr>
+                              <w:rPr>
+                                <w:sz w:val="32"/>
+                                <w:szCs w:val="32"/>
+                              </w:rPr>
+                            </w:pPr>
+                            <w:r>
+                              <w:rPr>
+                                <w:sz w:val="32"/>
+                                <w:szCs w:val="32"/>
+                              </w:rPr>
+                              <w:t xml:space="preserve">An optimized and easily expandable </w:t>
+                            </w:r>
+                            <w:r>
+                              <w:rPr>
+                                <w:b/>
+                                <w:bCs/>
+                                <w:sz w:val="32"/>
+                                <w:szCs w:val="32"/>
+                              </w:rPr>
+                              <w:t>server</w:t>
+                            </w:r>
+                            <w:r>
+                              <w:rPr>
+                                <w:sz w:val="32"/>
+                                <w:szCs w:val="32"/>
+                              </w:rPr>
+                              <w:t xml:space="preserve"> that allows the correct interaction to different users.</w:t>
+                            </w:r>
+                          </w:p>
+                        </w:txbxContent>
+                      </wps:txbx>
+                      <wps:bodyPr rot="0" spcFirstLastPara="0" vertOverflow="overflow" horzOverflow="overflow" vert="horz" wrap="square" lIns="91440" tIns="45720" rIns="91440" bIns="45720" numCol="1" spcCol="0" rtlCol="0" fromWordArt="0" anchor="ctr" anchorCtr="0" forceAA="0" compatLnSpc="1">
+                        <a:prstTxWarp prst="textNoShape">
+                          <a:avLst/>
+                        </a:prstTxWarp>
+                        <a:noAutofit/>
+                      </wps:bodyPr>
+                    </wps:wsp>
+                  </a:graphicData>
+                </a:graphic>
+              </wp:anchor>
+            </w:drawing>
+          </mc:Choice>
+          <mc:Fallback>
+            <w:pict>
+              <v:shape w14:anchorId="26C10DFA" id="Casella di testo 59" o:spid="_x0000_s1039" type="#_x0000_t202" style="position:absolute;left:0;text-align:left;margin-left:318.05pt;margin-top:1.05pt;width:302.3pt;height:279.6pt;z-index:487500288;visibility:visible;mso-wrap-style:square;mso-wrap-distance-left:9pt;mso-wrap-distance-top:0;mso-wrap-distance-right:9pt;mso-wrap-distance-bottom:0;mso-position-horizontal:absolute;mso-position-horizontal-relative:text;mso-position-vertical:absolute;mso-position-vertical-relative:text;v-text-anchor:middle" o:gfxdata="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" filled="f" strokeweight=".5pt">
+                <v:textbox>
+                  <w:txbxContent>
+                    <w:p>
+                      <w:pPr>
+                        <w:rPr>
+                          <w:sz w:val="32"/>
+                          <w:szCs w:val="32"/>
+                        </w:rPr>
+                      </w:pPr>
+                    </w:p>
+                    <w:p>
+                      <w:pPr>
+                        <w:rPr>
+                          <w:sz w:val="32"/>
+                          <w:szCs w:val="32"/>
+                        </w:rPr>
+                      </w:pPr>
+                    </w:p>
+                    <w:p>
+                      <w:pPr>
+                        <w:rPr>
+                          <w:sz w:val="32"/>
+                          <w:szCs w:val="32"/>
+                        </w:rPr>
+                      </w:pPr>
+                      <w:r>
+                        <w:rPr>
+                          <w:sz w:val="32"/>
+                          <w:szCs w:val="32"/>
+                        </w:rPr>
+                        <w:t xml:space="preserve">A simple </w:t>
+                      </w:r>
+                      <w:r>
+                        <w:rPr>
+                          <w:b/>
+                          <w:bCs/>
+                          <w:sz w:val="32"/>
+                          <w:szCs w:val="32"/>
+                        </w:rPr>
+                        <w:t>protocol</w:t>
+                      </w:r>
+                      <w:r>
+                        <w:rPr>
+                          <w:sz w:val="32"/>
+                          <w:szCs w:val="32"/>
+                        </w:rPr>
+                        <w:t xml:space="preserve"> that allows multiple users to communicate with each other in a local network, in public and private rooms.</w:t>
+                      </w:r>
+                    </w:p>
+                    <w:p>
+                      <w:pPr>
+                        <w:rPr>
+                          <w:sz w:val="32"/>
+                          <w:szCs w:val="32"/>
+                        </w:rPr>
+                      </w:pPr>
+                    </w:p>
+                    <w:p>
+                      <w:pPr>
+                        <w:rPr>
+                          <w:sz w:val="32"/>
+                          <w:szCs w:val="32"/>
+                        </w:rPr>
+                      </w:pPr>
+                      <w:r>
+                        <w:rPr>
+                          <w:sz w:val="32"/>
+                          <w:szCs w:val="32"/>
+                        </w:rPr>
+                        <w:t xml:space="preserve">An optimized and easily expandable </w:t>
+                      </w:r>
+                      <w:r>
+                        <w:rPr>
+                          <w:b/>
+                          <w:bCs/>
+                          <w:sz w:val="32"/>
+                          <w:szCs w:val="32"/>
+                        </w:rPr>
+                        <w:t>server</w:t>
+                      </w:r>
+                      <w:r>
+                        <w:rPr>
+                          <w:sz w:val="32"/>
+                          <w:szCs w:val="32"/>
+                        </w:rPr>
+                        <w:t xml:space="preserve"> that allows the correct interaction to different users.</w:t>
+                      </w:r>
+                    </w:p>
+                  </w:txbxContent>
+                </v:textbox>
+              </v:shape>
+            </w:pict>
+          </mc:Fallback>
+        </mc:AlternateContent>
+      </w:r>
+      <w:r>
+        <w:rPr>
+          <w:noProof/>
+          <w:sz w:val="20"/>
+          <w:lang w:val="it-IT" w:eastAsia="it-IT"/>
+        </w:rPr>
+        <mc:AlternateContent>
+          <mc:Choice Requires="wps">
+            <w:drawing>
+              <wp:anchor distT="0" distB="0" distL="114300" distR="114300" simplePos="0" relativeHeight="487498240" behindDoc="0" locked="0" layoutInCell="1" allowOverlap="1" wp14:anchorId="1FBD61E7" wp14:editId="3F61998F">
                 <wp:simplePos x="0" y="0"/>
                 <wp:positionH relativeFrom="column">
                   <wp:posOffset>7992110</wp:posOffset>
@@ -5087,8 +5440,17 @@
                                 <w:sz w:val="40"/>
                                 <w:szCs w:val="40"/>
                               </w:rPr>
-                              <w:t>Antonio Sette</w:t>
+                              <w:t xml:space="preserve">Antonio </w:t>
                             </w:r>
+                            <w:proofErr w:type="spellStart"/>
+                            <w:r>
+                              <w:rPr>
+                                <w:sz w:val="40"/>
+                                <w:szCs w:val="40"/>
+                              </w:rPr>
+                              <w:t>Sette</w:t>
+                            </w:r>
+                            <w:proofErr w:type="spellEnd"/>
                           </w:p>
                           <w:p>
                             <w:pPr>
@@ -5115,8 +5477,17 @@
                                 <w:sz w:val="40"/>
                                 <w:szCs w:val="40"/>
                               </w:rPr>
-                              <w:t>Grazia Cobello</w:t>
+                              <w:t xml:space="preserve">Grazia </w:t>
                             </w:r>
+                            <w:proofErr w:type="spellStart"/>
+                            <w:r>
+                              <w:rPr>
+                                <w:sz w:val="40"/>
+                                <w:szCs w:val="40"/>
+                              </w:rPr>
+                              <w:t>Cobello</w:t>
+                            </w:r>
+                            <w:proofErr w:type="spellEnd"/>
                           </w:p>
                         </w:txbxContent>
                       </wps:txbx>
@@ -5134,7 +5505,7 @@
           </mc:Choice>
           <mc:Fallback>
             <w:pict>
-              <v:shape id="Casella di testo 57" o:spid="_x0000_s1039" type="#_x0000_t202" style="position:absolute;left:0;text-align:left;margin-left:629.3pt;margin-top:1.2pt;width:300.45pt;height:364.75pt;z-index:487498240;visibility:visible;mso-wrap-style:square;mso-wrap-distance-left:9pt;mso-wrap-distance-top:0;mso-wrap-distance-right:9pt;mso-wrap-distance-bottom:0;mso-position-horizontal:absolute;mso-position-horizontal-relative:text;mso-position-vertical:absolute;mso-position-vertical-relative:text;v-text-anchor:middle" o:gfxdata="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" filled="f" stroked="f" strokeweight=".5pt">
+              <v:shape w14:anchorId="1FBD61E7" id="Casella di testo 57" o:spid="_x0000_s1040" type="#_x0000_t202" style="position:absolute;left:0;text-align:left;margin-left:629.3pt;margin-top:1.2pt;width:300.45pt;height:364.75pt;z-index:487498240;visibility:visible;mso-wrap-style:square;mso-wrap-distance-left:9pt;mso-wrap-distance-top:0;mso-wrap-distance-right:9pt;mso-wrap-distance-bottom:0;mso-position-horizontal:absolute;mso-position-horizontal-relative:text;mso-position-vertical:absolute;mso-position-vertical-relative:text;v-text-anchor:middle" o:gfxdata="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" filled="f" stroked="f" strokeweight=".5pt">
                 <v:textbox>
                   <w:txbxContent>
                     <w:p>
@@ -5154,8 +5525,17 @@
                           <w:sz w:val="40"/>
                           <w:szCs w:val="40"/>
                         </w:rPr>
-                        <w:t>Antonio Sette</w:t>
+                        <w:t xml:space="preserve">Antonio </w:t>
                       </w:r>
+                      <w:proofErr w:type="spellStart"/>
+                      <w:r>
+                        <w:rPr>
+                          <w:sz w:val="40"/>
+                          <w:szCs w:val="40"/>
+                        </w:rPr>
+                        <w:t>Sette</w:t>
+                      </w:r>
+                      <w:proofErr w:type="spellEnd"/>
                     </w:p>
                     <w:p>
                       <w:pPr>
@@ -5182,8 +5562,17 @@
                           <w:sz w:val="40"/>
                           <w:szCs w:val="40"/>
                         </w:rPr>
-                        <w:t>Grazia Cobello</w:t>
+                        <w:t xml:space="preserve">Grazia </w:t>
                       </w:r>
+                      <w:proofErr w:type="spellStart"/>
+                      <w:r>
+                        <w:rPr>
+                          <w:sz w:val="40"/>
+                          <w:szCs w:val="40"/>
+                        </w:rPr>
+                        <w:t>Cobello</w:t>
+                      </w:r>
+                      <w:proofErr w:type="spellEnd"/>
                     </w:p>
                   </w:txbxContent>
                 </v:textbox>
@@ -5201,7 +5590,7 @@
         <mc:AlternateContent>
           <mc:Choice Requires="wpg">
             <w:drawing>
-              <wp:inline distT="0" distB="0" distL="0" distR="0">
+              <wp:inline distT="0" distB="0" distL="0" distR="0" wp14:anchorId="1E4CD719" wp14:editId="04E48CE3">
                 <wp:extent cx="3837940" cy="3579495"/>
                 <wp:effectExtent l="5715" t="7620" r="4445" b="3810"/>
                 <wp:docPr id="38" name="Group 39"/>
@@ -6012,12 +6401,12 @@
           </mc:Choice>
           <mc:Fallback>
             <w:pict>
-              <v:group id="Group 39" o:spid="_x0000_s1040" style="width:302.2pt;height:281.85pt;mso-position-horizontal-relative:char;mso-position-vertical-relative:line" coordsize="6044,5637" o:gfxdata="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">
-                <v:rect id="Rectangle 42" o:spid="_x0000_s1041" style="position:absolute;left:6;top:6;width:6031;height:5624;visibility:visible;mso-wrap-style:square;v-text-anchor:top" o:gfxdata="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" stroked="f"/>
-                <v:shape id="AutoShape 41" o:spid="_x0000_s1042" style="position:absolute;left:67;top:203;width:1736;height:936;visibility:visible;mso-wrap-style:square;v-text-anchor:top" coordsize="1736,936" o:gfxdata="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" path="m1074,l976,4,882,16,794,35,713,61,639,93r-65,38l518,173r-45,47l439,270r-21,54l411,380r8,59l442,495r36,52l527,595r61,43l659,676r79,32l826,732r94,18l899,801r-27,52l837,899r-42,36l866,925r69,-28l1001,857r60,-48l1114,759r93,-7l1295,738r83,-20l1454,691r70,-32l1585,622r52,-42l1679,535r31,-49l1730,434r6,-54l1729,324r-21,-54l1675,220r-46,-47l1574,131,1508,93,1434,61,1353,35,1265,16,1172,4,1074,xm576,69r-10,l474,73,387,86r-81,19l232,132r-66,32l109,202,64,244,29,291,8,340,,393r9,56l33,502r39,49l124,595r64,39l262,666r83,25l435,708r-18,44l393,796r-29,40l328,867r76,-14l476,818r66,-48l600,716r15,l630,715r15,-1l659,712,576,681,502,643,439,599,387,550,349,497,325,440r-8,-60l326,317r26,-59l394,203r55,-51l518,108,598,70r-11,l576,69xe" fillcolor="#231f20" stroked="f">
+              <v:group w14:anchorId="1E4CD719" id="Group 39" o:spid="_x0000_s1041" style="width:302.2pt;height:281.85pt;mso-position-horizontal-relative:char;mso-position-vertical-relative:line" coordsize="6044,5637" o:gfxdata="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">
+                <v:rect id="Rectangle 42" o:spid="_x0000_s1042" style="position:absolute;left:6;top:6;width:6031;height:5624;visibility:visible;mso-wrap-style:square;v-text-anchor:top" o:gfxdata="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" stroked="f"/>
+                <v:shape id="AutoShape 41" o:spid="_x0000_s1043" style="position:absolute;left:67;top:203;width:1736;height:936;visibility:visible;mso-wrap-style:square;v-text-anchor:top" coordsize="1736,936" o:gfxdata="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" path="m1074,l976,4,882,16,794,35,713,61,639,93r-65,38l518,173r-45,47l439,270r-21,54l411,380r8,59l442,495r36,52l527,595r61,43l659,676r79,32l826,732r94,18l899,801r-27,52l837,899r-42,36l866,925r69,-28l1001,857r60,-48l1114,759r93,-7l1295,738r83,-20l1454,691r70,-32l1585,622r52,-42l1679,535r31,-49l1730,434r6,-54l1729,324r-21,-54l1675,220r-46,-47l1574,131,1508,93,1434,61,1353,35,1265,16,1172,4,1074,xm576,69r-10,l474,73,387,86r-81,19l232,132r-66,32l109,202,64,244,29,291,8,340,,393r9,56l33,502r39,49l124,595r64,39l262,666r83,25l435,708r-18,44l393,796r-29,40l328,867r76,-14l476,818r66,-48l600,716r15,l630,715r15,-1l659,712,576,681,502,643,439,599,387,550,349,497,325,440r-8,-60l326,317r26,-59l394,203r55,-51l518,108,598,70r-11,l576,69xe" fillcolor="#231f20" stroked="f">
                   <v:path arrowok="t" o:connecttype="custom" o:connectlocs="976,207;794,238;639,296;518,376;439,473;411,583;442,698;527,798;659,879;826,935;899,1004;837,1102;866,1128;1001,1060;1114,962;1295,941;1454,894;1585,825;1679,738;1730,637;1729,527;1675,423;1574,334;1434,264;1265,219;1074,203;566,272;387,289;232,335;109,405;29,494;0,596;33,705;124,798;262,869;435,911;393,999;328,1070;476,1021;600,919;630,918;659,915;502,846;387,753;325,643;326,520;394,406;518,311;587,273" o:connectangles="0,0,0,0,0,0,0,0,0,0,0,0,0,0,0,0,0,0,0,0,0,0,0,0,0,0,0,0,0,0,0,0,0,0,0,0,0,0,0,0,0,0,0,0,0,0,0,0,0"/>
                 </v:shape>
-                <v:shape id="Text Box 40" o:spid="_x0000_s1043" type="#_x0000_t202" style="position:absolute;left:6;top:6;width:6031;height:5624;visibility:visible;mso-wrap-style:square;v-text-anchor:top" o:gfxdata="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" filled="f" strokecolor="#231f20" strokeweight=".23453mm">
+                <v:shape id="Text Box 40" o:spid="_x0000_s1044" type="#_x0000_t202" style="position:absolute;left:6;top:6;width:6031;height:5624;visibility:visible;mso-wrap-style:square;v-text-anchor:top" o:gfxdata="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" filled="f" strokecolor="#231f20" strokeweight=".23453mm">
                   <v:textbox inset="0,0,0,0">
                     <w:txbxContent>
                       <w:p>
@@ -6064,9 +6453,9 @@
         <mc:AlternateContent>
           <mc:Choice Requires="wpg">
             <w:drawing>
-              <wp:inline distT="0" distB="0" distL="0" distR="0">
+              <wp:inline distT="0" distB="0" distL="0" distR="0" wp14:anchorId="4EFD99C9" wp14:editId="3FC64BC4">
                 <wp:extent cx="3837940" cy="3579495"/>
-                <wp:effectExtent l="9525" t="7620" r="635" b="3810"/>
+                <wp:effectExtent l="0" t="0" r="10160" b="20955"/>
                 <wp:docPr id="34" name="Group 35"/>
                 <wp:cNvGraphicFramePr>
                   <a:graphicFrameLocks xmlns:a="http://schemas.openxmlformats.org/drawingml/2006/main"/>
@@ -7013,12 +7402,12 @@
           </mc:Choice>
           <mc:Fallback>
             <w:pict>
-              <v:group id="Group 35" o:spid="_x0000_s1044" style="width:302.2pt;height:281.85pt;mso-position-horizontal-relative:char;mso-position-vertical-relative:line" coordsize="6044,5637" o:gfxdata="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">
-                <v:rect id="Rectangle 38" o:spid="_x0000_s1045" style="position:absolute;left:6;top:6;width:6031;height:5624;visibility:visible;mso-wrap-style:square;v-text-anchor:top" o:gfxdata="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" stroked="f"/>
-                <v:shape id="AutoShape 37" o:spid="_x0000_s1046" style="position:absolute;left:58;top:143;width:1470;height:1339;visibility:visible;mso-wrap-style:square;v-text-anchor:top" coordsize="1470,1339" o:gfxdata="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" path="m708,1339r-7,l702,1339r1,l706,1339r1,l708,1339xm717,1336r-25,l693,1337r2,1l697,1338r1,l700,1339r8,l709,1339r,-1l710,1338r2,l713,1338r2,-1l717,1336xm497,l487,3,21,198r1,l17,199r-3,3l10,205,3,217,,229r3,13l11,253,225,465r-1,3l224,470r,592l224,1074r6,12l685,1333r1,l688,1335r1,l692,1336r25,l719,1335r2,l721,1334r1,l723,1333r158,-86l670,1247,292,1042r,-511l435,531,333,476,445,420r-169,l95,241,492,75r95,l524,10,516,4,507,1,497,xm435,531r-143,l670,736r,511l881,1247r297,-161l1184,1074r1,-12l1185,746r-240,l808,716r68,-39l704,677,435,531xm1466,514r-299,l1323,524,945,746r240,l1185,685,1454,527r10,-9l1466,514xm756,263r-34,18l702,291r375,184l704,677r172,l1167,514r299,l1469,506r1,-13l1466,481r-6,-11l1449,465r-10,-1l1170,446r-2,-2l1165,443r-2,-1l756,263xm631,246l276,420r169,l722,281r34,-18l757,263r2,-1l746,247r-113,l631,246xm757,263r-1,l757,263xm712,207r-79,40l746,247,712,207xm587,75r-95,l631,246r81,-40l713,206r2,-1l587,75xm713,206r-1,l712,207r1,-1xm524,10r,xe" fillcolor="#231f20" stroked="f">
+              <v:group w14:anchorId="4EFD99C9" id="Group 35" o:spid="_x0000_s1045" style="width:302.2pt;height:281.85pt;mso-position-horizontal-relative:char;mso-position-vertical-relative:line" coordsize="6044,5637" o:gfxdata="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">
+                <v:rect id="Rectangle 38" o:spid="_x0000_s1046" style="position:absolute;left:6;top:6;width:6031;height:5624;visibility:visible;mso-wrap-style:square;v-text-anchor:top" o:gfxdata="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" stroked="f"/>
+                <v:shape id="AutoShape 37" o:spid="_x0000_s1047" style="position:absolute;left:58;top:143;width:1470;height:1339;visibility:visible;mso-wrap-style:square;v-text-anchor:top" coordsize="1470,1339" o:gfxdata="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" path="m708,1339r-7,l702,1339r1,l706,1339r1,l708,1339xm717,1336r-25,l693,1337r2,1l697,1338r1,l700,1339r8,l709,1339r,-1l710,1338r2,l713,1338r2,-1l717,1336xm497,l487,3,21,198r1,l17,199r-3,3l10,205,3,217,,229r3,13l11,253,225,465r-1,3l224,470r,592l224,1074r6,12l685,1333r1,l688,1335r1,l692,1336r25,l719,1335r2,l721,1334r1,l723,1333r158,-86l670,1247,292,1042r,-511l435,531,333,476,445,420r-169,l95,241,492,75r95,l524,10,516,4,507,1,497,xm435,531r-143,l670,736r,511l881,1247r297,-161l1184,1074r1,-12l1185,746r-240,l808,716r68,-39l704,677,435,531xm1466,514r-299,l1323,524,945,746r240,l1185,685,1454,527r10,-9l1466,514xm756,263r-34,18l702,291r375,184l704,677r172,l1167,514r299,l1469,506r1,-13l1466,481r-6,-11l1449,465r-10,-1l1170,446r-2,-2l1165,443r-2,-1l756,263xm631,246l276,420r169,l722,281r34,-18l757,263r2,-1l746,247r-113,l631,246xm757,263r-1,l757,263xm712,207r-79,40l746,247,712,207xm587,75r-95,l631,246r81,-40l713,206r2,-1l587,75xm713,206r-1,l712,207r1,-1xm524,10r,xe" fillcolor="#231f20" stroked="f">
                   <v:path arrowok="t" o:connecttype="custom" o:connectlocs="701,1482;703,1482;706,1482;717,1479;695,1481;698,1481;708,1482;710,1481;712,1481;715,1480;487,146;17,342;3,360;11,396;224,613;230,1229;686,1476;689,1478;719,1478;721,1477;881,1390;292,674;445,563;492,218;524,153;497,143;670,879;1178,1229;1185,889;876,820;1466,657;945,889;1454,670;756,406;1077,618;1167,657;1470,636;1449,608;1170,589;1163,585;276,563;756,406;746,390;757,406;757,406;746,390;492,218;713,349;713,349;713,349;524,153" o:connectangles="0,0,0,0,0,0,0,0,0,0,0,0,0,0,0,0,0,0,0,0,0,0,0,0,0,0,0,0,0,0,0,0,0,0,0,0,0,0,0,0,0,0,0,0,0,0,0,0,0,0,0"/>
                 </v:shape>
-                <v:shape id="Text Box 36" o:spid="_x0000_s1047" type="#_x0000_t202" style="position:absolute;left:6;top:6;width:6031;height:5624;visibility:visible;mso-wrap-style:square;v-text-anchor:top" o:gfxdata="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" filled="f" strokecolor="#231f20" strokeweight=".23453mm">
+                <v:shape id="Text Box 36" o:spid="_x0000_s1048" type="#_x0000_t202" style="position:absolute;left:6;top:6;width:6031;height:5624;visibility:visible;mso-wrap-style:square;v-text-anchor:top" o:gfxdata="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" filled="f" strokecolor="#231f20" strokeweight=".23453mm">
                   <v:textbox inset="0,0,0,0">
                     <w:txbxContent>
                       <w:p>
@@ -7055,6 +7444,336 @@
           <w:sz w:val="20"/>
         </w:rPr>
       </w:pPr>
+      <w:r>
+        <w:rPr>
+          <w:noProof/>
+          <w:sz w:val="20"/>
+        </w:rPr>
+        <mc:AlternateContent>
+          <mc:Choice Requires="wps">
+            <w:drawing>
+              <wp:anchor distT="0" distB="0" distL="114300" distR="114300" simplePos="0" relativeHeight="487499264" behindDoc="0" locked="0" layoutInCell="1" allowOverlap="1" wp14:anchorId="05323177" wp14:editId="2CDD1687">
+                <wp:simplePos x="0" y="0"/>
+                <wp:positionH relativeFrom="column">
+                  <wp:posOffset>76835</wp:posOffset>
+                </wp:positionH>
+                <wp:positionV relativeFrom="paragraph">
+                  <wp:posOffset>120015</wp:posOffset>
+                </wp:positionV>
+                <wp:extent cx="3829685" cy="2823845"/>
+                <wp:effectExtent l="0" t="0" r="18415" b="14605"/>
+                <wp:wrapNone/>
+                <wp:docPr id="58" name="Casella di testo 58"/>
+                <wp:cNvGraphicFramePr/>
+                <a:graphic xmlns:a="http://schemas.openxmlformats.org/drawingml/2006/main">
+                  <a:graphicData uri="http://schemas.microsoft.com/office/word/2010/wordprocessingShape">
+                    <wps:wsp>
+                      <wps:cNvSpPr txBox="1"/>
+                      <wps:spPr>
+                        <a:xfrm>
+                          <a:off x="0" y="0"/>
+                          <a:ext cx="3829685" cy="2823845"/>
+                        </a:xfrm>
+                        <a:prstGeom prst="rect">
+                          <a:avLst/>
+                        </a:prstGeom>
+                        <a:noFill/>
+                        <a:ln w="6350">
+                          <a:solidFill>
+                            <a:prstClr val="black"/>
+                          </a:solidFill>
+                        </a:ln>
+                      </wps:spPr>
+                      <wps:txbx>
+                        <w:txbxContent>
+                          <w:p>
+                            <w:pPr>
+                              <w:rPr>
+                                <w:sz w:val="28"/>
+                                <w:szCs w:val="28"/>
+                              </w:rPr>
+                            </w:pPr>
+                          </w:p>
+                          <w:p>
+                            <w:pPr>
+                              <w:rPr>
+                                <w:sz w:val="28"/>
+                                <w:szCs w:val="28"/>
+                              </w:rPr>
+                            </w:pPr>
+                          </w:p>
+                          <w:p>
+                            <w:pPr>
+                              <w:rPr>
+                                <w:sz w:val="28"/>
+                                <w:szCs w:val="28"/>
+                              </w:rPr>
+                            </w:pPr>
+                          </w:p>
+                          <w:p>
+                            <w:pPr>
+                              <w:rPr>
+                                <w:sz w:val="28"/>
+                                <w:szCs w:val="28"/>
+                              </w:rPr>
+                            </w:pPr>
+                          </w:p>
+                          <w:p>
+                            <w:pPr>
+                              <w:rPr>
+                                <w:sz w:val="28"/>
+                                <w:szCs w:val="28"/>
+                              </w:rPr>
+                            </w:pPr>
+                          </w:p>
+                          <w:p>
+                            <w:pPr>
+                              <w:pStyle w:val="Paragrafoelenco"/>
+                              <w:numPr>
+                                <w:ilvl w:val="0"/>
+                                <w:numId w:val="6"/>
+                              </w:numPr>
+                              <w:rPr>
+                                <w:sz w:val="32"/>
+                                <w:szCs w:val="32"/>
+                              </w:rPr>
+                            </w:pPr>
+                            <w:r>
+                              <w:rPr>
+                                <w:sz w:val="32"/>
+                                <w:szCs w:val="32"/>
+                              </w:rPr>
+                              <w:t>D</w:t>
+                            </w:r>
+                            <w:r>
+                              <w:rPr>
+                                <w:sz w:val="32"/>
+                                <w:szCs w:val="32"/>
+                              </w:rPr>
+                              <w:t>evelop easy-to-use APIs for the PCP protocol</w:t>
+                            </w:r>
+                          </w:p>
+                          <w:p>
+                            <w:pPr>
+                              <w:pStyle w:val="Paragrafoelenco"/>
+                              <w:numPr>
+                                <w:ilvl w:val="0"/>
+                                <w:numId w:val="6"/>
+                              </w:numPr>
+                              <w:rPr>
+                                <w:sz w:val="32"/>
+                                <w:szCs w:val="32"/>
+                              </w:rPr>
+                            </w:pPr>
+                            <w:r>
+                              <w:rPr>
+                                <w:sz w:val="32"/>
+                                <w:szCs w:val="32"/>
+                              </w:rPr>
+                              <w:t>C</w:t>
+                            </w:r>
+                            <w:r>
+                              <w:rPr>
+                                <w:sz w:val="32"/>
+                                <w:szCs w:val="32"/>
+                              </w:rPr>
+                              <w:t xml:space="preserve">reate a </w:t>
+                            </w:r>
+                            <w:r>
+                              <w:rPr>
+                                <w:sz w:val="32"/>
+                                <w:szCs w:val="32"/>
+                              </w:rPr>
+                              <w:t xml:space="preserve">functioning, easy-to-use, performant and light </w:t>
+                            </w:r>
+                            <w:r>
+                              <w:rPr>
+                                <w:sz w:val="32"/>
+                                <w:szCs w:val="32"/>
+                              </w:rPr>
+                              <w:t xml:space="preserve">server </w:t>
+                            </w:r>
+                          </w:p>
+                          <w:p>
+                            <w:pPr>
+                              <w:rPr>
+                                <w:sz w:val="28"/>
+                                <w:szCs w:val="28"/>
+                              </w:rPr>
+                            </w:pPr>
+                            <w:r>
+                              <w:rPr>
+                                <w:sz w:val="28"/>
+                                <w:szCs w:val="28"/>
+                              </w:rPr>
+                              <w:t xml:space="preserve">  </w:t>
+                            </w:r>
+                          </w:p>
+                          <w:p>
+                            <w:pPr>
+                              <w:rPr>
+                                <w:sz w:val="28"/>
+                                <w:szCs w:val="28"/>
+                              </w:rPr>
+                            </w:pPr>
+                          </w:p>
+                        </w:txbxContent>
+                      </wps:txbx>
+                      <wps:bodyPr rot="0" spcFirstLastPara="0" vertOverflow="overflow" horzOverflow="overflow" vert="horz" wrap="square" lIns="91440" tIns="45720" rIns="91440" bIns="45720" numCol="1" spcCol="0" rtlCol="0" fromWordArt="0" anchor="ctr" anchorCtr="0" forceAA="0" compatLnSpc="1">
+                        <a:prstTxWarp prst="textNoShape">
+                          <a:avLst/>
+                        </a:prstTxWarp>
+                        <a:noAutofit/>
+                      </wps:bodyPr>
+                    </wps:wsp>
+                  </a:graphicData>
+                </a:graphic>
+              </wp:anchor>
+            </w:drawing>
+          </mc:Choice>
+          <mc:Fallback>
+            <w:pict>
+              <v:shape w14:anchorId="05323177" id="Casella di testo 58" o:spid="_x0000_s1049" type="#_x0000_t202" style="position:absolute;margin-left:6.05pt;margin-top:9.45pt;width:301.55pt;height:222.35pt;z-index:487499264;visibility:visible;mso-wrap-style:square;mso-wrap-distance-left:9pt;mso-wrap-distance-top:0;mso-wrap-distance-right:9pt;mso-wrap-distance-bottom:0;mso-position-horizontal:absolute;mso-position-horizontal-relative:text;mso-position-vertical:absolute;mso-position-vertical-relative:text;v-text-anchor:middle" o:gfxdata="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" filled="f" strokeweight=".5pt">
+                <v:textbox>
+                  <w:txbxContent>
+                    <w:p>
+                      <w:pPr>
+                        <w:rPr>
+                          <w:sz w:val="28"/>
+                          <w:szCs w:val="28"/>
+                        </w:rPr>
+                      </w:pPr>
+                    </w:p>
+                    <w:p>
+                      <w:pPr>
+                        <w:rPr>
+                          <w:sz w:val="28"/>
+                          <w:szCs w:val="28"/>
+                        </w:rPr>
+                      </w:pPr>
+                    </w:p>
+                    <w:p>
+                      <w:pPr>
+                        <w:rPr>
+                          <w:sz w:val="28"/>
+                          <w:szCs w:val="28"/>
+                        </w:rPr>
+                      </w:pPr>
+                    </w:p>
+                    <w:p>
+                      <w:pPr>
+                        <w:rPr>
+                          <w:sz w:val="28"/>
+                          <w:szCs w:val="28"/>
+                        </w:rPr>
+                      </w:pPr>
+                    </w:p>
+                    <w:p>
+                      <w:pPr>
+                        <w:rPr>
+                          <w:sz w:val="28"/>
+                          <w:szCs w:val="28"/>
+                        </w:rPr>
+                      </w:pPr>
+                    </w:p>
+                    <w:p>
+                      <w:pPr>
+                        <w:pStyle w:val="Paragrafoelenco"/>
+                        <w:numPr>
+                          <w:ilvl w:val="0"/>
+                          <w:numId w:val="6"/>
+                        </w:numPr>
+                        <w:rPr>
+                          <w:sz w:val="32"/>
+                          <w:szCs w:val="32"/>
+                        </w:rPr>
+                      </w:pPr>
+                      <w:r>
+                        <w:rPr>
+                          <w:sz w:val="32"/>
+                          <w:szCs w:val="32"/>
+                        </w:rPr>
+                        <w:t>D</w:t>
+                      </w:r>
+                      <w:r>
+                        <w:rPr>
+                          <w:sz w:val="32"/>
+                          <w:szCs w:val="32"/>
+                        </w:rPr>
+                        <w:t>evelop easy-to-use APIs for the PCP protocol</w:t>
+                      </w:r>
+                    </w:p>
+                    <w:p>
+                      <w:pPr>
+                        <w:pStyle w:val="Paragrafoelenco"/>
+                        <w:numPr>
+                          <w:ilvl w:val="0"/>
+                          <w:numId w:val="6"/>
+                        </w:numPr>
+                        <w:rPr>
+                          <w:sz w:val="32"/>
+                          <w:szCs w:val="32"/>
+                        </w:rPr>
+                      </w:pPr>
+                      <w:r>
+                        <w:rPr>
+                          <w:sz w:val="32"/>
+                          <w:szCs w:val="32"/>
+                        </w:rPr>
+                        <w:t>C</w:t>
+                      </w:r>
+                      <w:r>
+                        <w:rPr>
+                          <w:sz w:val="32"/>
+                          <w:szCs w:val="32"/>
+                        </w:rPr>
+                        <w:t xml:space="preserve">reate a </w:t>
+                      </w:r>
+                      <w:r>
+                        <w:rPr>
+                          <w:sz w:val="32"/>
+                          <w:szCs w:val="32"/>
+                        </w:rPr>
+                        <w:t xml:space="preserve">functioning, easy-to-use, performant and light </w:t>
+                      </w:r>
+                      <w:r>
+                        <w:rPr>
+                          <w:sz w:val="32"/>
+                          <w:szCs w:val="32"/>
+                        </w:rPr>
+                        <w:t xml:space="preserve">server </w:t>
+                      </w:r>
+                    </w:p>
+                    <w:p>
+                      <w:pPr>
+                        <w:rPr>
+                          <w:sz w:val="28"/>
+                          <w:szCs w:val="28"/>
+                        </w:rPr>
+                      </w:pPr>
+                      <w:r>
+                        <w:rPr>
+                          <w:sz w:val="28"/>
+                          <w:szCs w:val="28"/>
+                        </w:rPr>
+                        <w:t xml:space="preserve">  </w:t>
+                      </w:r>
+                    </w:p>
+                    <w:p>
+                      <w:pPr>
+                        <w:rPr>
+                          <w:sz w:val="28"/>
+                          <w:szCs w:val="28"/>
+                        </w:rPr>
+                      </w:pPr>
+                    </w:p>
+                  </w:txbxContent>
+                </v:textbox>
+              </v:shape>
+            </w:pict>
+          </mc:Fallback>
+        </mc:AlternateContent>
+      </w:r>
     </w:p>
     <w:p>
       <w:pPr>
@@ -7128,7 +7847,7 @@
         <mc:AlternateContent>
           <mc:Choice Requires="wps">
             <w:drawing>
-              <wp:anchor distT="0" distB="0" distL="114300" distR="114300" simplePos="0" relativeHeight="487496192" behindDoc="0" locked="0" layoutInCell="1" allowOverlap="1" wp14:anchorId="0144915B" wp14:editId="3E88F97F">
+              <wp:anchor distT="0" distB="0" distL="114300" distR="114300" simplePos="0" relativeHeight="487496192" behindDoc="0" locked="0" layoutInCell="1" allowOverlap="1" wp14:anchorId="4069E592" wp14:editId="3998D733">
                 <wp:simplePos x="0" y="0"/>
                 <wp:positionH relativeFrom="column">
                   <wp:posOffset>8131175</wp:posOffset>
@@ -7177,7 +7896,23 @@
                                 <w:sz w:val="40"/>
                                 <w:szCs w:val="40"/>
                               </w:rPr>
-                              <w:t>Jacopo Comparin (PM)</w:t>
+                              <w:t xml:space="preserve">Jacopo </w:t>
+                            </w:r>
+                            <w:proofErr w:type="spellStart"/>
+                            <w:r>
+                              <w:rPr>
+                                <w:sz w:val="40"/>
+                                <w:szCs w:val="40"/>
+                              </w:rPr>
+                              <w:t>Comparin</w:t>
+                            </w:r>
+                            <w:proofErr w:type="spellEnd"/>
+                            <w:r>
+                              <w:rPr>
+                                <w:sz w:val="40"/>
+                                <w:szCs w:val="40"/>
+                              </w:rPr>
+                              <w:t xml:space="preserve"> (PM)</w:t>
                             </w:r>
                           </w:p>
                           <w:p>
@@ -7200,13 +7935,31 @@
                                 <w:szCs w:val="40"/>
                               </w:rPr>
                             </w:pPr>
+                            <w:proofErr w:type="spellStart"/>
                             <w:r>
                               <w:rPr>
                                 <w:sz w:val="40"/>
                                 <w:szCs w:val="40"/>
                               </w:rPr>
-                              <w:t>Geremia Furri</w:t>
+                              <w:t>Geremia</w:t>
                             </w:r>
+                            <w:proofErr w:type="spellEnd"/>
+                            <w:r>
+                              <w:rPr>
+                                <w:sz w:val="40"/>
+                                <w:szCs w:val="40"/>
+                              </w:rPr>
+                              <w:t xml:space="preserve"> </w:t>
+                            </w:r>
+                            <w:proofErr w:type="spellStart"/>
+                            <w:r>
+                              <w:rPr>
+                                <w:sz w:val="40"/>
+                                <w:szCs w:val="40"/>
+                              </w:rPr>
+                              <w:t>Furri</w:t>
+                            </w:r>
+                            <w:proofErr w:type="spellEnd"/>
                           </w:p>
                           <w:p>
                             <w:pPr>
@@ -7256,7 +8009,7 @@
           </mc:Choice>
           <mc:Fallback>
             <w:pict>
-              <v:shape w14:anchorId="0144915B" id="Casella di testo 55" o:spid="_x0000_s1048" type="#_x0000_t202" style="position:absolute;margin-left:640.25pt;margin-top:1.75pt;width:276pt;height:450pt;z-index:487496192;visibility:visible;mso-wrap-style:square;mso-height-percent:0;mso-wrap-distance-left:9pt;mso-wrap-distance-top:0;mso-wrap-distance-right:9pt;mso-wrap-distance-bottom:0;mso-position-horizontal:absolute;mso-position-horizontal-relative:text;mso-position-vertical:absolute;mso-position-vertical-relative:text;mso-height-percent:0;mso-height-relative:margin;v-text-anchor:middle" o:gfxdata="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" filled="f" stroked="f" strokeweight=".5pt">
+              <v:shape w14:anchorId="4069E592" id="Casella di testo 55" o:spid="_x0000_s1050" type="#_x0000_t202" style="position:absolute;margin-left:640.25pt;margin-top:1.75pt;width:276pt;height:450pt;z-index:487496192;visibility:visible;mso-wrap-style:square;mso-height-percent:0;mso-wrap-distance-left:9pt;mso-wrap-distance-top:0;mso-wrap-distance-right:9pt;mso-wrap-distance-bottom:0;mso-position-horizontal:absolute;mso-position-horizontal-relative:text;mso-position-vertical:absolute;mso-position-vertical-relative:text;mso-height-percent:0;mso-height-relative:margin;v-text-anchor:middle" o:gfxdata="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" filled="f" stroked="f" strokeweight=".5pt">
                 <v:textbox>
                   <w:txbxContent>
                     <w:p>
@@ -7276,7 +8029,23 @@
                           <w:sz w:val="40"/>
                           <w:szCs w:val="40"/>
                         </w:rPr>
-                        <w:t>Jacopo Comparin (PM)</w:t>
+                        <w:t xml:space="preserve">Jacopo </w:t>
+                      </w:r>
+                      <w:proofErr w:type="spellStart"/>
+                      <w:r>
+                        <w:rPr>
+                          <w:sz w:val="40"/>
+                          <w:szCs w:val="40"/>
+                        </w:rPr>
+                        <w:t>Comparin</w:t>
+                      </w:r>
+                      <w:proofErr w:type="spellEnd"/>
+                      <w:r>
+                        <w:rPr>
+                          <w:sz w:val="40"/>
+                          <w:szCs w:val="40"/>
+                        </w:rPr>
+                        <w:t xml:space="preserve"> (PM)</w:t>
                       </w:r>
                     </w:p>
                     <w:p>
@@ -7299,13 +8068,31 @@
                           <w:szCs w:val="40"/>
                         </w:rPr>
                       </w:pPr>
+                      <w:proofErr w:type="spellStart"/>
                       <w:r>
                         <w:rPr>
                           <w:sz w:val="40"/>
                           <w:szCs w:val="40"/>
                         </w:rPr>
-                        <w:t>Geremia Furri</w:t>
+                        <w:t>Geremia</w:t>
                       </w:r>
+                      <w:proofErr w:type="spellEnd"/>
+                      <w:r>
+                        <w:rPr>
+                          <w:sz w:val="40"/>
+                          <w:szCs w:val="40"/>
+                        </w:rPr>
+                        <w:t xml:space="preserve"> </w:t>
+                      </w:r>
+                      <w:proofErr w:type="spellStart"/>
+                      <w:r>
+                        <w:rPr>
+                          <w:sz w:val="40"/>
+                          <w:szCs w:val="40"/>
+                        </w:rPr>
+                        <w:t>Furri</w:t>
+                      </w:r>
+                      <w:proofErr w:type="spellEnd"/>
                     </w:p>
                     <w:p>
                       <w:pPr>
@@ -7623,6 +8410,125 @@
           <w:sz w:val="20"/>
         </w:rPr>
       </w:pPr>
+      <w:r>
+        <w:rPr>
+          <w:noProof/>
+          <w:sz w:val="20"/>
+          <w:lang w:val="it-IT" w:eastAsia="it-IT"/>
+        </w:rPr>
+        <mc:AlternateContent>
+          <mc:Choice Requires="wps">
+            <w:drawing>
+              <wp:anchor distT="0" distB="0" distL="114300" distR="114300" simplePos="0" relativeHeight="487495168" behindDoc="0" locked="0" layoutInCell="1" allowOverlap="1" wp14:anchorId="37848C1B" wp14:editId="686F33F8">
+                <wp:simplePos x="0" y="0"/>
+                <wp:positionH relativeFrom="column">
+                  <wp:posOffset>15989300</wp:posOffset>
+                </wp:positionH>
+                <wp:positionV relativeFrom="paragraph">
+                  <wp:posOffset>85091</wp:posOffset>
+                </wp:positionV>
+                <wp:extent cx="3619500" cy="2904490"/>
+                <wp:effectExtent l="0" t="0" r="0" b="0"/>
+                <wp:wrapNone/>
+                <wp:docPr id="54" name="Casella di testo 54"/>
+                <wp:cNvGraphicFramePr/>
+                <a:graphic xmlns:a="http://schemas.openxmlformats.org/drawingml/2006/main">
+                  <a:graphicData uri="http://schemas.microsoft.com/office/word/2010/wordprocessingShape">
+                    <wps:wsp>
+                      <wps:cNvSpPr txBox="1"/>
+                      <wps:spPr>
+                        <a:xfrm>
+                          <a:off x="0" y="0"/>
+                          <a:ext cx="3619500" cy="2904490"/>
+                        </a:xfrm>
+                        <a:prstGeom prst="rect">
+                          <a:avLst/>
+                        </a:prstGeom>
+                        <a:noFill/>
+                        <a:ln w="6350">
+                          <a:noFill/>
+                        </a:ln>
+                      </wps:spPr>
+                      <wps:txbx>
+                        <w:txbxContent>
+                          <w:p>
+                            <w:pPr>
+                              <w:jc w:val="center"/>
+                              <w:rPr>
+                                <w:sz w:val="56"/>
+                                <w:szCs w:val="56"/>
+                              </w:rPr>
+                            </w:pPr>
+                            <w:r>
+                              <w:rPr>
+                                <w:sz w:val="56"/>
+                                <w:szCs w:val="56"/>
+                              </w:rPr>
+                              <w:t xml:space="preserve">€ </w:t>
+                            </w:r>
+                            <w:r>
+                              <w:rPr>
+                                <w:sz w:val="56"/>
+                                <w:szCs w:val="56"/>
+                              </w:rPr>
+                              <w:t>8.320</w:t>
+                            </w:r>
+                          </w:p>
+                        </w:txbxContent>
+                      </wps:txbx>
+                      <wps:bodyPr rot="0" spcFirstLastPara="0" vertOverflow="overflow" horzOverflow="overflow" vert="horz" wrap="square" lIns="91440" tIns="45720" rIns="91440" bIns="45720" numCol="1" spcCol="0" rtlCol="0" fromWordArt="0" anchor="ctr" anchorCtr="0" forceAA="0" compatLnSpc="1">
+                        <a:prstTxWarp prst="textNoShape">
+                          <a:avLst/>
+                        </a:prstTxWarp>
+                        <a:noAutofit/>
+                      </wps:bodyPr>
+                    </wps:wsp>
+                  </a:graphicData>
+                </a:graphic>
+                <wp14:sizeRelH relativeFrom="margin">
+                  <wp14:pctWidth>0</wp14:pctWidth>
+                </wp14:sizeRelH>
+                <wp14:sizeRelV relativeFrom="margin">
+                  <wp14:pctHeight>0</wp14:pctHeight>
+                </wp14:sizeRelV>
+              </wp:anchor>
+            </w:drawing>
+          </mc:Choice>
+          <mc:Fallback>
+            <w:pict>
+              <v:shape w14:anchorId="37848C1B" id="Casella di testo 54" o:spid="_x0000_s1051" type="#_x0000_t202" style="position:absolute;margin-left:1259pt;margin-top:6.7pt;width:285pt;height:228.7pt;z-index:487495168;visibility:visible;mso-wrap-style:square;mso-width-percent:0;mso-height-percent:0;mso-wrap-distance-left:9pt;mso-wrap-distance-top:0;mso-wrap-distance-right:9pt;mso-wrap-distance-bottom:0;mso-position-horizontal:absolute;mso-position-horizontal-relative:text;mso-position-vertical:absolute;mso-position-vertical-relative:text;mso-width-percent:0;mso-height-percent:0;mso-width-relative:margin;mso-height-relative:margin;v-text-anchor:middle" o:gfxdata="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" filled="f" stroked="f" strokeweight=".5pt">
+                <v:textbox>
+                  <w:txbxContent>
+                    <w:p>
+                      <w:pPr>
+                        <w:jc w:val="center"/>
+                        <w:rPr>
+                          <w:sz w:val="56"/>
+                          <w:szCs w:val="56"/>
+                        </w:rPr>
+                      </w:pPr>
+                      <w:r>
+                        <w:rPr>
+                          <w:sz w:val="56"/>
+                          <w:szCs w:val="56"/>
+                        </w:rPr>
+                        <w:t xml:space="preserve">€ </w:t>
+                      </w:r>
+                      <w:r>
+                        <w:rPr>
+                          <w:sz w:val="56"/>
+                          <w:szCs w:val="56"/>
+                        </w:rPr>
+                        <w:t>8.320</w:t>
+                      </w:r>
+                    </w:p>
+                  </w:txbxContent>
+                </v:textbox>
+              </v:shape>
+            </w:pict>
+          </mc:Fallback>
+        </mc:AlternateContent>
+      </w:r>
     </w:p>
     <w:p>
       <w:pPr>
@@ -7671,122 +8577,6 @@
           <w:sz w:val="20"/>
         </w:rPr>
       </w:pPr>
-      <w:r>
-        <w:rPr>
-          <w:noProof/>
-          <w:sz w:val="20"/>
-          <w:lang w:val="it-IT" w:eastAsia="it-IT"/>
-        </w:rPr>
-        <mc:AlternateContent>
-          <mc:Choice Requires="wps">
-            <w:drawing>
-              <wp:anchor distT="0" distB="0" distL="114300" distR="114300" simplePos="0" relativeHeight="487495168" behindDoc="0" locked="0" layoutInCell="1" allowOverlap="1">
-                <wp:simplePos x="0" y="0"/>
-                <wp:positionH relativeFrom="column">
-                  <wp:posOffset>15989300</wp:posOffset>
-                </wp:positionH>
-                <wp:positionV relativeFrom="paragraph">
-                  <wp:posOffset>110490</wp:posOffset>
-                </wp:positionV>
-                <wp:extent cx="3619500" cy="1714500"/>
-                <wp:effectExtent l="0" t="0" r="0" b="0"/>
-                <wp:wrapNone/>
-                <wp:docPr id="54" name="Casella di testo 54"/>
-                <wp:cNvGraphicFramePr/>
-                <a:graphic xmlns:a="http://schemas.openxmlformats.org/drawingml/2006/main">
-                  <a:graphicData uri="http://schemas.microsoft.com/office/word/2010/wordprocessingShape">
-                    <wps:wsp>
-                      <wps:cNvSpPr txBox="1"/>
-                      <wps:spPr>
-                        <a:xfrm>
-                          <a:off x="0" y="0"/>
-                          <a:ext cx="3619500" cy="1714500"/>
-                        </a:xfrm>
-                        <a:prstGeom prst="rect">
-                          <a:avLst/>
-                        </a:prstGeom>
-                        <a:solidFill>
-                          <a:schemeClr val="lt1"/>
-                        </a:solidFill>
-                        <a:ln w="6350">
-                          <a:noFill/>
-                        </a:ln>
-                      </wps:spPr>
-                      <wps:txbx>
-                        <w:txbxContent>
-                          <w:p>
-                            <w:pPr>
-                              <w:rPr>
-                                <w:sz w:val="40"/>
-                                <w:szCs w:val="40"/>
-                              </w:rPr>
-                            </w:pPr>
-                            <w:r>
-                              <w:rPr>
-                                <w:sz w:val="40"/>
-                                <w:szCs w:val="40"/>
-                              </w:rPr>
-                              <w:t>Time of the developers' liv</w:t>
-                            </w:r>
-                            <w:r>
-                              <w:rPr>
-                                <w:sz w:val="40"/>
-                                <w:szCs w:val="40"/>
-                              </w:rPr>
-                              <w:t>es.</w:t>
-                            </w:r>
-                          </w:p>
-                        </w:txbxContent>
-                      </wps:txbx>
-                      <wps:bodyPr rot="0" spcFirstLastPara="0" vertOverflow="overflow" horzOverflow="overflow" vert="horz" wrap="square" lIns="91440" tIns="45720" rIns="91440" bIns="45720" numCol="1" spcCol="0" rtlCol="0" fromWordArt="0" anchor="ctr" anchorCtr="0" forceAA="0" compatLnSpc="1">
-                        <a:prstTxWarp prst="textNoShape">
-                          <a:avLst/>
-                        </a:prstTxWarp>
-                        <a:noAutofit/>
-                      </wps:bodyPr>
-                    </wps:wsp>
-                  </a:graphicData>
-                </a:graphic>
-                <wp14:sizeRelH relativeFrom="margin">
-                  <wp14:pctWidth>0</wp14:pctWidth>
-                </wp14:sizeRelH>
-              </wp:anchor>
-            </w:drawing>
-          </mc:Choice>
-          <mc:Fallback>
-            <w:pict>
-              <v:shape id="Casella di testo 54" o:spid="_x0000_s1049" type="#_x0000_t202" style="position:absolute;margin-left:1259pt;margin-top:8.7pt;width:285pt;height:135pt;z-index:487495168;visibility:visible;mso-wrap-style:square;mso-width-percent:0;mso-wrap-distance-left:9pt;mso-wrap-distance-top:0;mso-wrap-distance-right:9pt;mso-wrap-distance-bottom:0;mso-position-horizontal:absolute;mso-position-horizontal-relative:text;mso-position-vertical:absolute;mso-position-vertical-relative:text;mso-width-percent:0;mso-width-relative:margin;v-text-anchor:middle" o:gfxdata="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" fillcolor="white [3201]" stroked="f" strokeweight=".5pt">
-                <v:textbox>
-                  <w:txbxContent>
-                    <w:p>
-                      <w:pPr>
-                        <w:rPr>
-                          <w:sz w:val="40"/>
-                          <w:szCs w:val="40"/>
-                        </w:rPr>
-                      </w:pPr>
-                      <w:r>
-                        <w:rPr>
-                          <w:sz w:val="40"/>
-                          <w:szCs w:val="40"/>
-                        </w:rPr>
-                        <w:t>Time of the developers' liv</w:t>
-                      </w:r>
-                      <w:r>
-                        <w:rPr>
-                          <w:sz w:val="40"/>
-                          <w:szCs w:val="40"/>
-                        </w:rPr>
-                        <w:t>es.</w:t>
-                      </w:r>
-                    </w:p>
-                  </w:txbxContent>
-                </v:textbox>
-              </v:shape>
-            </w:pict>
-          </mc:Fallback>
-        </mc:AlternateContent>
-      </w:r>
     </w:p>
     <w:p>
       <w:pPr>
@@ -7918,11 +8708,10 @@
           <w:noProof/>
           <w:lang w:val="it-IT" w:eastAsia="it-IT"/>
         </w:rPr>
-        <w:lastRenderedPageBreak/>
         <mc:AlternateContent>
           <mc:Choice Requires="wps">
             <w:drawing>
-              <wp:anchor distT="0" distB="0" distL="114300" distR="114300" simplePos="0" relativeHeight="487494144" behindDoc="1" locked="0" layoutInCell="1" allowOverlap="1">
+              <wp:anchor distT="0" distB="0" distL="114300" distR="114300" simplePos="0" relativeHeight="487494144" behindDoc="1" locked="0" layoutInCell="1" allowOverlap="1" wp14:anchorId="569E2708" wp14:editId="210B5B75">
                 <wp:simplePos x="0" y="0"/>
                 <wp:positionH relativeFrom="page">
                   <wp:posOffset>0</wp:posOffset>
@@ -7985,9 +8774,9 @@
               </wp:anchor>
             </w:drawing>
           </mc:Choice>
-          <mc:Fallback xmlns:cx1="http://schemas.microsoft.com/office/drawing/2015/9/8/chartex">
+          <mc:Fallback>
             <w:pict>
-              <v:rect w14:anchorId="1F15D6C1" id="Rectangle 34" o:spid="_x0000_s1026" style="position:absolute;margin-left:0;margin-top:0;width:1583pt;height:1119.4pt;z-index:-15822336;visibility:visible;mso-wrap-style:square;mso-width-percent:0;mso-height-percent:0;mso-wrap-distance-left:9pt;mso-wrap-distance-top:0;mso-wrap-distance-right:9pt;mso-wrap-distance-bottom:0;mso-position-horizontal:absolute;mso-position-horizontal-relative:page;mso-position-vertical:absolute;mso-position-vertical-relative:page;mso-width-percent:0;mso-height-percent:0;mso-width-relative:page;mso-height-relative:page;v-text-anchor:top" o:gfxdata="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" fillcolor="#dcddde" stroked="f">
+              <v:rect w14:anchorId="319E88A5" id="Rectangle 34" o:spid="_x0000_s1026" style="position:absolute;margin-left:0;margin-top:0;width:1583pt;height:1119.4pt;z-index:-15822336;visibility:visible;mso-wrap-style:square;mso-width-percent:0;mso-height-percent:0;mso-wrap-distance-left:9pt;mso-wrap-distance-top:0;mso-wrap-distance-right:9pt;mso-wrap-distance-bottom:0;mso-position-horizontal:absolute;mso-position-horizontal-relative:page;mso-position-vertical:absolute;mso-position-vertical-relative:page;mso-width-percent:0;mso-height-percent:0;mso-width-relative:page;mso-height-relative:page;v-text-anchor:top" o:gfxdata="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" fillcolor="#dcddde" stroked="f">
                 <w10:wrap anchorx="page" anchory="page"/>
               </v:rect>
             </w:pict>
@@ -8002,7 +8791,7 @@
         <mc:AlternateContent>
           <mc:Choice Requires="wpg">
             <w:drawing>
-              <wp:anchor distT="0" distB="0" distL="114300" distR="114300" simplePos="0" relativeHeight="15731712" behindDoc="0" locked="0" layoutInCell="1" allowOverlap="1">
+              <wp:anchor distT="0" distB="0" distL="114300" distR="114300" simplePos="0" relativeHeight="15731712" behindDoc="0" locked="0" layoutInCell="1" allowOverlap="1" wp14:anchorId="62D56E20" wp14:editId="1F6FBAF3">
                 <wp:simplePos x="0" y="0"/>
                 <wp:positionH relativeFrom="page">
                   <wp:posOffset>234950</wp:posOffset>
@@ -8011,7 +8800,7 @@
                   <wp:posOffset>4345940</wp:posOffset>
                 </wp:positionV>
                 <wp:extent cx="3837940" cy="2832100"/>
-                <wp:effectExtent l="0" t="0" r="0" b="0"/>
+                <wp:effectExtent l="0" t="0" r="10160" b="6350"/>
                 <wp:wrapNone/>
                 <wp:docPr id="29" name="Group 30"/>
                 <wp:cNvGraphicFramePr>
@@ -9252,12 +10041,12 @@
           </mc:Choice>
           <mc:Fallback>
             <w:pict>
-              <v:group id="Group 30" o:spid="_x0000_s1050" style="position:absolute;margin-left:18.5pt;margin-top:342.2pt;width:302.2pt;height:223pt;z-index:15731712;mso-position-horizontal-relative:page;mso-position-vertical-relative:page" coordorigin="370,6844" coordsize="6044,4460" o:gfxdata="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">
-                <v:rect id="Rectangle 33" o:spid="_x0000_s1051" style="position:absolute;left:376;top:6850;width:6031;height:4447;visibility:visible;mso-wrap-style:square;v-text-anchor:top" o:gfxdata="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" stroked="f"/>
-                <v:shape id="AutoShape 32" o:spid="_x0000_s1052" style="position:absolute;left:476;top:7026;width:1629;height:1299;visibility:visible;mso-wrap-style:square;v-text-anchor:top" coordsize="1629,1299" o:gfxdata="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" path="m609,l533,5,459,19,389,41,323,72r-62,38l205,154r-51,51l109,261,71,323,41,389,19,459,5,533,,609r5,76l18,757r,1l40,827r30,66l107,954r44,56l201,1061r-82,82l99,1173r-7,35l99,1242r20,30l149,1292r34,7l217,1292r30,-20l304,1218r29,-30l353,1162r512,l867,1161r247,l1102,1143r-40,-39l609,1104r-73,-6l466,1083r-65,-25l340,1024,285,982,236,934,195,878,161,818,136,752,120,682r-5,-73l120,536r16,-69l161,401r34,-61l236,285r49,-49l340,195r61,-34l466,136r70,-15l609,115r356,l904,76,835,44,763,20,687,5,609,xm1114,1161r-247,l886,1187r30,31l973,1272r30,20l1037,1299r35,-7l1102,1272r20,-30l1128,1208r-6,-35l1114,1161xm865,1162r-512,l413,1186r63,18l541,1215r68,3l677,1215r66,-11l807,1186r58,-24xm1192,432r-106,49l1094,512r5,32l1102,576r1,33l1098,682r-16,70l1057,818r-33,60l982,934r-49,48l878,1024r-61,34l752,1083r-70,15l609,1104r453,l1019,1060r49,-51l1112,953r37,-61l1178,827r22,-70l1214,685r4,-76l1216,564r-5,-45l1203,475r-11,-43xm609,325r-76,10l465,364r-57,44l363,466r-28,68l324,609r11,76l363,753r45,58l465,855r68,29l609,894r74,-10l750,857r57,-43l844,768r-235,l547,756,497,722,463,671,450,609r13,-61l497,497r50,-34l609,450r110,l787,387,748,361,705,341,658,329r-49,-4xm894,620l766,635r-18,52l713,730r-48,28l609,768r235,l851,759r30,-66l894,620xm881,352r-5,1l619,591r-1,7l623,610r6,4l993,573,960,499r181,-83l922,416,895,357r-4,-3l886,353r-5,-1xm719,450r-110,l632,452r21,5l674,464r19,10l719,450xm1537,79l1306,185r-3,1l1301,188r-52,78l922,416r219,l1281,352r146,l1625,262r3,-7l1627,242r-5,-5l1477,212,1553,98r,-7l1544,81r-7,-2xm1427,352r-146,l1385,371r3,-1l1391,369r36,-17xm965,115r-356,l690,122r78,20l841,173r67,43l968,270r50,63l1124,284r-45,-62l1026,166,968,117r-3,-2xe" fillcolor="#231f20" stroked="f">
+              <v:group w14:anchorId="62D56E20" id="Group 30" o:spid="_x0000_s1052" style="position:absolute;margin-left:18.5pt;margin-top:342.2pt;width:302.2pt;height:223pt;z-index:15731712;mso-position-horizontal-relative:page;mso-position-vertical-relative:page" coordorigin="370,6844" coordsize="6044,4460" o:gfxdata="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">
+                <v:rect id="Rectangle 33" o:spid="_x0000_s1053" style="position:absolute;left:376;top:6850;width:6031;height:4447;visibility:visible;mso-wrap-style:square;v-text-anchor:top" o:gfxdata="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" stroked="f"/>
+                <v:shape id="AutoShape 32" o:spid="_x0000_s1054" style="position:absolute;left:476;top:7026;width:1629;height:1299;visibility:visible;mso-wrap-style:square;v-text-anchor:top" coordsize="1629,1299" o:gfxdata="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" path="m609,l533,5,459,19,389,41,323,72r-62,38l205,154r-51,51l109,261,71,323,41,389,19,459,5,533,,609r5,76l18,757r,1l40,827r30,66l107,954r44,56l201,1061r-82,82l99,1173r-7,35l99,1242r20,30l149,1292r34,7l217,1292r30,-20l304,1218r29,-30l353,1162r512,l867,1161r247,l1102,1143r-40,-39l609,1104r-73,-6l466,1083r-65,-25l340,1024,285,982,236,934,195,878,161,818,136,752,120,682r-5,-73l120,536r16,-69l161,401r34,-61l236,285r49,-49l340,195r61,-34l466,136r70,-15l609,115r356,l904,76,835,44,763,20,687,5,609,xm1114,1161r-247,l886,1187r30,31l973,1272r30,20l1037,1299r35,-7l1102,1272r20,-30l1128,1208r-6,-35l1114,1161xm865,1162r-512,l413,1186r63,18l541,1215r68,3l677,1215r66,-11l807,1186r58,-24xm1192,432r-106,49l1094,512r5,32l1102,576r1,33l1098,682r-16,70l1057,818r-33,60l982,934r-49,48l878,1024r-61,34l752,1083r-70,15l609,1104r453,l1019,1060r49,-51l1112,953r37,-61l1178,827r22,-70l1214,685r4,-76l1216,564r-5,-45l1203,475r-11,-43xm609,325r-76,10l465,364r-57,44l363,466r-28,68l324,609r11,76l363,753r45,58l465,855r68,29l609,894r74,-10l750,857r57,-43l844,768r-235,l547,756,497,722,463,671,450,609r13,-61l497,497r50,-34l609,450r110,l787,387,748,361,705,341,658,329r-49,-4xm894,620l766,635r-18,52l713,730r-48,28l609,768r235,l851,759r30,-66l894,620xm881,352r-5,1l619,591r-1,7l623,610r6,4l993,573,960,499r181,-83l922,416,895,357r-4,-3l886,353r-5,-1xm719,450r-110,l632,452r21,5l674,464r19,10l719,450xm1537,79l1306,185r-3,1l1301,188r-52,78l922,416r219,l1281,352r146,l1625,262r3,-7l1627,242r-5,-5l1477,212,1553,98r,-7l1544,81r-7,-2xm1427,352r-146,l1385,371r3,-1l1391,369r36,-17xm965,115r-356,l690,122r78,20l841,173r67,43l968,270r50,63l1124,284r-45,-62l1026,166,968,117r-3,-2xe" fillcolor="#231f20" stroked="f">
                   <v:path arrowok="t" o:connecttype="custom" o:connectlocs="389,7067;154,7231;19,7485;18,7783;107,7980;99,8199;149,8318;304,8244;867,8187;609,8130;340,8050;161,7844;120,7562;236,7311;466,7162;904,7102;609,7026;916,8244;1072,8318;1122,8199;413,8212;677,8241;1192,7458;1102,7602;1057,7844;878,8050;609,8130;1112,7979;1214,7711;1203,7501;465,7390;324,7635;465,7881;750,7883;547,7782;463,7574;719,7476;658,7355;748,7713;844,7794;881,7378;623,7636;1141,7442;886,7379;632,7478;719,7476;1301,7214;1281,7378;1627,7268;1553,7117;1281,7378;1427,7378;768,7168;1018,7359;968,7143" o:connectangles="0,0,0,0,0,0,0,0,0,0,0,0,0,0,0,0,0,0,0,0,0,0,0,0,0,0,0,0,0,0,0,0,0,0,0,0,0,0,0,0,0,0,0,0,0,0,0,0,0,0,0,0,0,0,0"/>
                 </v:shape>
-                <v:shape id="Text Box 31" o:spid="_x0000_s1053" type="#_x0000_t202" style="position:absolute;left:376;top:6850;width:6031;height:4447;visibility:visible;mso-wrap-style:square;v-text-anchor:top" o:gfxdata="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" filled="f" strokecolor="#231f20" strokeweight=".23453mm">
+                <v:shape id="Text Box 31" o:spid="_x0000_s1055" type="#_x0000_t202" style="position:absolute;left:376;top:6850;width:6031;height:4447;visibility:visible;mso-wrap-style:square;v-text-anchor:top" o:gfxdata="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" filled="f" strokecolor="#231f20" strokeweight=".23453mm">
                   <v:textbox inset="0,0,0,0">
                     <w:txbxContent>
                       <w:p>
@@ -9302,7 +10091,7 @@
         <mc:AlternateContent>
           <mc:Choice Requires="wpg">
             <w:drawing>
-              <wp:anchor distT="0" distB="0" distL="114300" distR="114300" simplePos="0" relativeHeight="15736832" behindDoc="0" locked="0" layoutInCell="1" allowOverlap="1">
+              <wp:anchor distT="0" distB="0" distL="114300" distR="114300" simplePos="0" relativeHeight="15736832" behindDoc="0" locked="0" layoutInCell="1" allowOverlap="1" wp14:anchorId="50DF8716" wp14:editId="2A4E34BB">
                 <wp:simplePos x="0" y="0"/>
                 <wp:positionH relativeFrom="page">
                   <wp:posOffset>8157210</wp:posOffset>
@@ -10654,12 +11443,12 @@
           </mc:Choice>
           <mc:Fallback>
             <w:pict>
-              <v:group id="Group 26" o:spid="_x0000_s1054" style="position:absolute;margin-left:642.3pt;margin-top:425.15pt;width:300.3pt;height:451.35pt;z-index:15736832;mso-position-horizontal-relative:page;mso-position-vertical-relative:page" coordorigin="12846,8503" coordsize="6006,9027" o:gfxdata="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">
-                <v:rect id="Rectangle 29" o:spid="_x0000_s1055" style="position:absolute;left:12852;top:8509;width:5993;height:9014;visibility:visible;mso-wrap-style:square;v-text-anchor:top" o:gfxdata="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" stroked="f"/>
-                <v:shape id="AutoShape 28" o:spid="_x0000_s1056" style="position:absolute;left:13032;top:8659;width:1684;height:1007;visibility:visible;mso-wrap-style:square;v-text-anchor:top" coordsize="1684,1007" o:gfxdata="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" path="m231,l154,13,118,50r-10,54l109,171r11,67l149,292r39,37l231,343r23,-7l231,336,190,322,153,286,127,236,117,180r8,-29l127,134r1,-16l129,102r7,-14l154,76r195,l345,50,309,13,231,xm349,76r-41,l327,88r6,14l335,118r1,16l338,151r7,29l335,236r-26,50l273,322r-42,14l254,336r20,-7l314,292r29,-54l354,171r,-67l349,76xm308,76r-154,l177,77r26,7l231,88r29,-4l286,77r22,-1xm129,387l78,403,37,425,10,455,,491r,78l3,584r8,12l23,604r15,3l424,607r15,-3l452,596r8,-12l461,579r-252,l185,532,164,490,146,445,129,387xm334,387r-17,58l299,489r-20,41l254,576r-45,3l461,579r2,-10l463,491,453,455,426,425,385,403,334,387xm1349,387r-51,16l1257,425r-27,30l1220,491r,78l1223,584r9,12l1244,604r15,3l1645,607r15,-3l1672,596r8,-12l1681,579r-251,l1405,532r-20,-42l1367,445r-18,-58xm1554,387r-17,58l1519,489r-20,41l1475,576r-45,3l1681,579r2,-10l1683,491r-10,-36l1646,425r-41,-22l1554,387xm1452,r-78,13l1338,50r-9,54l1329,171r11,67l1369,292r40,37l1452,343r22,-7l1452,336r-42,-14l1374,286r-26,-50l1338,180r7,-29l1348,134r,-16l1350,102r6,-14l1375,76r195,l1565,50,1530,13,1452,xm1570,76r-41,l1547,88r7,14l1556,118r,16l1559,151r7,29l1556,236r-26,50l1493,322r-41,14l1474,336r21,-7l1534,292r29,-54l1574,171r1,-67l1570,76xm1529,76r-154,l1397,77r26,7l1452,88r29,-4l1506,77r23,-1xm679,657r-81,25l533,717r-43,47l474,822r,123l479,969r13,19l512,1002r23,4l1148,1006r24,-4l1191,988r13,-19l1206,961r-399,l768,886,735,820,706,749,679,657xm1004,657r-27,91l949,819r-32,65l878,957r-71,4l1206,961r3,-16l1209,822r-16,-58l1150,717r-65,-35l1004,657xm842,42l751,52,693,79r-31,43l649,177r-3,65l647,314r12,86l690,475r44,59l787,572r55,14l886,575r-44,l789,561,740,523,699,467,671,400,661,329r12,-47l676,255r1,-26l680,205r10,-22l720,163r311,l1022,122,990,79,933,52,842,42xm1031,163r-67,l993,183r11,22l1006,229r1,26l1011,282r12,47l1012,400r-28,67l944,523r-49,38l842,575r44,l897,572r52,-38l994,475r31,-75l1036,314r1,-72l1035,177r-4,-14xm964,163r-244,l755,165r41,11l842,183r45,-7l928,165r36,-2xe" fillcolor="#231f20" stroked="f">
+              <v:group w14:anchorId="50DF8716" id="Group 26" o:spid="_x0000_s1056" style="position:absolute;margin-left:642.3pt;margin-top:425.15pt;width:300.3pt;height:451.35pt;z-index:15736832;mso-position-horizontal-relative:page;mso-position-vertical-relative:page" coordorigin="12846,8503" coordsize="6006,9027" o:gfxdata="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">
+                <v:rect id="Rectangle 29" o:spid="_x0000_s1057" style="position:absolute;left:12852;top:8509;width:5993;height:9014;visibility:visible;mso-wrap-style:square;v-text-anchor:top" o:gfxdata="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" stroked="f"/>
+                <v:shape id="AutoShape 28" o:spid="_x0000_s1058" style="position:absolute;left:13032;top:8659;width:1684;height:1007;visibility:visible;mso-wrap-style:square;v-text-anchor:top" coordsize="1684,1007" o:gfxdata="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" path="m231,l154,13,118,50r-10,54l109,171r11,67l149,292r39,37l231,343r23,-7l231,336,190,322,153,286,127,236,117,180r8,-29l127,134r1,-16l129,102r7,-14l154,76r195,l345,50,309,13,231,xm349,76r-41,l327,88r6,14l335,118r1,16l338,151r7,29l335,236r-26,50l273,322r-42,14l254,336r20,-7l314,292r29,-54l354,171r,-67l349,76xm308,76r-154,l177,77r26,7l231,88r29,-4l286,77r22,-1xm129,387l78,403,37,425,10,455,,491r,78l3,584r8,12l23,604r15,3l424,607r15,-3l452,596r8,-12l461,579r-252,l185,532,164,490,146,445,129,387xm334,387r-17,58l299,489r-20,41l254,576r-45,3l461,579r2,-10l463,491,453,455,426,425,385,403,334,387xm1349,387r-51,16l1257,425r-27,30l1220,491r,78l1223,584r9,12l1244,604r15,3l1645,607r15,-3l1672,596r8,-12l1681,579r-251,l1405,532r-20,-42l1367,445r-18,-58xm1554,387r-17,58l1519,489r-20,41l1475,576r-45,3l1681,579r2,-10l1683,491r-10,-36l1646,425r-41,-22l1554,387xm1452,r-78,13l1338,50r-9,54l1329,171r11,67l1369,292r40,37l1452,343r22,-7l1452,336r-42,-14l1374,286r-26,-50l1338,180r7,-29l1348,134r,-16l1350,102r6,-14l1375,76r195,l1565,50,1530,13,1452,xm1570,76r-41,l1547,88r7,14l1556,118r,16l1559,151r7,29l1556,236r-26,50l1493,322r-41,14l1474,336r21,-7l1534,292r29,-54l1574,171r1,-67l1570,76xm1529,76r-154,l1397,77r26,7l1452,88r29,-4l1506,77r23,-1xm679,657r-81,25l533,717r-43,47l474,822r,123l479,969r13,19l512,1002r23,4l1148,1006r24,-4l1191,988r13,-19l1206,961r-399,l768,886,735,820,706,749,679,657xm1004,657r-27,91l949,819r-32,65l878,957r-71,4l1206,961r3,-16l1209,822r-16,-58l1150,717r-65,-35l1004,657xm842,42l751,52,693,79r-31,43l649,177r-3,65l647,314r12,86l690,475r44,59l787,572r55,14l886,575r-44,l789,561,740,523,699,467,671,400,661,329r12,-47l676,255r1,-26l680,205r10,-22l720,163r311,l1022,122,990,79,933,52,842,42xm1031,163r-67,l993,183r11,22l1006,229r1,26l1011,282r12,47l1012,400r-28,67l944,523r-49,38l842,575r44,l897,572r52,-38l994,475r31,-75l1036,314r1,-72l1035,177r-4,-14xm964,163r-244,l755,165r41,11l842,183r45,-7l928,165r36,-2xe" fillcolor="#231f20" stroked="f">
                   <v:path arrowok="t" o:connecttype="custom" o:connectlocs="109,8831;254,8996;117,8840;136,8748;231,8660;335,8778;309,8946;314,8952;308,8736;260,8744;37,9085;11,9256;452,9256;164,9150;299,9149;463,9229;334,9047;1220,9151;1259,9267;1681,9239;1349,9047;1475,9236;1673,9115;1374,8673;1369,8952;1410,8982;1348,8794;1570,8736;1529,8736;1559,8811;1452,8996;1574,8831;1397,8737;1529,8736;474,9482;535,9666;1206,9621;679,9317;878,9617;1193,9424;751,8712;647,8974;842,9246;699,9127;677,8889;1022,8782;964,8823;1011,8942;895,9221;994,9135;1031,8823;842,8843" o:connectangles="0,0,0,0,0,0,0,0,0,0,0,0,0,0,0,0,0,0,0,0,0,0,0,0,0,0,0,0,0,0,0,0,0,0,0,0,0,0,0,0,0,0,0,0,0,0,0,0,0,0,0,0"/>
                 </v:shape>
-                <v:shape id="Text Box 27" o:spid="_x0000_s1057" type="#_x0000_t202" style="position:absolute;left:12852;top:8509;width:5993;height:9014;visibility:visible;mso-wrap-style:square;v-text-anchor:top" o:gfxdata="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" filled="f" strokecolor="#231f20" strokeweight=".23453mm">
+                <v:shape id="Text Box 27" o:spid="_x0000_s1059" type="#_x0000_t202" style="position:absolute;left:12852;top:8509;width:5993;height:9014;visibility:visible;mso-wrap-style:square;v-text-anchor:top" o:gfxdata="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" filled="f" strokecolor="#231f20" strokeweight=".23453mm">
                   <v:textbox inset="0,0,0,0">
                     <w:txbxContent>
                       <w:p>
@@ -10697,7 +11486,7 @@
         <mc:AlternateContent>
           <mc:Choice Requires="wpg">
             <w:drawing>
-              <wp:anchor distT="0" distB="0" distL="114300" distR="114300" simplePos="0" relativeHeight="15738880" behindDoc="0" locked="0" layoutInCell="1" allowOverlap="1">
+              <wp:anchor distT="0" distB="0" distL="114300" distR="114300" simplePos="0" relativeHeight="15738880" behindDoc="0" locked="0" layoutInCell="1" allowOverlap="1" wp14:anchorId="1549A654" wp14:editId="457EA76D">
                 <wp:simplePos x="0" y="0"/>
                 <wp:positionH relativeFrom="page">
                   <wp:posOffset>12094210</wp:posOffset>
@@ -12484,12 +13273,12 @@
           </mc:Choice>
           <mc:Fallback>
             <w:pict>
-              <v:group id="Group 22" o:spid="_x0000_s1058" style="position:absolute;margin-left:952.3pt;margin-top:425.15pt;width:302.2pt;height:451.35pt;z-index:15738880;mso-position-horizontal-relative:page;mso-position-vertical-relative:page" coordorigin="19046,8503" coordsize="6044,9027" o:gfxdata="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">
-                <v:rect id="Rectangle 25" o:spid="_x0000_s1059" style="position:absolute;left:19052;top:8509;width:6031;height:9014;visibility:visible;mso-wrap-style:square;v-text-anchor:top" o:gfxdata="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" stroked="f"/>
-                <v:shape id="AutoShape 24" o:spid="_x0000_s1060" style="position:absolute;left:19198;top:8689;width:2412;height:833;visibility:visible;mso-wrap-style:square;v-text-anchor:top" coordsize="2412,833" o:gfxdata="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" path="m600,463r-39,20l545,518r23,3l546,587r1,-43l547,534r-32,10l521,515r2,-13l492,518r,56l495,592r10,11l520,607r19,-4l539,643r-10,6l519,656r-10,7l499,671r,13l592,636r3,-1l595,622r-11,3l574,628r-10,4l553,636r,-33l553,596r10,-9l572,580r14,-19l596,540r4,-22l600,463xm716,177r-7,-9l699,164,653,141r,286l653,606r-3,8l645,622,458,723r-9,l443,717r,-183l445,522r6,-12l461,499r11,-8l624,413r11,-4l645,411r6,6l653,427r,-286l636,132r,57l358,339,332,326r,57l332,764,51,611r,-381l137,277r,84l200,391r,-79l332,383r,-57l307,312,231,270r70,-36l510,126r126,63l636,132r-13,-6l481,54,440,34r,57l163,234r-6,-4l82,189,368,54r72,37l440,34,379,3,373,r-8,l358,3,16,164r-9,4l,177,,626r,9l5,644,344,828r1,1l348,830r,1l349,831r1,l352,832r2,l356,832r2,l360,832r1,l362,832r3,-1l366,831r1,l368,830r1,l371,829r1,-1l490,764r75,-41l711,644r5,-9l716,626r,-217l716,339r,-162xm1448,463r-39,20l1393,518r23,3l1394,587r1,-43l1395,534r-32,10l1369,515r2,-13l1340,518r,56l1343,592r10,11l1368,607r19,-4l1387,643r-10,6l1367,656r-10,7l1347,671r,13l1440,636r3,-1l1443,622r-11,3l1422,628r-11,4l1401,636r,-33l1401,596r10,-9l1420,580r14,-19l1444,540r4,-22l1448,463xm1564,177r-7,-9l1547,164r-46,-23l1501,427r,179l1498,614r-5,8l1306,723r-9,l1291,717r,-183l1293,522r6,-12l1309,499r11,-8l1472,413r11,-4l1492,411r7,6l1501,427r,-286l1483,132r,57l1206,339r-26,-13l1180,383r,381l899,611r,-381l985,277r,84l1048,391r,-79l1180,383r,-57l1155,312r-77,-42l1149,234,1358,126r125,63l1483,132r-12,-6l1329,54,1288,34r,57l1011,234r-6,-4l929,189,1216,54r72,37l1288,34,1227,3,1221,r-9,l1206,3,864,164r-9,4l848,177r,449l848,635r5,9l1192,828r1,1l1195,830r1,1l1197,831r1,l1200,832r2,l1204,832r2,l1208,832r1,l1210,832r3,-1l1214,831r1,l1216,830r1,l1218,829r1,l1220,828r118,-64l1413,723r146,-79l1564,635r,-9l1564,409r,-70l1564,177xm2296,463r-39,20l2241,518r22,3l2241,587r1,-43l2243,534r-32,10l2216,515r3,-13l2187,518r,56l2191,592r10,11l2216,607r19,-4l2235,643r-10,6l2214,656r-10,7l2195,671r,13l2288,636r3,-1l2291,622r-11,3l2270,628r-11,4l2249,636r,-33l2249,596r10,-9l2267,580r15,-19l2292,540r4,-22l2296,463xm2411,177r-6,-9l2395,164r-46,-23l2349,427r,179l2346,614r-5,8l2154,723r-9,l2138,717r1,-183l2141,522r6,-12l2156,499r12,-8l2320,413r11,-4l2340,411r7,6l2349,427r,-286l2331,132r,57l2054,339r-26,-13l2028,383r,381l1747,611r,-381l1832,277r,84l1896,391r,-79l2028,383r,-57l2002,312r-76,-42l1997,234,2206,126r125,63l2331,132r-12,-6l2177,54,2136,34r,57l1859,234r-6,-4l1777,189,2064,54r72,37l2136,34,2075,3,2068,r-8,l2053,3,1712,164r-10,4l1696,177r,449l1696,635r4,9l2039,828r2,1l2043,830r1,1l2045,831r1,l2048,832r1,l2051,832r3,l2056,832r1,l2058,832r3,-1l2062,831r1,l2063,830r1,l2065,830r1,-1l2068,828r117,-64l2260,723r147,-79l2411,635r,-9l2411,409r,-70l2411,177xe" fillcolor="#231f20" stroked="f">
+              <v:group w14:anchorId="1549A654" id="Group 22" o:spid="_x0000_s1060" style="position:absolute;margin-left:952.3pt;margin-top:425.15pt;width:302.2pt;height:451.35pt;z-index:15738880;mso-position-horizontal-relative:page;mso-position-vertical-relative:page" coordorigin="19046,8503" coordsize="6044,9027" o:gfxdata="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">
+                <v:rect id="Rectangle 25" o:spid="_x0000_s1061" style="position:absolute;left:19052;top:8509;width:6031;height:9014;visibility:visible;mso-wrap-style:square;v-text-anchor:top" o:gfxdata="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" stroked="f"/>
+                <v:shape id="AutoShape 24" o:spid="_x0000_s1062" style="position:absolute;left:19198;top:8689;width:2412;height:833;visibility:visible;mso-wrap-style:square;v-text-anchor:top" coordsize="2412,833" o:gfxdata="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" path="m600,463r-39,20l545,518r23,3l546,587r1,-43l547,534r-32,10l521,515r2,-13l492,518r,56l495,592r10,11l520,607r19,-4l539,643r-10,6l519,656r-10,7l499,671r,13l592,636r3,-1l595,622r-11,3l574,628r-10,4l553,636r,-33l553,596r10,-9l572,580r14,-19l596,540r4,-22l600,463xm716,177r-7,-9l699,164,653,141r,286l653,606r-3,8l645,622,458,723r-9,l443,717r,-183l445,522r6,-12l461,499r11,-8l624,413r11,-4l645,411r6,6l653,427r,-286l636,132r,57l358,339,332,326r,57l332,764,51,611r,-381l137,277r,84l200,391r,-79l332,383r,-57l307,312,231,270r70,-36l510,126r126,63l636,132r-13,-6l481,54,440,34r,57l163,234r-6,-4l82,189,368,54r72,37l440,34,379,3,373,r-8,l358,3,16,164r-9,4l,177,,626r,9l5,644,344,828r1,1l348,830r,1l349,831r1,l352,832r2,l356,832r2,l360,832r1,l362,832r3,-1l366,831r1,l368,830r1,l371,829r1,-1l490,764r75,-41l711,644r5,-9l716,626r,-217l716,339r,-162xm1448,463r-39,20l1393,518r23,3l1394,587r1,-43l1395,534r-32,10l1369,515r2,-13l1340,518r,56l1343,592r10,11l1368,607r19,-4l1387,643r-10,6l1367,656r-10,7l1347,671r,13l1440,636r3,-1l1443,622r-11,3l1422,628r-11,4l1401,636r,-33l1401,596r10,-9l1420,580r14,-19l1444,540r4,-22l1448,463xm1564,177r-7,-9l1547,164r-46,-23l1501,427r,179l1498,614r-5,8l1306,723r-9,l1291,717r,-183l1293,522r6,-12l1309,499r11,-8l1472,413r11,-4l1492,411r7,6l1501,427r,-286l1483,132r,57l1206,339r-26,-13l1180,383r,381l899,611r,-381l985,277r,84l1048,391r,-79l1180,383r,-57l1155,312r-77,-42l1149,234,1358,126r125,63l1483,132r-12,-6l1329,54,1288,34r,57l1011,234r-6,-4l929,189,1216,54r72,37l1288,34,1227,3,1221,r-9,l1206,3,864,164r-9,4l848,177r,449l848,635r5,9l1192,828r1,1l1195,830r1,1l1197,831r1,l1200,832r2,l1204,832r2,l1208,832r1,l1210,832r3,-1l1214,831r1,l1216,830r1,l1218,829r1,l1220,828r118,-64l1413,723r146,-79l1564,635r,-9l1564,409r,-70l1564,177xm2296,463r-39,20l2241,518r22,3l2241,587r1,-43l2243,534r-32,10l2216,515r3,-13l2187,518r,56l2191,592r10,11l2216,607r19,-4l2235,643r-10,6l2214,656r-10,7l2195,671r,13l2288,636r3,-1l2291,622r-11,3l2270,628r-11,4l2249,636r,-33l2249,596r10,-9l2267,580r15,-19l2292,540r4,-22l2296,463xm2411,177r-6,-9l2395,164r-46,-23l2349,427r,179l2346,614r-5,8l2154,723r-9,l2138,717r1,-183l2141,522r6,-12l2156,499r12,-8l2320,413r11,-4l2340,411r7,6l2349,427r,-286l2331,132r,57l2054,339r-26,-13l2028,383r,381l1747,611r,-381l1832,277r,84l1896,391r,-79l2028,383r,-57l2002,312r-76,-42l1997,234,2206,126r125,63l2331,132r-12,-6l2177,54,2136,34r,57l1859,234r-6,-4l1777,189,2064,54r72,37l2136,34,2075,3,2068,r-8,l2053,3,1712,164r-10,4l1696,177r,449l1696,635r4,9l2039,828r2,1l2043,830r1,1l2045,831r1,l2048,832r1,l2051,832r3,l2056,832r1,l2058,832r3,-1l2062,831r1,l2063,830r1,l2065,830r1,-1l2068,828r117,-64l2260,723r147,-79l2411,635r,-9l2411,409r,-70l2411,177xe" fillcolor="#231f20" stroked="f">
                   <v:path arrowok="t" o:connecttype="custom" o:connectlocs="547,9224;505,9293;499,9361;564,9322;596,9230;653,9117;443,9224;645,9101;332,9016;200,9081;510,8816;163,8924;373,8690;0,8867;348,9520;352,9522;360,9522;365,9521;369,9520;490,9454;716,8867;1395,9224;1353,9293;1347,9361;1411,9322;1444,9230;1501,9117;1291,9224;1492,9101;1180,9016;1048,9081;1358,8816;1011,8924;1221,8690;848,8867;1195,9520;1200,9522;1208,9522;1213,9521;1217,9520;1338,9454;1564,8867;2243,9224;2201,9293;2195,9361;2259,9322;2292,9230;2349,9117;2139,9224;2340,9101;2028,9016;1896,9081;2206,8816;1859,8924;2068,8690;1696,8867;2043,9520;2048,9522;2056,9522;2061,9521;2064,9520;2185,9454;2411,8867" o:connectangles="0,0,0,0,0,0,0,0,0,0,0,0,0,0,0,0,0,0,0,0,0,0,0,0,0,0,0,0,0,0,0,0,0,0,0,0,0,0,0,0,0,0,0,0,0,0,0,0,0,0,0,0,0,0,0,0,0,0,0,0,0,0,0"/>
                 </v:shape>
-                <v:shape id="Text Box 23" o:spid="_x0000_s1061" type="#_x0000_t202" style="position:absolute;left:19052;top:8509;width:6031;height:9014;visibility:visible;mso-wrap-style:square;v-text-anchor:top" o:gfxdata="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" filled="f" strokecolor="#231f20" strokeweight=".23453mm">
+                <v:shape id="Text Box 23" o:spid="_x0000_s1063" type="#_x0000_t202" style="position:absolute;left:19052;top:8509;width:6031;height:9014;visibility:visible;mso-wrap-style:square;v-text-anchor:top" o:gfxdata="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" filled="f" strokecolor="#231f20" strokeweight=".23453mm">
                   <v:textbox inset="0,0,0,0">
                     <w:txbxContent>
                       <w:p>
@@ -12534,7 +13323,7 @@
         <mc:AlternateContent>
           <mc:Choice Requires="wpg">
             <w:drawing>
-              <wp:anchor distT="0" distB="0" distL="114300" distR="114300" simplePos="0" relativeHeight="15740928" behindDoc="0" locked="0" layoutInCell="1" allowOverlap="1">
+              <wp:anchor distT="0" distB="0" distL="114300" distR="114300" simplePos="0" relativeHeight="15740928" behindDoc="0" locked="0" layoutInCell="1" allowOverlap="1" wp14:anchorId="26E9E24E" wp14:editId="759B9EC7">
                 <wp:simplePos x="0" y="0"/>
                 <wp:positionH relativeFrom="page">
                   <wp:posOffset>16055340</wp:posOffset>
@@ -13229,12 +14018,12 @@
           </mc:Choice>
           <mc:Fallback>
             <w:pict>
-              <v:group id="Group 18" o:spid="_x0000_s1062" style="position:absolute;margin-left:1264.2pt;margin-top:425.2pt;width:300.3pt;height:404.15pt;z-index:15740928;mso-position-horizontal-relative:page;mso-position-vertical-relative:page" coordorigin="25284,8504" coordsize="6006,8083" o:gfxdata="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">
-                <v:rect id="Rectangle 21" o:spid="_x0000_s1063" style="position:absolute;left:25290;top:8510;width:5993;height:8070;visibility:visible;mso-wrap-style:square;v-text-anchor:top" o:gfxdata="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" stroked="f"/>
-                <v:shape id="AutoShape 20" o:spid="_x0000_s1064" style="position:absolute;left:25704;top:8807;width:2306;height:303;visibility:visible;mso-wrap-style:square;v-text-anchor:top" coordsize="2306,303" o:gfxdata="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" path="m1986,8r,109l1615,117r,71l1986,188r,114l2306,153,1986,8xm1334,r-55,11l1234,41r-31,46l1192,142r11,56l1234,243r45,30l1334,285r56,-12l1435,243r31,-45l1477,142,1466,87,1435,41,1390,11,1334,xm768,8r,109l397,117r,71l768,188r,114l1088,153,768,8xm143,l87,11,42,41,11,87,,142r11,56l42,243r45,30l143,285r55,-12l243,243r31,-45l285,142,274,87,243,41,198,11,143,xe" fillcolor="#231f20" stroked="f">
+              <v:group w14:anchorId="26E9E24E" id="Group 18" o:spid="_x0000_s1064" style="position:absolute;margin-left:1264.2pt;margin-top:425.2pt;width:300.3pt;height:404.15pt;z-index:15740928;mso-position-horizontal-relative:page;mso-position-vertical-relative:page" coordorigin="25284,8504" coordsize="6006,8083" o:gfxdata="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">
+                <v:rect id="Rectangle 21" o:spid="_x0000_s1065" style="position:absolute;left:25290;top:8510;width:5993;height:8070;visibility:visible;mso-wrap-style:square;v-text-anchor:top" o:gfxdata="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" stroked="f"/>
+                <v:shape id="AutoShape 20" o:spid="_x0000_s1066" style="position:absolute;left:25704;top:8807;width:2306;height:303;visibility:visible;mso-wrap-style:square;v-text-anchor:top" coordsize="2306,303" o:gfxdata="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" path="m1986,8r,109l1615,117r,71l1986,188r,114l2306,153,1986,8xm1334,r-55,11l1234,41r-31,46l1192,142r11,56l1234,243r45,30l1334,285r56,-12l1435,243r31,-45l1477,142,1466,87,1435,41,1390,11,1334,xm768,8r,109l397,117r,71l768,188r,114l1088,153,768,8xm143,l87,11,42,41,11,87,,142r11,56l42,243r45,30l143,285r55,-12l243,243r31,-45l285,142,274,87,243,41,198,11,143,xe" fillcolor="#231f20" stroked="f">
                   <v:path arrowok="t" o:connecttype="custom" o:connectlocs="1986,8816;1986,8925;1615,8925;1615,8996;1986,8996;1986,9110;2306,8961;1986,8816;1334,8808;1279,8819;1234,8849;1203,8895;1192,8950;1203,9006;1234,9051;1279,9081;1334,9093;1390,9081;1435,9051;1466,9006;1477,8950;1466,8895;1435,8849;1390,8819;1334,8808;768,8816;768,8925;397,8925;397,8996;768,8996;768,9110;1088,8961;768,8816;143,8808;87,8819;42,8849;11,8895;0,8950;11,9006;42,9051;87,9081;143,9093;198,9081;243,9051;274,9006;285,8950;274,8895;243,8849;198,8819;143,8808" o:connectangles="0,0,0,0,0,0,0,0,0,0,0,0,0,0,0,0,0,0,0,0,0,0,0,0,0,0,0,0,0,0,0,0,0,0,0,0,0,0,0,0,0,0,0,0,0,0,0,0,0,0"/>
                 </v:shape>
-                <v:shape id="Text Box 19" o:spid="_x0000_s1065" type="#_x0000_t202" style="position:absolute;left:25290;top:8510;width:5993;height:8070;visibility:visible;mso-wrap-style:square;v-text-anchor:top" o:gfxdata="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" filled="f" strokecolor="#231f20" strokeweight=".23453mm">
+                <v:shape id="Text Box 19" o:spid="_x0000_s1067" type="#_x0000_t202" style="position:absolute;left:25290;top:8510;width:5993;height:8070;visibility:visible;mso-wrap-style:square;v-text-anchor:top" o:gfxdata="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" filled="f" strokecolor="#231f20" strokeweight=".23453mm">
                   <v:textbox inset="0,0,0,0">
                     <w:txbxContent>
                       <w:p>
@@ -13289,7 +14078,7 @@
         <mc:AlternateContent>
           <mc:Choice Requires="wpg">
             <w:drawing>
-              <wp:anchor distT="0" distB="0" distL="114300" distR="114300" simplePos="0" relativeHeight="15732736" behindDoc="0" locked="0" layoutInCell="1" allowOverlap="1">
+              <wp:anchor distT="0" distB="0" distL="114300" distR="114300" simplePos="0" relativeHeight="15732736" behindDoc="0" locked="0" layoutInCell="1" allowOverlap="1" wp14:anchorId="6E272D54" wp14:editId="7002E53A">
                 <wp:simplePos x="0" y="0"/>
                 <wp:positionH relativeFrom="page">
                   <wp:posOffset>234950</wp:posOffset>
@@ -13798,12 +14587,12 @@
           </mc:Choice>
           <mc:Fallback>
             <w:pict>
-              <v:group id="Group 14" o:spid="_x0000_s1066" style="position:absolute;left:0;text-align:left;margin-left:18.5pt;margin-top:-509.9pt;width:302.2pt;height:494.15pt;z-index:15732736;mso-position-horizontal-relative:page;mso-position-vertical-relative:text" coordorigin="370,-10198" coordsize="6044,9883" o:gfxdata="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">
-                <v:rect id="Rectangle 17" o:spid="_x0000_s1067" style="position:absolute;left:376;top:-10192;width:6031;height:9870;visibility:visible;mso-wrap-style:square;v-text-anchor:top" o:gfxdata="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" stroked="f"/>
-                <v:shape id="AutoShape 16" o:spid="_x0000_s1068" style="position:absolute;left:491;top:-10064;width:1204;height:1156;visibility:visible;mso-wrap-style:square;v-text-anchor:top" coordsize="1204,1156" o:gfxdata="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" path="m1203,1123l,1123r,33l1203,1156r,-33xm357,682r-259,l98,1122r259,l357,682xm704,394r-259,l445,1122r259,l704,394xm1079,231r-259,l820,1122r259,l1079,231xm900,l767,12r30,43l165,440r12,20l810,75r56,l900,xm866,75r-56,l844,122,866,75xe" fillcolor="#231f20" stroked="f">
+              <v:group w14:anchorId="6E272D54" id="Group 14" o:spid="_x0000_s1068" style="position:absolute;left:0;text-align:left;margin-left:18.5pt;margin-top:-509.9pt;width:302.2pt;height:494.15pt;z-index:15732736;mso-position-horizontal-relative:page;mso-position-vertical-relative:text" coordorigin="370,-10198" coordsize="6044,9883" o:gfxdata="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">
+                <v:rect id="Rectangle 17" o:spid="_x0000_s1069" style="position:absolute;left:376;top:-10192;width:6031;height:9870;visibility:visible;mso-wrap-style:square;v-text-anchor:top" o:gfxdata="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" stroked="f"/>
+                <v:shape id="AutoShape 16" o:spid="_x0000_s1070" style="position:absolute;left:491;top:-10064;width:1204;height:1156;visibility:visible;mso-wrap-style:square;v-text-anchor:top" coordsize="1204,1156" o:gfxdata="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" path="m1203,1123l,1123r,33l1203,1156r,-33xm357,682r-259,l98,1122r259,l357,682xm704,394r-259,l445,1122r259,l704,394xm1079,231r-259,l820,1122r259,l1079,231xm900,l767,12r30,43l165,440r12,20l810,75r56,l900,xm866,75r-56,l844,122,866,75xe" fillcolor="#231f20" stroked="f">
                   <v:path arrowok="t" o:connecttype="custom" o:connectlocs="1203,-8941;0,-8941;0,-8908;1203,-8908;1203,-8941;357,-9382;98,-9382;98,-8942;357,-8942;357,-9382;704,-9670;445,-9670;445,-8942;704,-8942;704,-9670;1079,-9833;820,-9833;820,-8942;1079,-8942;1079,-9833;900,-10064;767,-10052;797,-10009;165,-9624;177,-9604;810,-9989;866,-9989;900,-10064;866,-9989;810,-9989;844,-9942;866,-9989" o:connectangles="0,0,0,0,0,0,0,0,0,0,0,0,0,0,0,0,0,0,0,0,0,0,0,0,0,0,0,0,0,0,0,0"/>
                 </v:shape>
-                <v:shape id="Text Box 15" o:spid="_x0000_s1069" type="#_x0000_t202" style="position:absolute;left:376;top:-10192;width:6031;height:9870;visibility:visible;mso-wrap-style:square;v-text-anchor:top" o:gfxdata="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" filled="f" strokecolor="#231f20" strokeweight=".23453mm">
+                <v:shape id="Text Box 15" o:spid="_x0000_s1071" type="#_x0000_t202" style="position:absolute;left:376;top:-10192;width:6031;height:9870;visibility:visible;mso-wrap-style:square;v-text-anchor:top" o:gfxdata="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" filled="f" strokecolor="#231f20" strokeweight=".23453mm">
                   <v:textbox inset="0,0,0,0">
                     <w:txbxContent>
                       <w:p>
@@ -13840,7 +14629,7 @@
         <mc:AlternateContent>
           <mc:Choice Requires="wpg">
             <w:drawing>
-              <wp:anchor distT="0" distB="0" distL="114300" distR="114300" simplePos="0" relativeHeight="15733760" behindDoc="0" locked="0" layoutInCell="1" allowOverlap="1">
+              <wp:anchor distT="0" distB="0" distL="114300" distR="114300" simplePos="0" relativeHeight="15733760" behindDoc="0" locked="0" layoutInCell="1" allowOverlap="1" wp14:anchorId="3A20C9B2" wp14:editId="16E69399">
                 <wp:simplePos x="0" y="0"/>
                 <wp:positionH relativeFrom="page">
                   <wp:posOffset>4196080</wp:posOffset>
@@ -14576,12 +15365,12 @@
           </mc:Choice>
           <mc:Fallback>
             <w:pict>
-              <v:group id="Group 10" o:spid="_x0000_s1070" style="position:absolute;left:0;text-align:left;margin-left:330.4pt;margin-top:-742.4pt;width:302.2pt;height:726.75pt;z-index:15733760;mso-position-horizontal-relative:page;mso-position-vertical-relative:text" coordorigin="6608,-14848" coordsize="6044,14535" o:gfxdata="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">
-                <v:rect id="Rectangle 13" o:spid="_x0000_s1071" style="position:absolute;left:6614;top:-14842;width:6031;height:14522;visibility:visible;mso-wrap-style:square;v-text-anchor:top" o:gfxdata="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" stroked="f"/>
-                <v:shape id="AutoShape 12" o:spid="_x0000_s1072" style="position:absolute;left:6800;top:-14730;width:960;height:1004;visibility:visible;mso-wrap-style:square;v-text-anchor:top" coordsize="960,1004" o:gfxdata="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" path="m463,882r-173,l734,1004r15,-56l702,948,463,882xm730,116r,47l904,211,702,948r47,l960,179,730,116xm243,577l,819r17,24l37,865r22,20l83,902,326,660,302,642,280,623,260,601,243,577xm223,810r-46,45l593,855r10,-3l643,810r-420,xm703,46r-45,l657,723r,1l608,724r-14,2l584,732r-6,10l576,755r,54l575,810r-2,l643,810r58,-61l703,742r,-696xm703,l28,r,744l73,699,73,46r630,l703,xm360,538r-9,1l341,542r-15,7l298,561r7,8l311,576r15,15l333,598r8,6l353,576r7,-15l363,552r1,-10l360,538xm331,368r-200,l131,423r200,l331,368xm595,266r-464,l131,320r464,l595,266xm595,163r-464,l131,218r464,l595,163xe" fillcolor="#231f20" stroked="f">
+              <v:group w14:anchorId="3A20C9B2" id="Group 10" o:spid="_x0000_s1072" style="position:absolute;left:0;text-align:left;margin-left:330.4pt;margin-top:-742.4pt;width:302.2pt;height:726.75pt;z-index:15733760;mso-position-horizontal-relative:page;mso-position-vertical-relative:text" coordorigin="6608,-14848" coordsize="6044,14535" o:gfxdata="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">
+                <v:rect id="Rectangle 13" o:spid="_x0000_s1073" style="position:absolute;left:6614;top:-14842;width:6031;height:14522;visibility:visible;mso-wrap-style:square;v-text-anchor:top" o:gfxdata="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" stroked="f"/>
+                <v:shape id="AutoShape 12" o:spid="_x0000_s1074" style="position:absolute;left:6800;top:-14730;width:960;height:1004;visibility:visible;mso-wrap-style:square;v-text-anchor:top" coordsize="960,1004" o:gfxdata="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" path="m463,882r-173,l734,1004r15,-56l702,948,463,882xm730,116r,47l904,211,702,948r47,l960,179,730,116xm243,577l,819r17,24l37,865r22,20l83,902,326,660,302,642,280,623,260,601,243,577xm223,810r-46,45l593,855r10,-3l643,810r-420,xm703,46r-45,l657,723r,1l608,724r-14,2l584,732r-6,10l576,755r,54l575,810r-2,l643,810r58,-61l703,742r,-696xm703,l28,r,744l73,699,73,46r630,l703,xm360,538r-9,1l341,542r-15,7l298,561r7,8l311,576r15,15l333,598r8,6l353,576r7,-15l363,552r1,-10l360,538xm331,368r-200,l131,423r200,l331,368xm595,266r-464,l131,320r464,l595,266xm595,163r-464,l131,218r464,l595,163xe" fillcolor="#231f20" stroked="f">
                   <v:path arrowok="t" o:connecttype="custom" o:connectlocs="290,-13848;749,-13782;463,-13848;730,-14567;702,-13782;960,-14551;243,-14153;17,-13887;59,-13845;326,-14070;280,-14107;243,-14153;177,-13875;603,-13878;223,-13920;658,-14684;657,-14006;594,-14004;578,-13988;576,-13921;575,-13920;643,-13920;703,-13988;703,-14730;28,-13986;73,-14684;703,-14730;351,-14191;326,-14181;305,-14161;326,-14139;341,-14126;360,-14169;364,-14188;331,-14362;131,-14307;331,-14362;131,-14464;595,-14410;595,-14567;131,-14512;595,-14567" o:connectangles="0,0,0,0,0,0,0,0,0,0,0,0,0,0,0,0,0,0,0,0,0,0,0,0,0,0,0,0,0,0,0,0,0,0,0,0,0,0,0,0,0,0"/>
                 </v:shape>
-                <v:shape id="Text Box 11" o:spid="_x0000_s1073" type="#_x0000_t202" style="position:absolute;left:6614;top:-14842;width:6031;height:14522;visibility:visible;mso-wrap-style:square;v-text-anchor:top" o:gfxdata="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" filled="f" strokecolor="#231f20" strokeweight=".23453mm">
+                <v:shape id="Text Box 11" o:spid="_x0000_s1075" type="#_x0000_t202" style="position:absolute;left:6614;top:-14842;width:6031;height:14522;visibility:visible;mso-wrap-style:square;v-text-anchor:top" o:gfxdata="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" filled="f" strokecolor="#231f20" strokeweight=".23453mm">
                   <v:textbox inset="0,0,0,0">
                     <w:txbxContent>
                       <w:p>
@@ -14618,7 +15407,7 @@
         <mc:AlternateContent>
           <mc:Choice Requires="wpg">
             <w:drawing>
-              <wp:anchor distT="0" distB="0" distL="114300" distR="114300" simplePos="0" relativeHeight="15737856" behindDoc="0" locked="0" layoutInCell="1" allowOverlap="1">
+              <wp:anchor distT="0" distB="0" distL="114300" distR="114300" simplePos="0" relativeHeight="15737856" behindDoc="0" locked="0" layoutInCell="1" allowOverlap="1" wp14:anchorId="26B91792" wp14:editId="25C9FE5A">
                 <wp:simplePos x="0" y="0"/>
                 <wp:positionH relativeFrom="page">
                   <wp:posOffset>8157210</wp:posOffset>
@@ -15366,12 +16155,12 @@
           </mc:Choice>
           <mc:Fallback>
             <w:pict>
-              <v:group id="Group 6" o:spid="_x0000_s1074" style="position:absolute;left:0;text-align:left;margin-left:642.3pt;margin-top:-198.35pt;width:612.2pt;height:182.65pt;z-index:15737856;mso-position-horizontal-relative:page;mso-position-vertical-relative:text" coordorigin="12846,-3967" coordsize="12244,3653" o:gfxdata="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">
-                <v:rect id="Rectangle 9" o:spid="_x0000_s1075" style="position:absolute;left:12852;top:-3961;width:12231;height:3639;visibility:visible;mso-wrap-style:square;v-text-anchor:top" o:gfxdata="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" stroked="f"/>
-                <v:shape id="AutoShape 8" o:spid="_x0000_s1076" style="position:absolute;left:12969;top:-3807;width:896;height:896;visibility:visible;mso-wrap-style:square;v-text-anchor:top" coordsize="896,896" o:gfxdata="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" path="m448,l375,6,306,23,242,50,183,87r-52,45l86,184,50,242,23,307,6,375,,448r6,72l23,589r27,65l86,712r45,52l183,809r59,37l306,873r69,17l448,896r72,-6l589,873r64,-27l712,809r24,-20l448,789r-53,-4l345,773,297,754,254,728r70,-73l177,655,147,609,125,559,112,505r-5,-57l116,370r25,-72l182,235r53,-53l298,142r72,-26l448,107r288,l712,87,653,50,589,23,520,6,448,xm845,241r-126,l748,287r22,50l784,391r5,57l780,526r-26,72l714,661r-53,53l598,754r-72,26l448,789r288,l764,764r45,-52l845,654r28,-65l890,520r5,-72l890,375,873,307,845,242r,-1xm736,107r-288,l501,111r50,12l598,142r43,26l177,655r147,l719,241r126,l809,184,764,132,736,107xe" fillcolor="#231f20" stroked="f">
+              <v:group w14:anchorId="26B91792" id="Group 6" o:spid="_x0000_s1076" style="position:absolute;left:0;text-align:left;margin-left:642.3pt;margin-top:-198.35pt;width:612.2pt;height:182.65pt;z-index:15737856;mso-position-horizontal-relative:page;mso-position-vertical-relative:text" coordorigin="12846,-3967" coordsize="12244,3653" o:gfxdata="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">
+                <v:rect id="Rectangle 9" o:spid="_x0000_s1077" style="position:absolute;left:12852;top:-3961;width:12231;height:3639;visibility:visible;mso-wrap-style:square;v-text-anchor:top" o:gfxdata="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" stroked="f"/>
+                <v:shape id="AutoShape 8" o:spid="_x0000_s1078" style="position:absolute;left:12969;top:-3807;width:896;height:896;visibility:visible;mso-wrap-style:square;v-text-anchor:top" coordsize="896,896" o:gfxdata="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" path="m448,l375,6,306,23,242,50,183,87r-52,45l86,184,50,242,23,307,6,375,,448r6,72l23,589r27,65l86,712r45,52l183,809r59,37l306,873r69,17l448,896r72,-6l589,873r64,-27l712,809r24,-20l448,789r-53,-4l345,773,297,754,254,728r70,-73l177,655,147,609,125,559,112,505r-5,-57l116,370r25,-72l182,235r53,-53l298,142r72,-26l448,107r288,l712,87,653,50,589,23,520,6,448,xm845,241r-126,l748,287r22,50l784,391r5,57l780,526r-26,72l714,661r-53,53l598,754r-72,26l448,789r288,l764,764r45,-52l845,654r28,-65l890,520r5,-72l890,375,873,307,845,242r,-1xm736,107r-288,l501,111r50,12l598,142r43,26l177,655r147,l719,241r126,l809,184,764,132,736,107xe" fillcolor="#231f20" stroked="f">
                   <v:path arrowok="t" o:connecttype="custom" o:connectlocs="375,-3801;242,-3757;131,-3675;50,-3565;6,-3432;6,-3287;50,-3153;131,-3043;242,-2961;375,-2917;520,-2917;653,-2961;736,-3018;395,-3022;297,-3053;324,-3152;147,-3198;112,-3302;116,-3437;182,-3572;298,-3665;448,-3700;712,-3720;589,-3784;448,-3807;719,-3566;770,-3470;789,-3359;754,-3209;661,-3093;526,-3027;736,-3018;809,-3095;873,-3218;895,-3359;873,-3500;845,-3566;448,-3700;551,-3684;641,-3639;324,-3152;845,-3566;764,-3675" o:connectangles="0,0,0,0,0,0,0,0,0,0,0,0,0,0,0,0,0,0,0,0,0,0,0,0,0,0,0,0,0,0,0,0,0,0,0,0,0,0,0,0,0,0,0"/>
                 </v:shape>
-                <v:shape id="Text Box 7" o:spid="_x0000_s1077" type="#_x0000_t202" style="position:absolute;left:12852;top:-3961;width:12231;height:3639;visibility:visible;mso-wrap-style:square;v-text-anchor:top" o:gfxdata="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" filled="f" strokecolor="#231f20" strokeweight=".23453mm">
+                <v:shape id="Text Box 7" o:spid="_x0000_s1079" type="#_x0000_t202" style="position:absolute;left:12852;top:-3961;width:12231;height:3639;visibility:visible;mso-wrap-style:square;v-text-anchor:top" o:gfxdata="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" filled="f" strokecolor="#231f20" strokeweight=".23453mm">
                   <v:textbox inset="0,0,0,0">
                     <w:txbxContent>
                       <w:p>
@@ -15408,7 +16197,7 @@
         <mc:AlternateContent>
           <mc:Choice Requires="wpg">
             <w:drawing>
-              <wp:anchor distT="0" distB="0" distL="114300" distR="114300" simplePos="0" relativeHeight="15741952" behindDoc="0" locked="0" layoutInCell="1" allowOverlap="1">
+              <wp:anchor distT="0" distB="0" distL="114300" distR="114300" simplePos="0" relativeHeight="15741952" behindDoc="0" locked="0" layoutInCell="1" allowOverlap="1" wp14:anchorId="512F9305" wp14:editId="2927F5DE">
                 <wp:simplePos x="0" y="0"/>
                 <wp:positionH relativeFrom="page">
                   <wp:posOffset>16055340</wp:posOffset>
@@ -17287,8 +18076,6 @@
                                   <w:sz w:val="53"/>
                                 </w:rPr>
                               </w:pPr>
-                              <w:bookmarkStart w:id="0" w:name="_GoBack"/>
-                              <w:bookmarkEnd w:id="0"/>
                             </w:p>
                           </w:txbxContent>
                         </wps:txbx>
@@ -17310,12 +18097,12 @@
           </mc:Choice>
           <mc:Fallback>
             <w:pict>
-              <v:group id="Group 2" o:spid="_x0000_s1078" style="position:absolute;left:0;text-align:left;margin-left:1264.2pt;margin-top:-245.55pt;width:300.3pt;height:229.8pt;z-index:15741952;mso-position-horizontal-relative:page;mso-position-vertical-relative:text" coordorigin="25284,-4911" coordsize="6006,4596" o:gfxdata="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">
-                <v:rect id="Rectangle 5" o:spid="_x0000_s1079" style="position:absolute;left:25290;top:-4904;width:5993;height:4583;visibility:visible;mso-wrap-style:square;v-text-anchor:top" o:gfxdata="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" stroked="f"/>
-                <v:shape id="AutoShape 4" o:spid="_x0000_s1080" style="position:absolute;left:25544;top:-4821;width:1358;height:1120;visibility:visible;mso-wrap-style:square;v-text-anchor:top" coordsize="1358,1120" o:gfxdata="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" path="m5,673r-5,l,744r15,7l31,757r18,5l67,767r19,3l106,773r19,2l144,775r,126l184,901r,-127l213,768r26,-9l262,746r21,-17l289,723r-145,l124,721r-20,-4l86,713,68,707,51,700,35,692,20,683,5,673xm184,220r-40,l144,315r-30,5l87,329,63,342,42,358,25,378,12,399,5,421,3,445r1,21l8,484r7,17l25,517r14,14l56,542r20,10l101,561r6,1l114,564r30,7l144,723r145,l184,723r,-146l305,577r-8,-12l282,553,265,542r-20,-9l223,526r-5,-1l212,524r-13,-4l191,519r-7,-2l184,512r-40,l124,506r-17,-6l94,492r-9,-8l78,475,73,464,70,451,69,436r1,-15l74,408r7,-12l91,387r11,-8l115,373r13,-5l144,366r40,l306,366r,-25l294,336r-13,-4l266,328r-16,-4l233,320r-17,-2l200,316r-16,-1l184,220xm305,577r-121,l202,581r15,6l230,593r10,8l247,610r5,11l255,634r2,15l255,665r-3,14l246,691r-8,10l228,709r-13,6l201,720r-17,3l289,723r12,-13l313,688r7,-23l323,640r-2,-22l316,598r-8,-17l305,577xm184,366r-40,l144,512r40,l184,366xm306,366r-122,l200,368r16,3l232,375r15,6l261,388r14,7l288,403r13,8l306,411r,-45xm1040,673r-5,l1035,744r15,7l1066,757r17,5l1102,767r19,3l1140,773r19,2l1178,775r,126l1218,901r,-127l1247,768r26,-9l1297,746r21,-17l1323,723r-145,l1158,721r-19,-4l1120,713r-17,-6l1086,700r-16,-8l1054,683r-14,-10xm1218,220r-40,l1178,315r-30,5l1121,329r-24,13l1076,358r-17,20l1047,399r-7,22l1037,445r2,21l1043,484r7,17l1060,517r13,14l1090,542r21,10l1135,561r6,1l1148,564r30,7l1178,723r145,l1324,723r-106,l1218,577r122,l1331,565r-14,-12l1300,542r-20,-9l1257,526r-5,-1l1247,524r-14,-4l1226,519r-8,-2l1218,512r-40,l1158,506r-16,-6l1129,492r-10,-8l1112,475r-4,-11l1105,451r-1,-15l1105,421r4,-13l1116,396r9,-9l1136,379r13,-6l1163,368r15,-2l1218,366r123,l1341,341r-12,-5l1316,332r-15,-4l1285,324r-17,-4l1251,318r-17,-2l1218,315r,-95xm1340,577r-122,l1236,581r16,6l1264,593r10,8l1282,610r5,11l1290,634r1,15l1290,665r-4,14l1281,691r-8,10l1262,709r-12,6l1235,720r-17,3l1324,723r11,-13l1348,688r7,-23l1357,640r-1,-22l1351,598r-8,-17l1340,577xm1218,366r-40,l1178,512r40,l1218,366xm1341,366r-123,l1235,368r16,3l1266,375r15,6l1296,388r14,7l1323,403r12,8l1341,411r,-45xm418,746r-9,l409,862r25,11l460,883r29,9l520,899r31,6l583,910r31,3l645,914r,206l711,1120r,-209l758,902r44,-15l840,865r35,-27l884,828r-239,l612,824r-31,-5l550,811,521,801,493,790,467,777,442,762,418,746xm711,l645,r,158l596,166r-44,14l512,201r-34,27l450,260r-21,34l417,331r-4,40l416,405r7,30l434,464r17,25l472,511r28,20l534,547r41,14l584,564r12,3l645,578r,250l884,828r1,-1l711,827r,-240l911,587,897,569,873,548,845,530,812,515,775,504r-8,-1l758,500r-22,-6l724,492r-13,-3l711,480r-66,l613,471,586,461,564,449,548,435,537,420r-8,-18l524,380r-1,-24l525,331r7,-21l543,291r15,-16l577,262r20,-10l620,245r25,-4l711,241r,-1l912,240r,-40l893,192r-22,-7l847,178r-27,-7l792,165r-27,-4l738,158r-27,-2l711,xm911,587r-200,l741,595r25,9l787,614r16,12l815,641r9,19l829,681r2,26l829,733r-6,23l814,776r-13,16l784,804r-21,11l739,822r-28,5l885,827r19,-21l924,771r12,-38l940,692r-3,-37l929,622,916,593r-5,-6xm711,241r-66,l645,480r66,l711,241xm912,240r-201,l738,244r27,5l790,256r25,10l839,277r22,11l883,301r21,13l912,314r,-74xe" fillcolor="#231f20" stroked="f">
+              <v:group w14:anchorId="512F9305" id="Group 2" o:spid="_x0000_s1080" style="position:absolute;left:0;text-align:left;margin-left:1264.2pt;margin-top:-245.55pt;width:300.3pt;height:229.8pt;z-index:15741952;mso-position-horizontal-relative:page;mso-position-vertical-relative:text" coordorigin="25284,-4911" coordsize="6006,4596" o:gfxdata="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">
+                <v:rect id="Rectangle 5" o:spid="_x0000_s1081" style="position:absolute;left:25290;top:-4904;width:5993;height:4583;visibility:visible;mso-wrap-style:square;v-text-anchor:top" o:gfxdata="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" stroked="f"/>
+                <v:shape id="AutoShape 4" o:spid="_x0000_s1082" style="position:absolute;left:25544;top:-4821;width:1358;height:1120;visibility:visible;mso-wrap-style:square;v-text-anchor:top" coordsize="1358,1120" o:gfxdata="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" path="m5,673r-5,l,744r15,7l31,757r18,5l67,767r19,3l106,773r19,2l144,775r,126l184,901r,-127l213,768r26,-9l262,746r21,-17l289,723r-145,l124,721r-20,-4l86,713,68,707,51,700,35,692,20,683,5,673xm184,220r-40,l144,315r-30,5l87,329,63,342,42,358,25,378,12,399,5,421,3,445r1,21l8,484r7,17l25,517r14,14l56,542r20,10l101,561r6,1l114,564r30,7l144,723r145,l184,723r,-146l305,577r-8,-12l282,553,265,542r-20,-9l223,526r-5,-1l212,524r-13,-4l191,519r-7,-2l184,512r-40,l124,506r-17,-6l94,492r-9,-8l78,475,73,464,70,451,69,436r1,-15l74,408r7,-12l91,387r11,-8l115,373r13,-5l144,366r40,l306,366r,-25l294,336r-13,-4l266,328r-16,-4l233,320r-17,-2l200,316r-16,-1l184,220xm305,577r-121,l202,581r15,6l230,593r10,8l247,610r5,11l255,634r2,15l255,665r-3,14l246,691r-8,10l228,709r-13,6l201,720r-17,3l289,723r12,-13l313,688r7,-23l323,640r-2,-22l316,598r-8,-17l305,577xm184,366r-40,l144,512r40,l184,366xm306,366r-122,l200,368r16,3l232,375r15,6l261,388r14,7l288,403r13,8l306,411r,-45xm1040,673r-5,l1035,744r15,7l1066,757r17,5l1102,767r19,3l1140,773r19,2l1178,775r,126l1218,901r,-127l1247,768r26,-9l1297,746r21,-17l1323,723r-145,l1158,721r-19,-4l1120,713r-17,-6l1086,700r-16,-8l1054,683r-14,-10xm1218,220r-40,l1178,315r-30,5l1121,329r-24,13l1076,358r-17,20l1047,399r-7,22l1037,445r2,21l1043,484r7,17l1060,517r13,14l1090,542r21,10l1135,561r6,1l1148,564r30,7l1178,723r145,l1324,723r-106,l1218,577r122,l1331,565r-14,-12l1300,542r-20,-9l1257,526r-5,-1l1247,524r-14,-4l1226,519r-8,-2l1218,512r-40,l1158,506r-16,-6l1129,492r-10,-8l1112,475r-4,-11l1105,451r-1,-15l1105,421r4,-13l1116,396r9,-9l1136,379r13,-6l1163,368r15,-2l1218,366r123,l1341,341r-12,-5l1316,332r-15,-4l1285,324r-17,-4l1251,318r-17,-2l1218,315r,-95xm1340,577r-122,l1236,581r16,6l1264,593r10,8l1282,610r5,11l1290,634r1,15l1290,665r-4,14l1281,691r-8,10l1262,709r-12,6l1235,720r-17,3l1324,723r11,-13l1348,688r7,-23l1357,640r-1,-22l1351,598r-8,-17l1340,577xm1218,366r-40,l1178,512r40,l1218,366xm1341,366r-123,l1235,368r16,3l1266,375r15,6l1296,388r14,7l1323,403r12,8l1341,411r,-45xm418,746r-9,l409,862r25,11l460,883r29,9l520,899r31,6l583,910r31,3l645,914r,206l711,1120r,-209l758,902r44,-15l840,865r35,-27l884,828r-239,l612,824r-31,-5l550,811,521,801,493,790,467,777,442,762,418,746xm711,l645,r,158l596,166r-44,14l512,201r-34,27l450,260r-21,34l417,331r-4,40l416,405r7,30l434,464r17,25l472,511r28,20l534,547r41,14l584,564r12,3l645,578r,250l884,828r1,-1l711,827r,-240l911,587,897,569,873,548,845,530,812,515,775,504r-8,-1l758,500r-22,-6l724,492r-13,-3l711,480r-66,l613,471,586,461,564,449,548,435,537,420r-8,-18l524,380r-1,-24l525,331r7,-21l543,291r15,-16l577,262r20,-10l620,245r25,-4l711,241r,-1l912,240r,-40l893,192r-22,-7l847,178r-27,-7l792,165r-27,-4l738,158r-27,-2l711,xm911,587r-200,l741,595r25,9l787,614r16,12l815,641r9,19l829,681r2,26l829,733r-6,23l814,776r-13,16l784,804r-21,11l739,822r-28,5l885,827r19,-21l924,771r12,-38l940,692r-3,-37l929,622,916,593r-5,-6xm711,241r-66,l645,480r66,l711,241xm912,240r-201,l738,244r27,5l790,256r25,10l839,277r22,11l883,301r21,13l912,314r,-74xe" fillcolor="#231f20" stroked="f">
                   <v:path arrowok="t" o:connecttype="custom" o:connectlocs="67,-4054;184,-4047;124,-4100;5,-4148;42,-4463;15,-4320;114,-4257;305,-4244;212,-4297;107,-4321;70,-4400;144,-4455;266,-4493;305,-4244;252,-4200;228,-4112;320,-4156;144,-4455;216,-4450;306,-4410;1083,-4059;1218,-3920;1178,-4098;1054,-4138;1097,-4479;1043,-4337;1141,-4259;1218,-4244;1252,-4296;1158,-4315;1104,-4385;1163,-4453;1316,-4489;1218,-4601;1282,-4211;1273,-4120;1348,-4133;1218,-4455;1235,-4453;1335,-4410;460,-3938;645,-3701;884,-3993;467,-4044;552,-4641;416,-4416;575,-4260;711,-3994;775,-4317;645,-4341;524,-4441;597,-4569;893,-4629;711,-4665;803,-4195;814,-4045;904,-4015;911,-4234;711,-4581;883,-4520" o:connectangles="0,0,0,0,0,0,0,0,0,0,0,0,0,0,0,0,0,0,0,0,0,0,0,0,0,0,0,0,0,0,0,0,0,0,0,0,0,0,0,0,0,0,0,0,0,0,0,0,0,0,0,0,0,0,0,0,0,0,0,0"/>
                 </v:shape>
-                <v:shape id="Text Box 3" o:spid="_x0000_s1081" type="#_x0000_t202" style="position:absolute;left:25290;top:-4904;width:5993;height:4583;visibility:visible;mso-wrap-style:square;v-text-anchor:top" o:gfxdata="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" filled="f" strokecolor="#231f20" strokeweight=".23453mm">
+                <v:shape id="Text Box 3" o:spid="_x0000_s1083" type="#_x0000_t202" style="position:absolute;left:25290;top:-4904;width:5993;height:4583;visibility:visible;mso-wrap-style:square;v-text-anchor:top" o:gfxdata="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" filled="f" strokecolor="#231f20" strokeweight=".23453mm">
                   <v:textbox inset="0,0,0,0">
                     <w:txbxContent>
                       <w:p>
@@ -17356,8 +18143,6 @@
                             <w:sz w:val="53"/>
                           </w:rPr>
                         </w:pPr>
-                        <w:bookmarkStart w:id="1" w:name="_GoBack"/>
-                        <w:bookmarkEnd w:id="1"/>
                       </w:p>
                     </w:txbxContent>
                   </v:textbox>
@@ -17386,7 +18171,6 @@
           <w:color w:val="231F20"/>
           <w:spacing w:val="-3"/>
         </w:rPr>
-        <w:lastRenderedPageBreak/>
         <w:t xml:space="preserve">Project </w:t>
       </w:r>
       <w:r>
@@ -17423,7 +18207,7 @@
 </file>
 
 <file path=word/numbering.xml><?xml version="1.0" encoding="utf-8"?>
-<w:numbering xmlns:wpc="http://schemas.microsoft.com/office/word/2010/wordprocessingCanvas" xmlns:cx="http://schemas.microsoft.com/office/drawing/2014/chartex" xmlns:mc="http://schemas.openxmlformats.org/markup-compatibility/2006" xmlns:o="urn:schemas-microsoft-com:office:office" xmlns:r="http://schemas.openxmlformats.org/officeDocument/2006/relationships" xmlns:m="http://schemas.openxmlformats.org/officeDocument/2006/math" xmlns:v="urn:schemas-microsoft-com:vml" xmlns:wp14="http://schemas.microsoft.com/office/word/2010/wordprocessingDrawing" xmlns:wp="http://schemas.openxmlformats.org/drawingml/2006/wordprocessingDrawing" xmlns:w10="urn:schemas-microsoft-com:office:word" xmlns:w="http://schemas.openxmlformats.org/wordprocessingml/2006/main" xmlns:w14="http://schemas.microsoft.com/office/word/2010/wordml" xmlns:w15="http://schemas.microsoft.com/office/word/2012/wordml" xmlns:w16se="http://schemas.microsoft.com/office/word/2015/wordml/symex" xmlns:wpg="http://schemas.microsoft.com/office/word/2010/wordprocessingGroup" xmlns:wpi="http://schemas.microsoft.com/office/word/2010/wordprocessingInk" xmlns:wne="http://schemas.microsoft.com/office/word/2006/wordml" xmlns:wps="http://schemas.microsoft.com/office/word/2010/wordprocessingShape" mc:Ignorable="w14 w15 w16se wp14">
+<w:numbering xmlns:wpc="http://schemas.microsoft.com/office/word/2010/wordprocessingCanvas" xmlns:cx="http://schemas.microsoft.com/office/drawing/2014/chartex" xmlns:cx1="http://schemas.microsoft.com/office/drawing/2015/9/8/chartex" xmlns:cx2="http://schemas.microsoft.com/office/drawing/2015/10/21/chartex" xmlns:cx3="http://schemas.microsoft.com/office/drawing/2016/5/9/chartex" xmlns:cx4="http://schemas.microsoft.com/office/drawing/2016/5/10/chartex" xmlns:cx5="http://schemas.microsoft.com/office/drawing/2016/5/11/chartex" xmlns:cx6="http://schemas.microsoft.com/office/drawing/2016/5/12/chartex" xmlns:cx7="http://schemas.microsoft.com/office/drawing/2016/5/13/chartex" xmlns:cx8="http://schemas.microsoft.com/office/drawing/2016/5/14/chartex" xmlns:mc="http://schemas.openxmlformats.org/markup-compatibility/2006" xmlns:aink="http://schemas.microsoft.com/office/drawing/2016/ink" xmlns:am3d="http://schemas.microsoft.com/office/drawing/2017/model3d" xmlns:o="urn:schemas-microsoft-com:office:office" xmlns:r="http://schemas.openxmlformats.org/officeDocument/2006/relationships" xmlns:m="http://schemas.openxmlformats.org/officeDocument/2006/math" xmlns:v="urn:schemas-microsoft-com:vml" xmlns:wp14="http://schemas.microsoft.com/office/word/2010/wordprocessingDrawing" xmlns:wp="http://schemas.openxmlformats.org/drawingml/2006/wordprocessingDrawing" xmlns:w10="urn:schemas-microsoft-com:office:word" xmlns:w="http://schemas.openxmlformats.org/wordprocessingml/2006/main" xmlns:w14="http://schemas.microsoft.com/office/word/2010/wordml" xmlns:w15="http://schemas.microsoft.com/office/word/2012/wordml" xmlns:w16cex="http://schemas.microsoft.com/office/word/2018/wordml/cex" xmlns:w16cid="http://schemas.microsoft.com/office/word/2016/wordml/cid" xmlns:w16="http://schemas.microsoft.com/office/word/2018/wordml" xmlns:w16se="http://schemas.microsoft.com/office/word/2015/wordml/symex" xmlns:wpg="http://schemas.microsoft.com/office/word/2010/wordprocessingGroup" xmlns:wpi="http://schemas.microsoft.com/office/word/2010/wordprocessingInk" xmlns:wne="http://schemas.microsoft.com/office/word/2006/wordml" xmlns:wps="http://schemas.microsoft.com/office/word/2010/wordprocessingShape" mc:Ignorable="w14 w15 w16se w16cid w16 w16cex wp14">
   <w:abstractNum w:abstractNumId="0" w15:restartNumberingAfterBreak="0">
     <w:nsid w:val="2F1E470D"/>
     <w:multiLevelType w:val="hybridMultilevel"/>
@@ -17877,6 +18661,119 @@
     </w:lvl>
   </w:abstractNum>
   <w:abstractNum w:abstractNumId="4" w15:restartNumberingAfterBreak="0">
+    <w:nsid w:val="50785BD8"/>
+    <w:multiLevelType w:val="hybridMultilevel"/>
+    <w:tmpl w:val="D34A519E"/>
+    <w:lvl w:ilvl="0" w:tplc="04100001">
+      <w:start w:val="1"/>
+      <w:numFmt w:val="bullet"/>
+      <w:lvlText w:val=""/>
+      <w:lvlJc w:val="left"/>
+      <w:pPr>
+        <w:ind w:left="720" w:hanging="360"/>
+      </w:pPr>
+      <w:rPr>
+        <w:rFonts w:ascii="Symbol" w:hAnsi="Symbol" w:hint="default"/>
+      </w:rPr>
+    </w:lvl>
+    <w:lvl w:ilvl="1" w:tplc="04100003" w:tentative="1">
+      <w:start w:val="1"/>
+      <w:numFmt w:val="bullet"/>
+      <w:lvlText w:val="o"/>
+      <w:lvlJc w:val="left"/>
+      <w:pPr>
+        <w:ind w:left="1440" w:hanging="360"/>
+      </w:pPr>
+      <w:rPr>
+        <w:rFonts w:ascii="Courier New" w:hAnsi="Courier New" w:cs="Courier New" w:hint="default"/>
+      </w:rPr>
+    </w:lvl>
+    <w:lvl w:ilvl="2" w:tplc="04100005" w:tentative="1">
+      <w:start w:val="1"/>
+      <w:numFmt w:val="bullet"/>
+      <w:lvlText w:val=""/>
+      <w:lvlJc w:val="left"/>
+      <w:pPr>
+        <w:ind w:left="2160" w:hanging="360"/>
+      </w:pPr>
+      <w:rPr>
+        <w:rFonts w:ascii="Wingdings" w:hAnsi="Wingdings" w:hint="default"/>
+      </w:rPr>
+    </w:lvl>
+    <w:lvl w:ilvl="3" w:tplc="04100001" w:tentative="1">
+      <w:start w:val="1"/>
+      <w:numFmt w:val="bullet"/>
+      <w:lvlText w:val=""/>
+      <w:lvlJc w:val="left"/>
+      <w:pPr>
+        <w:ind w:left="2880" w:hanging="360"/>
+      </w:pPr>
+      <w:rPr>
+        <w:rFonts w:ascii="Symbol" w:hAnsi="Symbol" w:hint="default"/>
+      </w:rPr>
+    </w:lvl>
+    <w:lvl w:ilvl="4" w:tplc="04100003" w:tentative="1">
+      <w:start w:val="1"/>
+      <w:numFmt w:val="bullet"/>
+      <w:lvlText w:val="o"/>
+      <w:lvlJc w:val="left"/>
+      <w:pPr>
+        <w:ind w:left="3600" w:hanging="360"/>
+      </w:pPr>
+      <w:rPr>
+        <w:rFonts w:ascii="Courier New" w:hAnsi="Courier New" w:cs="Courier New" w:hint="default"/>
+      </w:rPr>
+    </w:lvl>
+    <w:lvl w:ilvl="5" w:tplc="04100005" w:tentative="1">
+      <w:start w:val="1"/>
+      <w:numFmt w:val="bullet"/>
+      <w:lvlText w:val=""/>
+      <w:lvlJc w:val="left"/>
+      <w:pPr>
+        <w:ind w:left="4320" w:hanging="360"/>
+      </w:pPr>
+      <w:rPr>
+        <w:rFonts w:ascii="Wingdings" w:hAnsi="Wingdings" w:hint="default"/>
+      </w:rPr>
+    </w:lvl>
+    <w:lvl w:ilvl="6" w:tplc="04100001" w:tentative="1">
+      <w:start w:val="1"/>
+      <w:numFmt w:val="bullet"/>
+      <w:lvlText w:val=""/>
+      <w:lvlJc w:val="left"/>
+      <w:pPr>
+        <w:ind w:left="5040" w:hanging="360"/>
+      </w:pPr>
+      <w:rPr>
+        <w:rFonts w:ascii="Symbol" w:hAnsi="Symbol" w:hint="default"/>
+      </w:rPr>
+    </w:lvl>
+    <w:lvl w:ilvl="7" w:tplc="04100003" w:tentative="1">
+      <w:start w:val="1"/>
+      <w:numFmt w:val="bullet"/>
+      <w:lvlText w:val="o"/>
+      <w:lvlJc w:val="left"/>
+      <w:pPr>
+        <w:ind w:left="5760" w:hanging="360"/>
+      </w:pPr>
+      <w:rPr>
+        <w:rFonts w:ascii="Courier New" w:hAnsi="Courier New" w:cs="Courier New" w:hint="default"/>
+      </w:rPr>
+    </w:lvl>
+    <w:lvl w:ilvl="8" w:tplc="04100005" w:tentative="1">
+      <w:start w:val="1"/>
+      <w:numFmt w:val="bullet"/>
+      <w:lvlText w:val=""/>
+      <w:lvlJc w:val="left"/>
+      <w:pPr>
+        <w:ind w:left="6480" w:hanging="360"/>
+      </w:pPr>
+      <w:rPr>
+        <w:rFonts w:ascii="Wingdings" w:hAnsi="Wingdings" w:hint="default"/>
+      </w:rPr>
+    </w:lvl>
+  </w:abstractNum>
+  <w:abstractNum w:abstractNumId="5" w15:restartNumberingAfterBreak="0">
     <w:nsid w:val="6D411D1A"/>
     <w:multiLevelType w:val="hybridMultilevel"/>
     <w:tmpl w:val="3A2046BC"/>
@@ -17993,7 +18890,7 @@
     <w:abstractNumId w:val="2"/>
   </w:num>
   <w:num w:numId="2">
-    <w:abstractNumId w:val="4"/>
+    <w:abstractNumId w:val="5"/>
   </w:num>
   <w:num w:numId="3">
     <w:abstractNumId w:val="1"/>
@@ -18004,11 +18901,14 @@
   <w:num w:numId="5">
     <w:abstractNumId w:val="3"/>
   </w:num>
+  <w:num w:numId="6">
+    <w:abstractNumId w:val="4"/>
+  </w:num>
 </w:numbering>
 </file>
 
 <file path=word/styles.xml><?xml version="1.0" encoding="utf-8"?>
-<w:styles xmlns:mc="http://schemas.openxmlformats.org/markup-compatibility/2006" xmlns:r="http://schemas.openxmlformats.org/officeDocument/2006/relationships" xmlns:w="http://schemas.openxmlformats.org/wordprocessingml/2006/main" xmlns:w14="http://schemas.microsoft.com/office/word/2010/wordml" xmlns:w15="http://schemas.microsoft.com/office/word/2012/wordml" xmlns:w16se="http://schemas.microsoft.com/office/word/2015/wordml/symex" mc:Ignorable="w14 w15 w16se">
+<w:styles xmlns:mc="http://schemas.openxmlformats.org/markup-compatibility/2006" xmlns:r="http://schemas.openxmlformats.org/officeDocument/2006/relationships" xmlns:w="http://schemas.openxmlformats.org/wordprocessingml/2006/main" xmlns:w14="http://schemas.microsoft.com/office/word/2010/wordml" xmlns:w15="http://schemas.microsoft.com/office/word/2012/wordml" xmlns:w16cex="http://schemas.microsoft.com/office/word/2018/wordml/cex" xmlns:w16cid="http://schemas.microsoft.com/office/word/2016/wordml/cid" xmlns:w16="http://schemas.microsoft.com/office/word/2018/wordml" xmlns:w16se="http://schemas.microsoft.com/office/word/2015/wordml/symex" mc:Ignorable="w14 w15 w16se w16cid w16 w16cex">
   <w:docDefaults>
     <w:rPrDefault>
       <w:rPr>
@@ -18026,7 +18926,7 @@
       </w:pPr>
     </w:pPrDefault>
   </w:docDefaults>
-  <w:latentStyles w:defLockedState="0" w:defUIPriority="99" w:defSemiHidden="0" w:defUnhideWhenUsed="0" w:defQFormat="0" w:count="371">
+  <w:latentStyles w:defLockedState="0" w:defUIPriority="99" w:defSemiHidden="0" w:defUnhideWhenUsed="0" w:defQFormat="0" w:count="376">
     <w:lsdException w:name="Normal" w:uiPriority="0" w:qFormat="1"/>
     <w:lsdException w:name="heading 1" w:uiPriority="9" w:qFormat="1"/>
     <w:lsdException w:name="heading 2" w:semiHidden="1" w:uiPriority="9" w:unhideWhenUsed="1" w:qFormat="1"/>
@@ -18132,7 +19032,6 @@
     <w:lsdException w:name="HTML Sample" w:semiHidden="1" w:unhideWhenUsed="1"/>
     <w:lsdException w:name="HTML Typewriter" w:semiHidden="1" w:unhideWhenUsed="1"/>
     <w:lsdException w:name="HTML Variable" w:semiHidden="1" w:unhideWhenUsed="1"/>
-    <w:lsdException w:name="Normal Table" w:semiHidden="1" w:unhideWhenUsed="1"/>
     <w:lsdException w:name="annotation subject" w:semiHidden="1" w:unhideWhenUsed="1"/>
     <w:lsdException w:name="No List" w:semiHidden="1" w:unhideWhenUsed="1"/>
     <w:lsdException w:name="Outline List 1" w:semiHidden="1" w:unhideWhenUsed="1"/>
@@ -18175,11 +19074,8 @@
     <w:lsdException w:name="Table Contemporary" w:semiHidden="1" w:unhideWhenUsed="1"/>
     <w:lsdException w:name="Table Elegant" w:semiHidden="1" w:unhideWhenUsed="1"/>
     <w:lsdException w:name="Table Professional" w:semiHidden="1" w:unhideWhenUsed="1"/>
-    <w:lsdException w:name="Table Subtle 1" w:semiHidden="1" w:unhideWhenUsed="1"/>
     <w:lsdException w:name="Table Subtle 2" w:semiHidden="1" w:unhideWhenUsed="1"/>
     <w:lsdException w:name="Table Web 1" w:semiHidden="1" w:unhideWhenUsed="1"/>
-    <w:lsdException w:name="Table Web 2" w:semiHidden="1" w:unhideWhenUsed="1"/>
-    <w:lsdException w:name="Table Web 3" w:semiHidden="1" w:unhideWhenUsed="1"/>
     <w:lsdException w:name="Balloon Text" w:semiHidden="1" w:unhideWhenUsed="1"/>
     <w:lsdException w:name="Table Grid" w:uiPriority="39"/>
     <w:lsdException w:name="Table Theme" w:semiHidden="1" w:unhideWhenUsed="1"/>
@@ -18398,6 +19294,11 @@
     <w:lsdException w:name="List Table 5 Dark Accent 6" w:uiPriority="50"/>
     <w:lsdException w:name="List Table 6 Colorful Accent 6" w:uiPriority="51"/>
     <w:lsdException w:name="List Table 7 Colorful Accent 6" w:uiPriority="52"/>
+    <w:lsdException w:name="Mention" w:semiHidden="1" w:unhideWhenUsed="1"/>
+    <w:lsdException w:name="Smart Hyperlink" w:semiHidden="1" w:unhideWhenUsed="1"/>
+    <w:lsdException w:name="Hashtag" w:semiHidden="1" w:unhideWhenUsed="1"/>
+    <w:lsdException w:name="Unresolved Mention" w:semiHidden="1" w:unhideWhenUsed="1"/>
+    <w:lsdException w:name="Smart Link" w:semiHidden="1" w:unhideWhenUsed="1"/>
   </w:latentStyles>
   <w:style w:type="paragraph" w:default="1" w:styleId="Normale">
     <w:name w:val="Normal"/>
@@ -18758,4 +19659,16 @@
   <a:objectDefaults/>
   <a:extraClrSchemeLst/>
 </a:theme>
+</file>
+
+<file path=customXml/item1.xml><?xml version="1.0" encoding="utf-8"?>
+<b:Sources xmlns:b="http://schemas.openxmlformats.org/officeDocument/2006/bibliography" xmlns="http://schemas.openxmlformats.org/officeDocument/2006/bibliography" SelectedStyle="\APASixthEditionOfficeOnline.xsl" StyleName="APA" Version="6"/>
+</file>
+
+<file path=customXml/itemProps1.xml><?xml version="1.0" encoding="utf-8"?>
+<ds:datastoreItem xmlns:ds="http://schemas.openxmlformats.org/officeDocument/2006/customXml" ds:itemID="{B05BE2E3-BBBD-4F06-A13A-CE41AB8E2C03}">
+  <ds:schemaRefs>
+    <ds:schemaRef ds:uri="http://schemas.openxmlformats.org/officeDocument/2006/bibliography"/>
+  </ds:schemaRefs>
+</ds:datastoreItem>
 </file>
</xml_diff>

<commit_message>
Completed project model canvas
</commit_message>
<xml_diff>
--- a/docs/img/Project_Model_Canvas_editable.docx
+++ b/docs/img/Project_Model_Canvas_editable.docx
@@ -19,7 +19,7 @@
         <mc:AlternateContent>
           <mc:Choice Requires="wps">
             <w:drawing>
-              <wp:anchor distT="0" distB="0" distL="114300" distR="114300" simplePos="0" relativeHeight="487494144" behindDoc="1" locked="0" layoutInCell="1" allowOverlap="1" wp14:anchorId="569E2708" wp14:editId="0C711FD9">
+              <wp:anchor distT="0" distB="0" distL="114300" distR="114300" simplePos="0" relativeHeight="487494144" behindDoc="1" locked="0" layoutInCell="1" allowOverlap="1" wp14:anchorId="569E2708" wp14:editId="4079424A">
                 <wp:simplePos x="0" y="0"/>
                 <wp:positionH relativeFrom="page">
                   <wp:align>left</wp:align>
@@ -84,7 +84,7 @@
           </mc:Choice>
           <mc:Fallback>
             <w:pict>
-              <v:rect w14:anchorId="61395905" id="Rectangle 34" o:spid="_x0000_s1026" style="position:absolute;margin-left:0;margin-top:12.55pt;width:1583pt;height:1119.4pt;z-index:-15822336;visibility:visible;mso-wrap-style:square;mso-width-percent:0;mso-height-percent:0;mso-wrap-distance-left:9pt;mso-wrap-distance-top:0;mso-wrap-distance-right:9pt;mso-wrap-distance-bottom:0;mso-position-horizontal:left;mso-position-horizontal-relative:page;mso-position-vertical:absolute;mso-position-vertical-relative:page;mso-width-percent:0;mso-height-percent:0;mso-width-relative:page;mso-height-relative:page;v-text-anchor:top" o:gfxdata="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" fillcolor="#dcddde" stroked="f">
+              <v:rect w14:anchorId="13D814AA" id="Rectangle 34" o:spid="_x0000_s1026" style="position:absolute;margin-left:0;margin-top:12.55pt;width:1583pt;height:1119.4pt;z-index:-15822336;visibility:visible;mso-wrap-style:square;mso-width-percent:0;mso-height-percent:0;mso-wrap-distance-left:9pt;mso-wrap-distance-top:0;mso-wrap-distance-right:9pt;mso-wrap-distance-bottom:0;mso-position-horizontal:left;mso-position-horizontal-relative:page;mso-position-vertical:absolute;mso-position-vertical-relative:page;mso-width-percent:0;mso-height-percent:0;mso-width-relative:page;mso-height-relative:page;v-text-anchor:top" o:gfxdata="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" fillcolor="#dcddde" stroked="f">
                 <w10:wrap anchorx="page" anchory="page"/>
               </v:rect>
             </w:pict>
@@ -5187,7 +5187,7 @@
         <mc:AlternateContent>
           <mc:Choice Requires="wps">
             <w:drawing>
-              <wp:anchor distT="0" distB="0" distL="114300" distR="114300" simplePos="0" relativeHeight="487506432" behindDoc="0" locked="0" layoutInCell="1" allowOverlap="1" wp14:anchorId="7B654345" wp14:editId="53423CF1">
+              <wp:anchor distT="0" distB="0" distL="114300" distR="114300" simplePos="0" relativeHeight="487506432" behindDoc="0" locked="0" layoutInCell="1" allowOverlap="1" wp14:anchorId="7B654345" wp14:editId="534D8522">
                 <wp:simplePos x="0" y="0"/>
                 <wp:positionH relativeFrom="column">
                   <wp:posOffset>15890063</wp:posOffset>
@@ -7964,7 +7964,7 @@
         <mc:AlternateContent>
           <mc:Choice Requires="wps">
             <w:drawing>
-              <wp:anchor distT="0" distB="0" distL="114300" distR="114300" simplePos="0" relativeHeight="487499264" behindDoc="0" locked="0" layoutInCell="1" allowOverlap="1" wp14:anchorId="05323177" wp14:editId="2CDD1687">
+              <wp:anchor distT="0" distB="0" distL="114300" distR="114300" simplePos="0" relativeHeight="487499264" behindDoc="0" locked="0" layoutInCell="1" allowOverlap="1" wp14:anchorId="05323177" wp14:editId="4DFB49E5">
                 <wp:simplePos x="0" y="0"/>
                 <wp:positionH relativeFrom="column">
                   <wp:posOffset>76835</wp:posOffset>
@@ -8298,6 +8298,475 @@
           <w:sz w:val="20"/>
         </w:rPr>
       </w:pPr>
+      <w:r>
+        <w:rPr>
+          <w:noProof/>
+          <w:lang w:val="it-IT" w:eastAsia="it-IT"/>
+        </w:rPr>
+        <mc:AlternateContent>
+          <mc:Choice Requires="wps">
+            <w:drawing>
+              <wp:anchor distT="0" distB="0" distL="114300" distR="114300" simplePos="0" relativeHeight="487510528" behindDoc="0" locked="0" layoutInCell="1" allowOverlap="1" wp14:anchorId="6955A2E6" wp14:editId="2FEECC1B">
+                <wp:simplePos x="0" y="0"/>
+                <wp:positionH relativeFrom="column">
+                  <wp:posOffset>4034760</wp:posOffset>
+                </wp:positionH>
+                <wp:positionV relativeFrom="paragraph">
+                  <wp:posOffset>12833</wp:posOffset>
+                </wp:positionV>
+                <wp:extent cx="3835400" cy="8293262"/>
+                <wp:effectExtent l="0" t="0" r="0" b="0"/>
+                <wp:wrapNone/>
+                <wp:docPr id="69" name="Casella di testo 69"/>
+                <wp:cNvGraphicFramePr/>
+                <a:graphic xmlns:a="http://schemas.openxmlformats.org/drawingml/2006/main">
+                  <a:graphicData uri="http://schemas.microsoft.com/office/word/2010/wordprocessingShape">
+                    <wps:wsp>
+                      <wps:cNvSpPr txBox="1"/>
+                      <wps:spPr>
+                        <a:xfrm>
+                          <a:off x="0" y="0"/>
+                          <a:ext cx="3835400" cy="8293262"/>
+                        </a:xfrm>
+                        <a:prstGeom prst="rect">
+                          <a:avLst/>
+                        </a:prstGeom>
+                        <a:noFill/>
+                        <a:ln w="6350">
+                          <a:noFill/>
+                        </a:ln>
+                      </wps:spPr>
+                      <wps:txbx>
+                        <w:txbxContent>
+                          <w:p>
+                            <w:pPr>
+                              <w:ind w:left="720" w:hanging="360"/>
+                            </w:pPr>
+                          </w:p>
+                          <w:p>
+                            <w:pPr>
+                              <w:pStyle w:val="Paragrafoelenco"/>
+                              <w:ind w:left="720"/>
+                              <w:rPr>
+                                <w:sz w:val="32"/>
+                                <w:szCs w:val="32"/>
+                              </w:rPr>
+                            </w:pPr>
+                          </w:p>
+                          <w:p>
+                            <w:pPr>
+                              <w:pStyle w:val="Paragrafoelenco"/>
+                              <w:ind w:left="720"/>
+                              <w:rPr>
+                                <w:sz w:val="32"/>
+                                <w:szCs w:val="32"/>
+                              </w:rPr>
+                            </w:pPr>
+                          </w:p>
+                          <w:p>
+                            <w:pPr>
+                              <w:pStyle w:val="Paragrafoelenco"/>
+                              <w:ind w:left="720"/>
+                              <w:rPr>
+                                <w:sz w:val="32"/>
+                                <w:szCs w:val="32"/>
+                              </w:rPr>
+                            </w:pPr>
+                          </w:p>
+                          <w:p>
+                            <w:pPr>
+                              <w:pStyle w:val="Paragrafoelenco"/>
+                              <w:ind w:left="720"/>
+                              <w:rPr>
+                                <w:sz w:val="32"/>
+                                <w:szCs w:val="32"/>
+                              </w:rPr>
+                            </w:pPr>
+                          </w:p>
+                          <w:p>
+                            <w:pPr>
+                              <w:pStyle w:val="Paragrafoelenco"/>
+                              <w:ind w:left="720"/>
+                              <w:rPr>
+                                <w:sz w:val="32"/>
+                                <w:szCs w:val="32"/>
+                              </w:rPr>
+                            </w:pPr>
+                          </w:p>
+                          <w:p>
+                            <w:pPr>
+                              <w:pStyle w:val="Paragrafoelenco"/>
+                              <w:ind w:left="720"/>
+                              <w:rPr>
+                                <w:sz w:val="32"/>
+                                <w:szCs w:val="32"/>
+                              </w:rPr>
+                            </w:pPr>
+                          </w:p>
+                          <w:p>
+                            <w:pPr>
+                              <w:pStyle w:val="Paragrafoelenco"/>
+                              <w:numPr>
+                                <w:ilvl w:val="0"/>
+                                <w:numId w:val="11"/>
+                              </w:numPr>
+                              <w:rPr>
+                                <w:sz w:val="32"/>
+                                <w:szCs w:val="32"/>
+                              </w:rPr>
+                            </w:pPr>
+                            <w:r>
+                              <w:rPr>
+                                <w:sz w:val="32"/>
+                                <w:szCs w:val="32"/>
+                              </w:rPr>
+                              <w:t>It requires a Java Virtual Machine to run</w:t>
+                            </w:r>
+                          </w:p>
+                          <w:p>
+                            <w:pPr>
+                              <w:rPr>
+                                <w:sz w:val="32"/>
+                                <w:szCs w:val="32"/>
+                              </w:rPr>
+                            </w:pPr>
+                          </w:p>
+                          <w:p>
+                            <w:pPr>
+                              <w:pStyle w:val="Paragrafoelenco"/>
+                              <w:numPr>
+                                <w:ilvl w:val="0"/>
+                                <w:numId w:val="11"/>
+                              </w:numPr>
+                              <w:rPr>
+                                <w:sz w:val="32"/>
+                                <w:szCs w:val="32"/>
+                              </w:rPr>
+                            </w:pPr>
+                            <w:r>
+                              <w:rPr>
+                                <w:sz w:val="32"/>
+                                <w:szCs w:val="32"/>
+                              </w:rPr>
+                              <w:t>The minimum amount of RAM required is 4 GB</w:t>
+                            </w:r>
+                          </w:p>
+                          <w:p>
+                            <w:pPr>
+                              <w:pStyle w:val="Paragrafoelenco"/>
+                              <w:rPr>
+                                <w:sz w:val="32"/>
+                                <w:szCs w:val="32"/>
+                              </w:rPr>
+                            </w:pPr>
+                          </w:p>
+                          <w:p>
+                            <w:pPr>
+                              <w:rPr>
+                                <w:sz w:val="32"/>
+                                <w:szCs w:val="32"/>
+                              </w:rPr>
+                            </w:pPr>
+                          </w:p>
+                          <w:p>
+                            <w:pPr>
+                              <w:pStyle w:val="Paragrafoelenco"/>
+                              <w:numPr>
+                                <w:ilvl w:val="0"/>
+                                <w:numId w:val="11"/>
+                              </w:numPr>
+                              <w:rPr>
+                                <w:sz w:val="32"/>
+                                <w:szCs w:val="32"/>
+                              </w:rPr>
+                            </w:pPr>
+                            <w:r>
+                              <w:rPr>
+                                <w:sz w:val="32"/>
+                                <w:szCs w:val="32"/>
+                              </w:rPr>
+                              <w:t>To keep the server at the latest version, you need to update the software each time an update is released</w:t>
+                            </w:r>
+                          </w:p>
+                          <w:p>
+                            <w:pPr>
+                              <w:rPr>
+                                <w:sz w:val="32"/>
+                                <w:szCs w:val="32"/>
+                              </w:rPr>
+                            </w:pPr>
+                          </w:p>
+                          <w:p>
+                            <w:pPr>
+                              <w:rPr>
+                                <w:sz w:val="32"/>
+                                <w:szCs w:val="32"/>
+                              </w:rPr>
+                            </w:pPr>
+                          </w:p>
+                          <w:p>
+                            <w:pPr>
+                              <w:pStyle w:val="Paragrafoelenco"/>
+                              <w:numPr>
+                                <w:ilvl w:val="0"/>
+                                <w:numId w:val="11"/>
+                              </w:numPr>
+                              <w:rPr>
+                                <w:sz w:val="32"/>
+                                <w:szCs w:val="32"/>
+                              </w:rPr>
+                            </w:pPr>
+                            <w:r>
+                              <w:rPr>
+                                <w:sz w:val="32"/>
+                                <w:szCs w:val="32"/>
+                              </w:rPr>
+                              <w:t>PCP does not have any specification from a security point of vie</w:t>
+                            </w:r>
+                            <w:r>
+                              <w:rPr>
+                                <w:sz w:val="32"/>
+                                <w:szCs w:val="32"/>
+                              </w:rPr>
+                              <w:t>w</w:t>
+                            </w:r>
+                            <w:r>
+                              <w:rPr>
+                                <w:sz w:val="32"/>
+                                <w:szCs w:val="32"/>
+                              </w:rPr>
+                              <w:t>, however, it is a good practice to install and start the server on suitable and limited access machines.</w:t>
+                            </w:r>
+                          </w:p>
+                        </w:txbxContent>
+                      </wps:txbx>
+                      <wps:bodyPr rot="0" spcFirstLastPara="0" vertOverflow="overflow" horzOverflow="overflow" vert="horz" wrap="square" lIns="91440" tIns="45720" rIns="91440" bIns="45720" numCol="1" spcCol="0" rtlCol="0" fromWordArt="0" anchor="t" anchorCtr="0" forceAA="0" compatLnSpc="1">
+                        <a:prstTxWarp prst="textNoShape">
+                          <a:avLst/>
+                        </a:prstTxWarp>
+                        <a:noAutofit/>
+                      </wps:bodyPr>
+                    </wps:wsp>
+                  </a:graphicData>
+                </a:graphic>
+                <wp14:sizeRelV relativeFrom="margin">
+                  <wp14:pctHeight>0</wp14:pctHeight>
+                </wp14:sizeRelV>
+              </wp:anchor>
+            </w:drawing>
+          </mc:Choice>
+          <mc:Fallback>
+            <w:pict>
+              <v:shape w14:anchorId="6955A2E6" id="Casella di testo 69" o:spid="_x0000_s1052" type="#_x0000_t202" style="position:absolute;margin-left:317.7pt;margin-top:1pt;width:302pt;height:653pt;z-index:487510528;visibility:visible;mso-wrap-style:square;mso-height-percent:0;mso-wrap-distance-left:9pt;mso-wrap-distance-top:0;mso-wrap-distance-right:9pt;mso-wrap-distance-bottom:0;mso-position-horizontal:absolute;mso-position-horizontal-relative:text;mso-position-vertical:absolute;mso-position-vertical-relative:text;mso-height-percent:0;mso-height-relative:margin;v-text-anchor:top" o:gfxdata="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" filled="f" stroked="f" strokeweight=".5pt">
+                <v:textbox>
+                  <w:txbxContent>
+                    <w:p>
+                      <w:pPr>
+                        <w:ind w:left="720" w:hanging="360"/>
+                      </w:pPr>
+                    </w:p>
+                    <w:p>
+                      <w:pPr>
+                        <w:pStyle w:val="Paragrafoelenco"/>
+                        <w:ind w:left="720"/>
+                        <w:rPr>
+                          <w:sz w:val="32"/>
+                          <w:szCs w:val="32"/>
+                        </w:rPr>
+                      </w:pPr>
+                    </w:p>
+                    <w:p>
+                      <w:pPr>
+                        <w:pStyle w:val="Paragrafoelenco"/>
+                        <w:ind w:left="720"/>
+                        <w:rPr>
+                          <w:sz w:val="32"/>
+                          <w:szCs w:val="32"/>
+                        </w:rPr>
+                      </w:pPr>
+                    </w:p>
+                    <w:p>
+                      <w:pPr>
+                        <w:pStyle w:val="Paragrafoelenco"/>
+                        <w:ind w:left="720"/>
+                        <w:rPr>
+                          <w:sz w:val="32"/>
+                          <w:szCs w:val="32"/>
+                        </w:rPr>
+                      </w:pPr>
+                    </w:p>
+                    <w:p>
+                      <w:pPr>
+                        <w:pStyle w:val="Paragrafoelenco"/>
+                        <w:ind w:left="720"/>
+                        <w:rPr>
+                          <w:sz w:val="32"/>
+                          <w:szCs w:val="32"/>
+                        </w:rPr>
+                      </w:pPr>
+                    </w:p>
+                    <w:p>
+                      <w:pPr>
+                        <w:pStyle w:val="Paragrafoelenco"/>
+                        <w:ind w:left="720"/>
+                        <w:rPr>
+                          <w:sz w:val="32"/>
+                          <w:szCs w:val="32"/>
+                        </w:rPr>
+                      </w:pPr>
+                    </w:p>
+                    <w:p>
+                      <w:pPr>
+                        <w:pStyle w:val="Paragrafoelenco"/>
+                        <w:ind w:left="720"/>
+                        <w:rPr>
+                          <w:sz w:val="32"/>
+                          <w:szCs w:val="32"/>
+                        </w:rPr>
+                      </w:pPr>
+                    </w:p>
+                    <w:p>
+                      <w:pPr>
+                        <w:pStyle w:val="Paragrafoelenco"/>
+                        <w:numPr>
+                          <w:ilvl w:val="0"/>
+                          <w:numId w:val="11"/>
+                        </w:numPr>
+                        <w:rPr>
+                          <w:sz w:val="32"/>
+                          <w:szCs w:val="32"/>
+                        </w:rPr>
+                      </w:pPr>
+                      <w:r>
+                        <w:rPr>
+                          <w:sz w:val="32"/>
+                          <w:szCs w:val="32"/>
+                        </w:rPr>
+                        <w:t>It requires a Java Virtual Machine to run</w:t>
+                      </w:r>
+                    </w:p>
+                    <w:p>
+                      <w:pPr>
+                        <w:rPr>
+                          <w:sz w:val="32"/>
+                          <w:szCs w:val="32"/>
+                        </w:rPr>
+                      </w:pPr>
+                    </w:p>
+                    <w:p>
+                      <w:pPr>
+                        <w:pStyle w:val="Paragrafoelenco"/>
+                        <w:numPr>
+                          <w:ilvl w:val="0"/>
+                          <w:numId w:val="11"/>
+                        </w:numPr>
+                        <w:rPr>
+                          <w:sz w:val="32"/>
+                          <w:szCs w:val="32"/>
+                        </w:rPr>
+                      </w:pPr>
+                      <w:r>
+                        <w:rPr>
+                          <w:sz w:val="32"/>
+                          <w:szCs w:val="32"/>
+                        </w:rPr>
+                        <w:t>The minimum amount of RAM required is 4 GB</w:t>
+                      </w:r>
+                    </w:p>
+                    <w:p>
+                      <w:pPr>
+                        <w:pStyle w:val="Paragrafoelenco"/>
+                        <w:rPr>
+                          <w:sz w:val="32"/>
+                          <w:szCs w:val="32"/>
+                        </w:rPr>
+                      </w:pPr>
+                    </w:p>
+                    <w:p>
+                      <w:pPr>
+                        <w:rPr>
+                          <w:sz w:val="32"/>
+                          <w:szCs w:val="32"/>
+                        </w:rPr>
+                      </w:pPr>
+                    </w:p>
+                    <w:p>
+                      <w:pPr>
+                        <w:pStyle w:val="Paragrafoelenco"/>
+                        <w:numPr>
+                          <w:ilvl w:val="0"/>
+                          <w:numId w:val="11"/>
+                        </w:numPr>
+                        <w:rPr>
+                          <w:sz w:val="32"/>
+                          <w:szCs w:val="32"/>
+                        </w:rPr>
+                      </w:pPr>
+                      <w:r>
+                        <w:rPr>
+                          <w:sz w:val="32"/>
+                          <w:szCs w:val="32"/>
+                        </w:rPr>
+                        <w:t>To keep the server at the latest version, you need to update the software each time an update is released</w:t>
+                      </w:r>
+                    </w:p>
+                    <w:p>
+                      <w:pPr>
+                        <w:rPr>
+                          <w:sz w:val="32"/>
+                          <w:szCs w:val="32"/>
+                        </w:rPr>
+                      </w:pPr>
+                    </w:p>
+                    <w:p>
+                      <w:pPr>
+                        <w:rPr>
+                          <w:sz w:val="32"/>
+                          <w:szCs w:val="32"/>
+                        </w:rPr>
+                      </w:pPr>
+                    </w:p>
+                    <w:p>
+                      <w:pPr>
+                        <w:pStyle w:val="Paragrafoelenco"/>
+                        <w:numPr>
+                          <w:ilvl w:val="0"/>
+                          <w:numId w:val="11"/>
+                        </w:numPr>
+                        <w:rPr>
+                          <w:sz w:val="32"/>
+                          <w:szCs w:val="32"/>
+                        </w:rPr>
+                      </w:pPr>
+                      <w:r>
+                        <w:rPr>
+                          <w:sz w:val="32"/>
+                          <w:szCs w:val="32"/>
+                        </w:rPr>
+                        <w:t>PCP does not have any specification from a security point of vie</w:t>
+                      </w:r>
+                      <w:r>
+                        <w:rPr>
+                          <w:sz w:val="32"/>
+                          <w:szCs w:val="32"/>
+                        </w:rPr>
+                        <w:t>w</w:t>
+                      </w:r>
+                      <w:r>
+                        <w:rPr>
+                          <w:sz w:val="32"/>
+                          <w:szCs w:val="32"/>
+                        </w:rPr>
+                        <w:t>, however, it is a good practice to install and start the server on suitable and limited access machines.</w:t>
+                      </w:r>
+                    </w:p>
+                  </w:txbxContent>
+                </v:textbox>
+              </v:shape>
+            </w:pict>
+          </mc:Fallback>
+        </mc:AlternateContent>
+      </w:r>
     </w:p>
     <w:p>
       <w:pPr>
@@ -8323,7 +8792,7 @@
         <mc:AlternateContent>
           <mc:Choice Requires="wps">
             <w:drawing>
-              <wp:anchor distT="0" distB="0" distL="114300" distR="114300" simplePos="0" relativeHeight="487496192" behindDoc="0" locked="0" layoutInCell="1" allowOverlap="1" wp14:anchorId="4069E592" wp14:editId="201B42C9">
+              <wp:anchor distT="0" distB="0" distL="114300" distR="114300" simplePos="0" relativeHeight="487496192" behindDoc="0" locked="0" layoutInCell="1" allowOverlap="1" wp14:anchorId="4069E592" wp14:editId="7288434A">
                 <wp:simplePos x="0" y="0"/>
                 <wp:positionH relativeFrom="column">
                   <wp:posOffset>8131175</wp:posOffset>
@@ -8513,7 +8982,7 @@
           </mc:Choice>
           <mc:Fallback>
             <w:pict>
-              <v:shape w14:anchorId="4069E592" id="Casella di testo 55" o:spid="_x0000_s1052" type="#_x0000_t202" style="position:absolute;margin-left:640.25pt;margin-top:1.75pt;width:276pt;height:450pt;z-index:487496192;visibility:visible;mso-wrap-style:square;mso-height-percent:0;mso-wrap-distance-left:9pt;mso-wrap-distance-top:0;mso-wrap-distance-right:9pt;mso-wrap-distance-bottom:0;mso-position-horizontal:absolute;mso-position-horizontal-relative:text;mso-position-vertical:absolute;mso-position-vertical-relative:text;mso-height-percent:0;mso-height-relative:margin;v-text-anchor:middle" o:gfxdata="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" filled="f" stroked="f" strokeweight=".5pt">
+              <v:shape w14:anchorId="4069E592" id="Casella di testo 55" o:spid="_x0000_s1053" type="#_x0000_t202" style="position:absolute;margin-left:640.25pt;margin-top:1.75pt;width:276pt;height:450pt;z-index:487496192;visibility:visible;mso-wrap-style:square;mso-height-percent:0;mso-wrap-distance-left:9pt;mso-wrap-distance-top:0;mso-wrap-distance-right:9pt;mso-wrap-distance-bottom:0;mso-position-horizontal:absolute;mso-position-horizontal-relative:text;mso-position-vertical:absolute;mso-position-vertical-relative:text;mso-height-percent:0;mso-height-relative:margin;v-text-anchor:middle" o:gfxdata="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" filled="f" stroked="f" strokeweight=".5pt">
                 <v:textbox>
                   <w:txbxContent>
                     <w:p>
@@ -8718,7 +9187,7 @@
         <mc:AlternateContent>
           <mc:Choice Requires="wps">
             <w:drawing>
-              <wp:anchor distT="0" distB="0" distL="114300" distR="114300" simplePos="0" relativeHeight="487501312" behindDoc="0" locked="0" layoutInCell="1" allowOverlap="1" wp14:anchorId="4C808900" wp14:editId="30099DC7">
+              <wp:anchor distT="0" distB="0" distL="114300" distR="114300" simplePos="0" relativeHeight="487501312" behindDoc="0" locked="0" layoutInCell="1" allowOverlap="1" wp14:anchorId="4C808900" wp14:editId="07841D30">
                 <wp:simplePos x="0" y="0"/>
                 <wp:positionH relativeFrom="column">
                   <wp:posOffset>15914090</wp:posOffset>
@@ -8922,7 +9391,7 @@
           </mc:Choice>
           <mc:Fallback>
             <w:pict>
-              <v:shape w14:anchorId="4C808900" id="Casella di testo 60" o:spid="_x0000_s1053" type="#_x0000_t202" style="position:absolute;margin-left:1253.1pt;margin-top:1.3pt;width:298.05pt;height:331.5pt;z-index:487501312;visibility:visible;mso-wrap-style:square;mso-height-percent:0;mso-wrap-distance-left:9pt;mso-wrap-distance-top:0;mso-wrap-distance-right:9pt;mso-wrap-distance-bottom:0;mso-position-horizontal:absolute;mso-position-horizontal-relative:text;mso-position-vertical:absolute;mso-position-vertical-relative:text;mso-height-percent:0;mso-height-relative:margin;v-text-anchor:middle" o:gfxdata="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" filled="f" stroked="f" strokeweight=".5pt">
+              <v:shape w14:anchorId="4C808900" id="Casella di testo 60" o:spid="_x0000_s1054" type="#_x0000_t202" style="position:absolute;margin-left:1253.1pt;margin-top:1.3pt;width:298.05pt;height:331.5pt;z-index:487501312;visibility:visible;mso-wrap-style:square;mso-height-percent:0;mso-wrap-distance-left:9pt;mso-wrap-distance-top:0;mso-wrap-distance-right:9pt;mso-wrap-distance-bottom:0;mso-position-horizontal:absolute;mso-position-horizontal-relative:text;mso-position-vertical:absolute;mso-position-vertical-relative:text;mso-height-percent:0;mso-height-relative:margin;v-text-anchor:middle" o:gfxdata="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" filled="f" stroked="f" strokeweight=".5pt">
                 <v:textbox>
                   <w:txbxContent>
                     <w:p>
@@ -9109,6 +9578,197 @@
           <w:sz w:val="20"/>
         </w:rPr>
       </w:pPr>
+      <w:r>
+        <w:rPr>
+          <w:noProof/>
+          <w:sz w:val="20"/>
+        </w:rPr>
+        <mc:AlternateContent>
+          <mc:Choice Requires="wps">
+            <w:drawing>
+              <wp:anchor distT="0" distB="0" distL="114300" distR="114300" simplePos="0" relativeHeight="487501823" behindDoc="0" locked="0" layoutInCell="1" allowOverlap="1" wp14:anchorId="2C46404D" wp14:editId="64E65F6C">
+                <wp:simplePos x="0" y="0"/>
+                <wp:positionH relativeFrom="column">
+                  <wp:posOffset>11924119</wp:posOffset>
+                </wp:positionH>
+                <wp:positionV relativeFrom="paragraph">
+                  <wp:posOffset>7974</wp:posOffset>
+                </wp:positionV>
+                <wp:extent cx="3832225" cy="4338084"/>
+                <wp:effectExtent l="0" t="0" r="0" b="5715"/>
+                <wp:wrapNone/>
+                <wp:docPr id="62" name="Casella di testo 62"/>
+                <wp:cNvGraphicFramePr/>
+                <a:graphic xmlns:a="http://schemas.openxmlformats.org/drawingml/2006/main">
+                  <a:graphicData uri="http://schemas.microsoft.com/office/word/2010/wordprocessingShape">
+                    <wps:wsp>
+                      <wps:cNvSpPr txBox="1"/>
+                      <wps:spPr>
+                        <a:xfrm>
+                          <a:off x="0" y="0"/>
+                          <a:ext cx="3832225" cy="4338084"/>
+                        </a:xfrm>
+                        <a:prstGeom prst="rect">
+                          <a:avLst/>
+                        </a:prstGeom>
+                        <a:noFill/>
+                        <a:ln w="6350">
+                          <a:noFill/>
+                        </a:ln>
+                      </wps:spPr>
+                      <wps:txbx>
+                        <w:txbxContent>
+                          <w:p>
+                            <w:pPr>
+                              <w:rPr>
+                                <w:sz w:val="32"/>
+                                <w:szCs w:val="32"/>
+                              </w:rPr>
+                            </w:pPr>
+                          </w:p>
+                          <w:p>
+                            <w:pPr>
+                              <w:rPr>
+                                <w:sz w:val="32"/>
+                                <w:szCs w:val="32"/>
+                              </w:rPr>
+                            </w:pPr>
+                          </w:p>
+                          <w:p>
+                            <w:pPr>
+                              <w:rPr>
+                                <w:sz w:val="32"/>
+                                <w:szCs w:val="32"/>
+                              </w:rPr>
+                            </w:pPr>
+                            <w:r>
+                              <w:rPr>
+                                <w:sz w:val="32"/>
+                                <w:szCs w:val="32"/>
+                              </w:rPr>
+                              <w:t>The official</w:t>
+                            </w:r>
+                            <w:r>
+                              <w:rPr>
+                                <w:sz w:val="32"/>
+                                <w:szCs w:val="32"/>
+                              </w:rPr>
+                              <w:t xml:space="preserve"> final</w:t>
+                            </w:r>
+                            <w:r>
+                              <w:rPr>
+                                <w:sz w:val="32"/>
+                                <w:szCs w:val="32"/>
+                              </w:rPr>
+                              <w:t xml:space="preserve"> version to date is </w:t>
+                            </w:r>
+                            <w:r>
+                              <w:rPr>
+                                <w:b/>
+                                <w:bCs/>
+                                <w:sz w:val="32"/>
+                                <w:szCs w:val="32"/>
+                              </w:rPr>
+                              <w:t>Min.1.0</w:t>
+                            </w:r>
+                            <w:r>
+                              <w:rPr>
+                                <w:sz w:val="32"/>
+                                <w:szCs w:val="32"/>
+                              </w:rPr>
+                              <w:t xml:space="preserve"> which allows you to chat completely with public rooms, topics and private rooms.</w:t>
+                            </w:r>
+                          </w:p>
+                        </w:txbxContent>
+                      </wps:txbx>
+                      <wps:bodyPr rot="0" spcFirstLastPara="0" vertOverflow="overflow" horzOverflow="overflow" vert="horz" wrap="square" lIns="91440" tIns="45720" rIns="91440" bIns="45720" numCol="1" spcCol="0" rtlCol="0" fromWordArt="0" anchor="t" anchorCtr="0" forceAA="0" compatLnSpc="1">
+                        <a:prstTxWarp prst="textNoShape">
+                          <a:avLst/>
+                        </a:prstTxWarp>
+                        <a:noAutofit/>
+                      </wps:bodyPr>
+                    </wps:wsp>
+                  </a:graphicData>
+                </a:graphic>
+                <wp14:sizeRelV relativeFrom="margin">
+                  <wp14:pctHeight>0</wp14:pctHeight>
+                </wp14:sizeRelV>
+              </wp:anchor>
+            </w:drawing>
+          </mc:Choice>
+          <mc:Fallback>
+            <w:pict>
+              <v:shape w14:anchorId="2C46404D" id="Casella di testo 62" o:spid="_x0000_s1055" type="#_x0000_t202" style="position:absolute;margin-left:938.9pt;margin-top:.65pt;width:301.75pt;height:341.6pt;z-index:487501823;visibility:visible;mso-wrap-style:square;mso-height-percent:0;mso-wrap-distance-left:9pt;mso-wrap-distance-top:0;mso-wrap-distance-right:9pt;mso-wrap-distance-bottom:0;mso-position-horizontal:absolute;mso-position-horizontal-relative:text;mso-position-vertical:absolute;mso-position-vertical-relative:text;mso-height-percent:0;mso-height-relative:margin;v-text-anchor:top" o:gfxdata="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" filled="f" stroked="f" strokeweight=".5pt">
+                <v:textbox>
+                  <w:txbxContent>
+                    <w:p>
+                      <w:pPr>
+                        <w:rPr>
+                          <w:sz w:val="32"/>
+                          <w:szCs w:val="32"/>
+                        </w:rPr>
+                      </w:pPr>
+                    </w:p>
+                    <w:p>
+                      <w:pPr>
+                        <w:rPr>
+                          <w:sz w:val="32"/>
+                          <w:szCs w:val="32"/>
+                        </w:rPr>
+                      </w:pPr>
+                    </w:p>
+                    <w:p>
+                      <w:pPr>
+                        <w:rPr>
+                          <w:sz w:val="32"/>
+                          <w:szCs w:val="32"/>
+                        </w:rPr>
+                      </w:pPr>
+                      <w:r>
+                        <w:rPr>
+                          <w:sz w:val="32"/>
+                          <w:szCs w:val="32"/>
+                        </w:rPr>
+                        <w:t>The official</w:t>
+                      </w:r>
+                      <w:r>
+                        <w:rPr>
+                          <w:sz w:val="32"/>
+                          <w:szCs w:val="32"/>
+                        </w:rPr>
+                        <w:t xml:space="preserve"> final</w:t>
+                      </w:r>
+                      <w:r>
+                        <w:rPr>
+                          <w:sz w:val="32"/>
+                          <w:szCs w:val="32"/>
+                        </w:rPr>
+                        <w:t xml:space="preserve"> version to date is </w:t>
+                      </w:r>
+                      <w:r>
+                        <w:rPr>
+                          <w:b/>
+                          <w:bCs/>
+                          <w:sz w:val="32"/>
+                          <w:szCs w:val="32"/>
+                        </w:rPr>
+                        <w:t>Min.1.0</w:t>
+                      </w:r>
+                      <w:r>
+                        <w:rPr>
+                          <w:sz w:val="32"/>
+                          <w:szCs w:val="32"/>
+                        </w:rPr>
+                        <w:t xml:space="preserve"> which allows you to chat completely with public rooms, topics and private rooms.</w:t>
+                      </w:r>
+                    </w:p>
+                  </w:txbxContent>
+                </v:textbox>
+              </v:shape>
+            </w:pict>
+          </mc:Fallback>
+        </mc:AlternateContent>
+      </w:r>
     </w:p>
     <w:p>
       <w:pPr>
@@ -9165,8 +9825,6 @@
           <w:sz w:val="20"/>
         </w:rPr>
       </w:pPr>
-      <w:bookmarkStart w:id="0" w:name="_GoBack"/>
-      <w:bookmarkEnd w:id="0"/>
     </w:p>
     <w:p>
       <w:pPr>
@@ -9191,6 +9849,140 @@
           <w:sz w:val="20"/>
         </w:rPr>
       </w:pPr>
+      <w:r>
+        <w:rPr>
+          <w:noProof/>
+          <w:sz w:val="20"/>
+        </w:rPr>
+        <mc:AlternateContent>
+          <mc:Choice Requires="wps">
+            <w:drawing>
+              <wp:anchor distT="0" distB="0" distL="114300" distR="114300" simplePos="0" relativeHeight="487509504" behindDoc="0" locked="0" layoutInCell="1" allowOverlap="1" wp14:anchorId="7BEA598F" wp14:editId="4C1E945C">
+                <wp:simplePos x="0" y="0"/>
+                <wp:positionH relativeFrom="column">
+                  <wp:posOffset>79449</wp:posOffset>
+                </wp:positionH>
+                <wp:positionV relativeFrom="paragraph">
+                  <wp:posOffset>10012</wp:posOffset>
+                </wp:positionV>
+                <wp:extent cx="3829537" cy="5202127"/>
+                <wp:effectExtent l="0" t="0" r="0" b="0"/>
+                <wp:wrapNone/>
+                <wp:docPr id="68" name="Casella di testo 68"/>
+                <wp:cNvGraphicFramePr/>
+                <a:graphic xmlns:a="http://schemas.openxmlformats.org/drawingml/2006/main">
+                  <a:graphicData uri="http://schemas.microsoft.com/office/word/2010/wordprocessingShape">
+                    <wps:wsp>
+                      <wps:cNvSpPr txBox="1"/>
+                      <wps:spPr>
+                        <a:xfrm>
+                          <a:off x="0" y="0"/>
+                          <a:ext cx="3829537" cy="5202127"/>
+                        </a:xfrm>
+                        <a:prstGeom prst="rect">
+                          <a:avLst/>
+                        </a:prstGeom>
+                        <a:noFill/>
+                        <a:ln w="6350">
+                          <a:noFill/>
+                        </a:ln>
+                      </wps:spPr>
+                      <wps:txbx>
+                        <w:txbxContent>
+                          <w:p>
+                            <w:pPr>
+                              <w:rPr>
+                                <w:sz w:val="32"/>
+                                <w:szCs w:val="32"/>
+                              </w:rPr>
+                            </w:pPr>
+                          </w:p>
+                          <w:p>
+                            <w:pPr>
+                              <w:rPr>
+                                <w:sz w:val="32"/>
+                                <w:szCs w:val="32"/>
+                              </w:rPr>
+                            </w:pPr>
+                          </w:p>
+                          <w:p>
+                            <w:pPr>
+                              <w:rPr>
+                                <w:sz w:val="32"/>
+                                <w:szCs w:val="32"/>
+                              </w:rPr>
+                            </w:pPr>
+                            <w:r>
+                              <w:rPr>
+                                <w:sz w:val="32"/>
+                                <w:szCs w:val="32"/>
+                              </w:rPr>
+                              <w:t>It allows you to easily implement a simple and quick local chat system thanks to a protocol specially designed to be light and easy to use.</w:t>
+                            </w:r>
+                          </w:p>
+                        </w:txbxContent>
+                      </wps:txbx>
+                      <wps:bodyPr rot="0" spcFirstLastPara="0" vertOverflow="overflow" horzOverflow="overflow" vert="horz" wrap="square" lIns="91440" tIns="45720" rIns="91440" bIns="45720" numCol="1" spcCol="0" rtlCol="0" fromWordArt="0" anchor="t" anchorCtr="0" forceAA="0" compatLnSpc="1">
+                        <a:prstTxWarp prst="textNoShape">
+                          <a:avLst/>
+                        </a:prstTxWarp>
+                        <a:noAutofit/>
+                      </wps:bodyPr>
+                    </wps:wsp>
+                  </a:graphicData>
+                </a:graphic>
+                <wp14:sizeRelH relativeFrom="margin">
+                  <wp14:pctWidth>0</wp14:pctWidth>
+                </wp14:sizeRelH>
+                <wp14:sizeRelV relativeFrom="margin">
+                  <wp14:pctHeight>0</wp14:pctHeight>
+                </wp14:sizeRelV>
+              </wp:anchor>
+            </w:drawing>
+          </mc:Choice>
+          <mc:Fallback>
+            <w:pict>
+              <v:shape w14:anchorId="7BEA598F" id="Casella di testo 68" o:spid="_x0000_s1056" type="#_x0000_t202" style="position:absolute;margin-left:6.25pt;margin-top:.8pt;width:301.55pt;height:409.6pt;z-index:487509504;visibility:visible;mso-wrap-style:square;mso-width-percent:0;mso-height-percent:0;mso-wrap-distance-left:9pt;mso-wrap-distance-top:0;mso-wrap-distance-right:9pt;mso-wrap-distance-bottom:0;mso-position-horizontal:absolute;mso-position-horizontal-relative:text;mso-position-vertical:absolute;mso-position-vertical-relative:text;mso-width-percent:0;mso-height-percent:0;mso-width-relative:margin;mso-height-relative:margin;v-text-anchor:top" o:gfxdata="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" filled="f" stroked="f" strokeweight=".5pt">
+                <v:textbox>
+                  <w:txbxContent>
+                    <w:p>
+                      <w:pPr>
+                        <w:rPr>
+                          <w:sz w:val="32"/>
+                          <w:szCs w:val="32"/>
+                        </w:rPr>
+                      </w:pPr>
+                    </w:p>
+                    <w:p>
+                      <w:pPr>
+                        <w:rPr>
+                          <w:sz w:val="32"/>
+                          <w:szCs w:val="32"/>
+                        </w:rPr>
+                      </w:pPr>
+                    </w:p>
+                    <w:p>
+                      <w:pPr>
+                        <w:rPr>
+                          <w:sz w:val="32"/>
+                          <w:szCs w:val="32"/>
+                        </w:rPr>
+                      </w:pPr>
+                      <w:r>
+                        <w:rPr>
+                          <w:sz w:val="32"/>
+                          <w:szCs w:val="32"/>
+                        </w:rPr>
+                        <w:t>It allows you to easily implement a simple and quick local chat system thanks to a protocol specially designed to be light and easy to use.</w:t>
+                      </w:r>
+                    </w:p>
+                  </w:txbxContent>
+                </v:textbox>
+              </v:shape>
+            </w:pict>
+          </mc:Fallback>
+        </mc:AlternateContent>
+      </w:r>
     </w:p>
     <w:p>
       <w:pPr>
@@ -9314,21 +10106,116 @@
       <w:r>
         <w:rPr>
           <w:noProof/>
+        </w:rPr>
+        <mc:AlternateContent>
+          <mc:Choice Requires="wps">
+            <w:drawing>
+              <wp:anchor distT="0" distB="0" distL="114300" distR="114300" simplePos="0" relativeHeight="487508480" behindDoc="0" locked="0" layoutInCell="1" allowOverlap="1" wp14:anchorId="61A34402" wp14:editId="224A21C9">
+                <wp:simplePos x="0" y="0"/>
+                <wp:positionH relativeFrom="margin">
+                  <wp:posOffset>15891687</wp:posOffset>
+                </wp:positionH>
+                <wp:positionV relativeFrom="paragraph">
+                  <wp:posOffset>75093</wp:posOffset>
+                </wp:positionV>
+                <wp:extent cx="3806190" cy="2904490"/>
+                <wp:effectExtent l="0" t="0" r="22860" b="10160"/>
+                <wp:wrapNone/>
+                <wp:docPr id="67" name="Casella di testo 67"/>
+                <wp:cNvGraphicFramePr/>
+                <a:graphic xmlns:a="http://schemas.openxmlformats.org/drawingml/2006/main">
+                  <a:graphicData uri="http://schemas.microsoft.com/office/word/2010/wordprocessingShape">
+                    <wps:wsp>
+                      <wps:cNvSpPr txBox="1"/>
+                      <wps:spPr>
+                        <a:xfrm>
+                          <a:off x="0" y="0"/>
+                          <a:ext cx="3806190" cy="2904490"/>
+                        </a:xfrm>
+                        <a:prstGeom prst="rect">
+                          <a:avLst/>
+                        </a:prstGeom>
+                        <a:noFill/>
+                        <a:ln w="6350">
+                          <a:solidFill>
+                            <a:prstClr val="black"/>
+                          </a:solidFill>
+                        </a:ln>
+                      </wps:spPr>
+                      <wps:txbx>
+                        <w:txbxContent>
+                          <w:p>
+                            <w:pPr>
+                              <w:pStyle w:val="Paragrafoelenco"/>
+                              <w:numPr>
+                                <w:ilvl w:val="0"/>
+                                <w:numId w:val="10"/>
+                              </w:numPr>
+                              <w:rPr>
+                                <w:sz w:val="40"/>
+                                <w:szCs w:val="40"/>
+                              </w:rPr>
+                            </w:pPr>
+                          </w:p>
+                        </w:txbxContent>
+                      </wps:txbx>
+                      <wps:bodyPr rot="0" spcFirstLastPara="0" vertOverflow="overflow" horzOverflow="overflow" vert="horz" wrap="square" lIns="91440" tIns="45720" rIns="91440" bIns="45720" numCol="1" spcCol="0" rtlCol="0" fromWordArt="0" anchor="t" anchorCtr="0" forceAA="0" compatLnSpc="1">
+                        <a:prstTxWarp prst="textNoShape">
+                          <a:avLst/>
+                        </a:prstTxWarp>
+                        <a:noAutofit/>
+                      </wps:bodyPr>
+                    </wps:wsp>
+                  </a:graphicData>
+                </a:graphic>
+              </wp:anchor>
+            </w:drawing>
+          </mc:Choice>
+          <mc:Fallback>
+            <w:pict>
+              <v:shape w14:anchorId="61A34402" id="Casella di testo 67" o:spid="_x0000_s1057" type="#_x0000_t202" style="position:absolute;margin-left:1251.3pt;margin-top:5.9pt;width:299.7pt;height:228.7pt;z-index:487508480;visibility:visible;mso-wrap-style:square;mso-wrap-distance-left:9pt;mso-wrap-distance-top:0;mso-wrap-distance-right:9pt;mso-wrap-distance-bottom:0;mso-position-horizontal:absolute;mso-position-horizontal-relative:margin;mso-position-vertical:absolute;mso-position-vertical-relative:text;v-text-anchor:top" o:gfxdata="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" filled="f" strokeweight=".5pt">
+                <v:fill o:detectmouseclick="t"/>
+                <v:textbox>
+                  <w:txbxContent>
+                    <w:p>
+                      <w:pPr>
+                        <w:pStyle w:val="Paragrafoelenco"/>
+                        <w:numPr>
+                          <w:ilvl w:val="0"/>
+                          <w:numId w:val="10"/>
+                        </w:numPr>
+                        <w:rPr>
+                          <w:sz w:val="40"/>
+                          <w:szCs w:val="40"/>
+                        </w:rPr>
+                      </w:pPr>
+                    </w:p>
+                  </w:txbxContent>
+                </v:textbox>
+                <w10:wrap anchorx="margin"/>
+              </v:shape>
+            </w:pict>
+          </mc:Fallback>
+        </mc:AlternateContent>
+      </w:r>
+      <w:r>
+        <w:rPr>
+          <w:noProof/>
           <w:sz w:val="20"/>
           <w:lang w:val="it-IT" w:eastAsia="it-IT"/>
         </w:rPr>
         <mc:AlternateContent>
           <mc:Choice Requires="wps">
             <w:drawing>
-              <wp:anchor distT="0" distB="0" distL="114300" distR="114300" simplePos="0" relativeHeight="487495168" behindDoc="0" locked="0" layoutInCell="1" allowOverlap="1" wp14:anchorId="37848C1B" wp14:editId="686F33F8">
+              <wp:anchor distT="0" distB="0" distL="114300" distR="114300" simplePos="0" relativeHeight="487495168" behindDoc="0" locked="0" layoutInCell="1" allowOverlap="1" wp14:anchorId="37848C1B" wp14:editId="0EFBE0AD">
                 <wp:simplePos x="0" y="0"/>
                 <wp:positionH relativeFrom="column">
-                  <wp:posOffset>15989300</wp:posOffset>
+                  <wp:posOffset>15911328</wp:posOffset>
                 </wp:positionH>
                 <wp:positionV relativeFrom="paragraph">
-                  <wp:posOffset>85091</wp:posOffset>
+                  <wp:posOffset>83672</wp:posOffset>
                 </wp:positionV>
-                <wp:extent cx="3619500" cy="2904490"/>
+                <wp:extent cx="3806323" cy="2904490"/>
                 <wp:effectExtent l="0" t="0" r="0" b="0"/>
                 <wp:wrapNone/>
                 <wp:docPr id="54" name="Casella di testo 54"/>
@@ -9340,7 +10227,7 @@
                       <wps:spPr>
                         <a:xfrm>
                           <a:off x="0" y="0"/>
-                          <a:ext cx="3619500" cy="2904490"/>
+                          <a:ext cx="3806323" cy="2904490"/>
                         </a:xfrm>
                         <a:prstGeom prst="rect">
                           <a:avLst/>
@@ -9354,18 +10241,22 @@
                         <w:txbxContent>
                           <w:p>
                             <w:pPr>
-                              <w:jc w:val="center"/>
+                              <w:pStyle w:val="Paragrafoelenco"/>
+                              <w:numPr>
+                                <w:ilvl w:val="0"/>
+                                <w:numId w:val="10"/>
+                              </w:numPr>
                               <w:rPr>
-                                <w:sz w:val="56"/>
-                                <w:szCs w:val="56"/>
+                                <w:sz w:val="40"/>
+                                <w:szCs w:val="40"/>
                               </w:rPr>
                             </w:pPr>
                             <w:r>
                               <w:rPr>
-                                <w:sz w:val="56"/>
-                                <w:szCs w:val="56"/>
+                                <w:sz w:val="40"/>
+                                <w:szCs w:val="40"/>
                               </w:rPr>
-                              <w:t>€ 8.320</w:t>
+                              <w:t>developer workforce</w:t>
                             </w:r>
                           </w:p>
                         </w:txbxContent>
@@ -9390,23 +10281,27 @@
           </mc:Choice>
           <mc:Fallback>
             <w:pict>
-              <v:shape w14:anchorId="37848C1B" id="Casella di testo 54" o:spid="_x0000_s1054" type="#_x0000_t202" style="position:absolute;margin-left:1259pt;margin-top:6.7pt;width:285pt;height:228.7pt;z-index:487495168;visibility:visible;mso-wrap-style:square;mso-width-percent:0;mso-height-percent:0;mso-wrap-distance-left:9pt;mso-wrap-distance-top:0;mso-wrap-distance-right:9pt;mso-wrap-distance-bottom:0;mso-position-horizontal:absolute;mso-position-horizontal-relative:text;mso-position-vertical:absolute;mso-position-vertical-relative:text;mso-width-percent:0;mso-height-percent:0;mso-width-relative:margin;mso-height-relative:margin;v-text-anchor:middle" o:gfxdata="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" filled="f" stroked="f" strokeweight=".5pt">
+              <v:shape w14:anchorId="37848C1B" id="Casella di testo 54" o:spid="_x0000_s1058" type="#_x0000_t202" style="position:absolute;margin-left:1252.85pt;margin-top:6.6pt;width:299.7pt;height:228.7pt;z-index:487495168;visibility:visible;mso-wrap-style:square;mso-width-percent:0;mso-height-percent:0;mso-wrap-distance-left:9pt;mso-wrap-distance-top:0;mso-wrap-distance-right:9pt;mso-wrap-distance-bottom:0;mso-position-horizontal:absolute;mso-position-horizontal-relative:text;mso-position-vertical:absolute;mso-position-vertical-relative:text;mso-width-percent:0;mso-height-percent:0;mso-width-relative:margin;mso-height-relative:margin;v-text-anchor:middle" o:gfxdata="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" filled="f" stroked="f" strokeweight=".5pt">
                 <v:textbox>
                   <w:txbxContent>
                     <w:p>
                       <w:pPr>
-                        <w:jc w:val="center"/>
+                        <w:pStyle w:val="Paragrafoelenco"/>
+                        <w:numPr>
+                          <w:ilvl w:val="0"/>
+                          <w:numId w:val="10"/>
+                        </w:numPr>
                         <w:rPr>
-                          <w:sz w:val="56"/>
-                          <w:szCs w:val="56"/>
+                          <w:sz w:val="40"/>
+                          <w:szCs w:val="40"/>
                         </w:rPr>
                       </w:pPr>
                       <w:r>
                         <w:rPr>
-                          <w:sz w:val="56"/>
-                          <w:szCs w:val="56"/>
+                          <w:sz w:val="40"/>
+                          <w:szCs w:val="40"/>
                         </w:rPr>
-                        <w:t>€ 8.320</w:t>
+                        <w:t>developer workforce</w:t>
                       </w:r>
                     </w:p>
                   </w:txbxContent>
@@ -9456,16 +10351,16 @@
         <mc:AlternateContent>
           <mc:Choice Requires="wps">
             <w:drawing>
-              <wp:anchor distT="0" distB="0" distL="114300" distR="114300" simplePos="0" relativeHeight="487502336" behindDoc="0" locked="0" layoutInCell="1" allowOverlap="1" wp14:anchorId="3B75DDD3" wp14:editId="76D4056E">
+              <wp:anchor distT="0" distB="0" distL="114300" distR="114300" simplePos="0" relativeHeight="487502336" behindDoc="0" locked="0" layoutInCell="1" allowOverlap="1" wp14:anchorId="3B75DDD3" wp14:editId="73403187">
                 <wp:simplePos x="0" y="0"/>
                 <wp:positionH relativeFrom="column">
-                  <wp:posOffset>7993248</wp:posOffset>
+                  <wp:posOffset>7990072</wp:posOffset>
                 </wp:positionH>
                 <wp:positionV relativeFrom="paragraph">
-                  <wp:posOffset>113813</wp:posOffset>
+                  <wp:posOffset>138445</wp:posOffset>
                 </wp:positionV>
-                <wp:extent cx="7764145" cy="2292334"/>
-                <wp:effectExtent l="0" t="0" r="0" b="0"/>
+                <wp:extent cx="7764145" cy="2265133"/>
+                <wp:effectExtent l="0" t="0" r="0" b="1905"/>
                 <wp:wrapNone/>
                 <wp:docPr id="61" name="Casella di testo 61"/>
                 <wp:cNvGraphicFramePr/>
@@ -9476,7 +10371,7 @@
                       <wps:spPr>
                         <a:xfrm>
                           <a:off x="0" y="0"/>
-                          <a:ext cx="7764145" cy="2292334"/>
+                          <a:ext cx="7764145" cy="2265133"/>
                         </a:xfrm>
                         <a:prstGeom prst="rect">
                           <a:avLst/>
@@ -9527,7 +10422,7 @@
           </mc:Choice>
           <mc:Fallback>
             <w:pict>
-              <v:shape w14:anchorId="3B75DDD3" id="Casella di testo 61" o:spid="_x0000_s1055" type="#_x0000_t202" style="position:absolute;margin-left:629.4pt;margin-top:8.95pt;width:611.35pt;height:180.5pt;z-index:487502336;visibility:visible;mso-wrap-style:square;mso-height-percent:0;mso-wrap-distance-left:9pt;mso-wrap-distance-top:0;mso-wrap-distance-right:9pt;mso-wrap-distance-bottom:0;mso-position-horizontal:absolute;mso-position-horizontal-relative:text;mso-position-vertical:absolute;mso-position-vertical-relative:text;mso-height-percent:0;mso-height-relative:margin;v-text-anchor:middle" o:gfxdata="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" filled="f" stroked="f" strokeweight=".5pt">
+              <v:shape w14:anchorId="3B75DDD3" id="Casella di testo 61" o:spid="_x0000_s1059" type="#_x0000_t202" style="position:absolute;margin-left:629.15pt;margin-top:10.9pt;width:611.35pt;height:178.35pt;z-index:487502336;visibility:visible;mso-wrap-style:square;mso-height-percent:0;mso-wrap-distance-left:9pt;mso-wrap-distance-top:0;mso-wrap-distance-right:9pt;mso-wrap-distance-bottom:0;mso-position-horizontal:absolute;mso-position-horizontal-relative:text;mso-position-vertical:absolute;mso-position-vertical-relative:text;mso-height-percent:0;mso-height-relative:margin;v-text-anchor:middle" o:gfxdata="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" filled="f" stroked="f" strokeweight=".5pt">
                 <v:textbox>
                   <w:txbxContent>
                     <w:p>
@@ -10957,12 +11852,12 @@
           </mc:Choice>
           <mc:Fallback>
             <w:pict>
-              <v:group w14:anchorId="62D56E20" id="Group 30" o:spid="_x0000_s1056" style="position:absolute;margin-left:18.5pt;margin-top:342.2pt;width:302.2pt;height:223pt;z-index:15731712;mso-position-horizontal-relative:page;mso-position-vertical-relative:page" coordorigin="370,6844" coordsize="6044,4460" o:gfxdata="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">
-                <v:rect id="Rectangle 33" o:spid="_x0000_s1057" style="position:absolute;left:376;top:6850;width:6031;height:4447;visibility:visible;mso-wrap-style:square;v-text-anchor:top" o:gfxdata="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" stroked="f"/>
-                <v:shape id="AutoShape 32" o:spid="_x0000_s1058" style="position:absolute;left:476;top:7026;width:1629;height:1299;visibility:visible;mso-wrap-style:square;v-text-anchor:top" coordsize="1629,1299" o:gfxdata="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" path="m609,l533,5,459,19,389,41,323,72r-62,38l205,154r-51,51l109,261,71,323,41,389,19,459,5,533,,609r5,76l18,757r,1l40,827r30,66l107,954r44,56l201,1061r-82,82l99,1173r-7,35l99,1242r20,30l149,1292r34,7l217,1292r30,-20l304,1218r29,-30l353,1162r512,l867,1161r247,l1102,1143r-40,-39l609,1104r-73,-6l466,1083r-65,-25l340,1024,285,982,236,934,195,878,161,818,136,752,120,682r-5,-73l120,536r16,-69l161,401r34,-61l236,285r49,-49l340,195r61,-34l466,136r70,-15l609,115r356,l904,76,835,44,763,20,687,5,609,xm1114,1161r-247,l886,1187r30,31l973,1272r30,20l1037,1299r35,-7l1102,1272r20,-30l1128,1208r-6,-35l1114,1161xm865,1162r-512,l413,1186r63,18l541,1215r68,3l677,1215r66,-11l807,1186r58,-24xm1192,432r-106,49l1094,512r5,32l1102,576r1,33l1098,682r-16,70l1057,818r-33,60l982,934r-49,48l878,1024r-61,34l752,1083r-70,15l609,1104r453,l1019,1060r49,-51l1112,953r37,-61l1178,827r22,-70l1214,685r4,-76l1216,564r-5,-45l1203,475r-11,-43xm609,325r-76,10l465,364r-57,44l363,466r-28,68l324,609r11,76l363,753r45,58l465,855r68,29l609,894r74,-10l750,857r57,-43l844,768r-235,l547,756,497,722,463,671,450,609r13,-61l497,497r50,-34l609,450r110,l787,387,748,361,705,341,658,329r-49,-4xm894,620l766,635r-18,52l713,730r-48,28l609,768r235,l851,759r30,-66l894,620xm881,352r-5,1l619,591r-1,7l623,610r6,4l993,573,960,499r181,-83l922,416,895,357r-4,-3l886,353r-5,-1xm719,450r-110,l632,452r21,5l674,464r19,10l719,450xm1537,79l1306,185r-3,1l1301,188r-52,78l922,416r219,l1281,352r146,l1625,262r3,-7l1627,242r-5,-5l1477,212,1553,98r,-7l1544,81r-7,-2xm1427,352r-146,l1385,371r3,-1l1391,369r36,-17xm965,115r-356,l690,122r78,20l841,173r67,43l968,270r50,63l1124,284r-45,-62l1026,166,968,117r-3,-2xe" fillcolor="#231f20" stroked="f">
+              <v:group w14:anchorId="62D56E20" id="Group 30" o:spid="_x0000_s1060" style="position:absolute;margin-left:18.5pt;margin-top:342.2pt;width:302.2pt;height:223pt;z-index:15731712;mso-position-horizontal-relative:page;mso-position-vertical-relative:page" coordorigin="370,6844" coordsize="6044,4460" o:gfxdata="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">
+                <v:rect id="Rectangle 33" o:spid="_x0000_s1061" style="position:absolute;left:376;top:6850;width:6031;height:4447;visibility:visible;mso-wrap-style:square;v-text-anchor:top" o:gfxdata="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" stroked="f"/>
+                <v:shape id="AutoShape 32" o:spid="_x0000_s1062" style="position:absolute;left:476;top:7026;width:1629;height:1299;visibility:visible;mso-wrap-style:square;v-text-anchor:top" coordsize="1629,1299" o:gfxdata="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" path="m609,l533,5,459,19,389,41,323,72r-62,38l205,154r-51,51l109,261,71,323,41,389,19,459,5,533,,609r5,76l18,757r,1l40,827r30,66l107,954r44,56l201,1061r-82,82l99,1173r-7,35l99,1242r20,30l149,1292r34,7l217,1292r30,-20l304,1218r29,-30l353,1162r512,l867,1161r247,l1102,1143r-40,-39l609,1104r-73,-6l466,1083r-65,-25l340,1024,285,982,236,934,195,878,161,818,136,752,120,682r-5,-73l120,536r16,-69l161,401r34,-61l236,285r49,-49l340,195r61,-34l466,136r70,-15l609,115r356,l904,76,835,44,763,20,687,5,609,xm1114,1161r-247,l886,1187r30,31l973,1272r30,20l1037,1299r35,-7l1102,1272r20,-30l1128,1208r-6,-35l1114,1161xm865,1162r-512,l413,1186r63,18l541,1215r68,3l677,1215r66,-11l807,1186r58,-24xm1192,432r-106,49l1094,512r5,32l1102,576r1,33l1098,682r-16,70l1057,818r-33,60l982,934r-49,48l878,1024r-61,34l752,1083r-70,15l609,1104r453,l1019,1060r49,-51l1112,953r37,-61l1178,827r22,-70l1214,685r4,-76l1216,564r-5,-45l1203,475r-11,-43xm609,325r-76,10l465,364r-57,44l363,466r-28,68l324,609r11,76l363,753r45,58l465,855r68,29l609,894r74,-10l750,857r57,-43l844,768r-235,l547,756,497,722,463,671,450,609r13,-61l497,497r50,-34l609,450r110,l787,387,748,361,705,341,658,329r-49,-4xm894,620l766,635r-18,52l713,730r-48,28l609,768r235,l851,759r30,-66l894,620xm881,352r-5,1l619,591r-1,7l623,610r6,4l993,573,960,499r181,-83l922,416,895,357r-4,-3l886,353r-5,-1xm719,450r-110,l632,452r21,5l674,464r19,10l719,450xm1537,79l1306,185r-3,1l1301,188r-52,78l922,416r219,l1281,352r146,l1625,262r3,-7l1627,242r-5,-5l1477,212,1553,98r,-7l1544,81r-7,-2xm1427,352r-146,l1385,371r3,-1l1391,369r36,-17xm965,115r-356,l690,122r78,20l841,173r67,43l968,270r50,63l1124,284r-45,-62l1026,166,968,117r-3,-2xe" fillcolor="#231f20" stroked="f">
                   <v:path arrowok="t" o:connecttype="custom" o:connectlocs="389,7067;154,7231;19,7485;18,7783;107,7980;99,8199;149,8318;304,8244;867,8187;609,8130;340,8050;161,7844;120,7562;236,7311;466,7162;904,7102;609,7026;916,8244;1072,8318;1122,8199;413,8212;677,8241;1192,7458;1102,7602;1057,7844;878,8050;609,8130;1112,7979;1214,7711;1203,7501;465,7390;324,7635;465,7881;750,7883;547,7782;463,7574;719,7476;658,7355;748,7713;844,7794;881,7378;623,7636;1141,7442;886,7379;632,7478;719,7476;1301,7214;1281,7378;1627,7268;1553,7117;1281,7378;1427,7378;768,7168;1018,7359;968,7143" o:connectangles="0,0,0,0,0,0,0,0,0,0,0,0,0,0,0,0,0,0,0,0,0,0,0,0,0,0,0,0,0,0,0,0,0,0,0,0,0,0,0,0,0,0,0,0,0,0,0,0,0,0,0,0,0,0,0"/>
                 </v:shape>
-                <v:shape id="Text Box 31" o:spid="_x0000_s1059" type="#_x0000_t202" style="position:absolute;left:376;top:6850;width:6031;height:4447;visibility:visible;mso-wrap-style:square;v-text-anchor:top" o:gfxdata="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" filled="f" strokecolor="#231f20" strokeweight=".23453mm">
+                <v:shape id="Text Box 31" o:spid="_x0000_s1063" type="#_x0000_t202" style="position:absolute;left:376;top:6850;width:6031;height:4447;visibility:visible;mso-wrap-style:square;v-text-anchor:top" o:gfxdata="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" filled="f" strokecolor="#231f20" strokeweight=".23453mm">
                   <v:textbox inset="0,0,0,0">
                     <w:txbxContent>
                       <w:p>
@@ -11007,7 +11902,7 @@
         <mc:AlternateContent>
           <mc:Choice Requires="wpg">
             <w:drawing>
-              <wp:anchor distT="0" distB="0" distL="114300" distR="114300" simplePos="0" relativeHeight="15736832" behindDoc="0" locked="0" layoutInCell="1" allowOverlap="1" wp14:anchorId="50DF8716" wp14:editId="65D44278">
+              <wp:anchor distT="0" distB="0" distL="114300" distR="114300" simplePos="0" relativeHeight="15736832" behindDoc="0" locked="0" layoutInCell="1" allowOverlap="1" wp14:anchorId="50DF8716" wp14:editId="1A81FAF6">
                 <wp:simplePos x="0" y="0"/>
                 <wp:positionH relativeFrom="page">
                   <wp:posOffset>8157210</wp:posOffset>
@@ -12359,12 +13254,12 @@
           </mc:Choice>
           <mc:Fallback>
             <w:pict>
-              <v:group w14:anchorId="50DF8716" id="Group 26" o:spid="_x0000_s1060" style="position:absolute;margin-left:642.3pt;margin-top:425.15pt;width:300.3pt;height:451.35pt;z-index:15736832;mso-position-horizontal-relative:page;mso-position-vertical-relative:page" coordorigin="12846,8503" coordsize="6006,9027" o:gfxdata="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">
-                <v:rect id="Rectangle 29" o:spid="_x0000_s1061" style="position:absolute;left:12852;top:8509;width:5993;height:9014;visibility:visible;mso-wrap-style:square;v-text-anchor:top" o:gfxdata="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" stroked="f"/>
-                <v:shape id="AutoShape 28" o:spid="_x0000_s1062" style="position:absolute;left:13032;top:8659;width:1684;height:1007;visibility:visible;mso-wrap-style:square;v-text-anchor:top" coordsize="1684,1007" o:gfxdata="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" path="m231,l154,13,118,50r-10,54l109,171r11,67l149,292r39,37l231,343r23,-7l231,336,190,322,153,286,127,236,117,180r8,-29l127,134r1,-16l129,102r7,-14l154,76r195,l345,50,309,13,231,xm349,76r-41,l327,88r6,14l335,118r1,16l338,151r7,29l335,236r-26,50l273,322r-42,14l254,336r20,-7l314,292r29,-54l354,171r,-67l349,76xm308,76r-154,l177,77r26,7l231,88r29,-4l286,77r22,-1xm129,387l78,403,37,425,10,455,,491r,78l3,584r8,12l23,604r15,3l424,607r15,-3l452,596r8,-12l461,579r-252,l185,532,164,490,146,445,129,387xm334,387r-17,58l299,489r-20,41l254,576r-45,3l461,579r2,-10l463,491,453,455,426,425,385,403,334,387xm1349,387r-51,16l1257,425r-27,30l1220,491r,78l1223,584r9,12l1244,604r15,3l1645,607r15,-3l1672,596r8,-12l1681,579r-251,l1405,532r-20,-42l1367,445r-18,-58xm1554,387r-17,58l1519,489r-20,41l1475,576r-45,3l1681,579r2,-10l1683,491r-10,-36l1646,425r-41,-22l1554,387xm1452,r-78,13l1338,50r-9,54l1329,171r11,67l1369,292r40,37l1452,343r22,-7l1452,336r-42,-14l1374,286r-26,-50l1338,180r7,-29l1348,134r,-16l1350,102r6,-14l1375,76r195,l1565,50,1530,13,1452,xm1570,76r-41,l1547,88r7,14l1556,118r,16l1559,151r7,29l1556,236r-26,50l1493,322r-41,14l1474,336r21,-7l1534,292r29,-54l1574,171r1,-67l1570,76xm1529,76r-154,l1397,77r26,7l1452,88r29,-4l1506,77r23,-1xm679,657r-81,25l533,717r-43,47l474,822r,123l479,969r13,19l512,1002r23,4l1148,1006r24,-4l1191,988r13,-19l1206,961r-399,l768,886,735,820,706,749,679,657xm1004,657r-27,91l949,819r-32,65l878,957r-71,4l1206,961r3,-16l1209,822r-16,-58l1150,717r-65,-35l1004,657xm842,42l751,52,693,79r-31,43l649,177r-3,65l647,314r12,86l690,475r44,59l787,572r55,14l886,575r-44,l789,561,740,523,699,467,671,400,661,329r12,-47l676,255r1,-26l680,205r10,-22l720,163r311,l1022,122,990,79,933,52,842,42xm1031,163r-67,l993,183r11,22l1006,229r1,26l1011,282r12,47l1012,400r-28,67l944,523r-49,38l842,575r44,l897,572r52,-38l994,475r31,-75l1036,314r1,-72l1035,177r-4,-14xm964,163r-244,l755,165r41,11l842,183r45,-7l928,165r36,-2xe" fillcolor="#231f20" stroked="f">
+              <v:group w14:anchorId="50DF8716" id="Group 26" o:spid="_x0000_s1064" style="position:absolute;margin-left:642.3pt;margin-top:425.15pt;width:300.3pt;height:451.35pt;z-index:15736832;mso-position-horizontal-relative:page;mso-position-vertical-relative:page" coordorigin="12846,8503" coordsize="6006,9027" o:gfxdata="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">
+                <v:rect id="Rectangle 29" o:spid="_x0000_s1065" style="position:absolute;left:12852;top:8509;width:5993;height:9014;visibility:visible;mso-wrap-style:square;v-text-anchor:top" o:gfxdata="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" stroked="f"/>
+                <v:shape id="AutoShape 28" o:spid="_x0000_s1066" style="position:absolute;left:13032;top:8659;width:1684;height:1007;visibility:visible;mso-wrap-style:square;v-text-anchor:top" coordsize="1684,1007" o:gfxdata="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" path="m231,l154,13,118,50r-10,54l109,171r11,67l149,292r39,37l231,343r23,-7l231,336,190,322,153,286,127,236,117,180r8,-29l127,134r1,-16l129,102r7,-14l154,76r195,l345,50,309,13,231,xm349,76r-41,l327,88r6,14l335,118r1,16l338,151r7,29l335,236r-26,50l273,322r-42,14l254,336r20,-7l314,292r29,-54l354,171r,-67l349,76xm308,76r-154,l177,77r26,7l231,88r29,-4l286,77r22,-1xm129,387l78,403,37,425,10,455,,491r,78l3,584r8,12l23,604r15,3l424,607r15,-3l452,596r8,-12l461,579r-252,l185,532,164,490,146,445,129,387xm334,387r-17,58l299,489r-20,41l254,576r-45,3l461,579r2,-10l463,491,453,455,426,425,385,403,334,387xm1349,387r-51,16l1257,425r-27,30l1220,491r,78l1223,584r9,12l1244,604r15,3l1645,607r15,-3l1672,596r8,-12l1681,579r-251,l1405,532r-20,-42l1367,445r-18,-58xm1554,387r-17,58l1519,489r-20,41l1475,576r-45,3l1681,579r2,-10l1683,491r-10,-36l1646,425r-41,-22l1554,387xm1452,r-78,13l1338,50r-9,54l1329,171r11,67l1369,292r40,37l1452,343r22,-7l1452,336r-42,-14l1374,286r-26,-50l1338,180r7,-29l1348,134r,-16l1350,102r6,-14l1375,76r195,l1565,50,1530,13,1452,xm1570,76r-41,l1547,88r7,14l1556,118r,16l1559,151r7,29l1556,236r-26,50l1493,322r-41,14l1474,336r21,-7l1534,292r29,-54l1574,171r1,-67l1570,76xm1529,76r-154,l1397,77r26,7l1452,88r29,-4l1506,77r23,-1xm679,657r-81,25l533,717r-43,47l474,822r,123l479,969r13,19l512,1002r23,4l1148,1006r24,-4l1191,988r13,-19l1206,961r-399,l768,886,735,820,706,749,679,657xm1004,657r-27,91l949,819r-32,65l878,957r-71,4l1206,961r3,-16l1209,822r-16,-58l1150,717r-65,-35l1004,657xm842,42l751,52,693,79r-31,43l649,177r-3,65l647,314r12,86l690,475r44,59l787,572r55,14l886,575r-44,l789,561,740,523,699,467,671,400,661,329r12,-47l676,255r1,-26l680,205r10,-22l720,163r311,l1022,122,990,79,933,52,842,42xm1031,163r-67,l993,183r11,22l1006,229r1,26l1011,282r12,47l1012,400r-28,67l944,523r-49,38l842,575r44,l897,572r52,-38l994,475r31,-75l1036,314r1,-72l1035,177r-4,-14xm964,163r-244,l755,165r41,11l842,183r45,-7l928,165r36,-2xe" fillcolor="#231f20" stroked="f">
                   <v:path arrowok="t" o:connecttype="custom" o:connectlocs="109,8831;254,8996;117,8840;136,8748;231,8660;335,8778;309,8946;314,8952;308,8736;260,8744;37,9085;11,9256;452,9256;164,9150;299,9149;463,9229;334,9047;1220,9151;1259,9267;1681,9239;1349,9047;1475,9236;1673,9115;1374,8673;1369,8952;1410,8982;1348,8794;1570,8736;1529,8736;1559,8811;1452,8996;1574,8831;1397,8737;1529,8736;474,9482;535,9666;1206,9621;679,9317;878,9617;1193,9424;751,8712;647,8974;842,9246;699,9127;677,8889;1022,8782;964,8823;1011,8942;895,9221;994,9135;1031,8823;842,8843" o:connectangles="0,0,0,0,0,0,0,0,0,0,0,0,0,0,0,0,0,0,0,0,0,0,0,0,0,0,0,0,0,0,0,0,0,0,0,0,0,0,0,0,0,0,0,0,0,0,0,0,0,0,0,0"/>
                 </v:shape>
-                <v:shape id="Text Box 27" o:spid="_x0000_s1063" type="#_x0000_t202" style="position:absolute;left:12852;top:8509;width:5993;height:9014;visibility:visible;mso-wrap-style:square;v-text-anchor:top" o:gfxdata="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" filled="f" strokecolor="#231f20" strokeweight=".23453mm">
+                <v:shape id="Text Box 27" o:spid="_x0000_s1067" type="#_x0000_t202" style="position:absolute;left:12852;top:8509;width:5993;height:9014;visibility:visible;mso-wrap-style:square;v-text-anchor:top" o:gfxdata="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" filled="f" strokecolor="#231f20" strokeweight=".23453mm">
                   <v:textbox inset="0,0,0,0">
                     <w:txbxContent>
                       <w:p>
@@ -12402,7 +13297,7 @@
         <mc:AlternateContent>
           <mc:Choice Requires="wpg">
             <w:drawing>
-              <wp:anchor distT="0" distB="0" distL="114300" distR="114300" simplePos="0" relativeHeight="15738880" behindDoc="0" locked="0" layoutInCell="1" allowOverlap="1" wp14:anchorId="1549A654" wp14:editId="408E594A">
+              <wp:anchor distT="0" distB="0" distL="114300" distR="114300" simplePos="0" relativeHeight="15738880" behindDoc="0" locked="0" layoutInCell="1" allowOverlap="1" wp14:anchorId="1549A654" wp14:editId="74E7B056">
                 <wp:simplePos x="0" y="0"/>
                 <wp:positionH relativeFrom="page">
                   <wp:posOffset>12094210</wp:posOffset>
@@ -14189,12 +15084,12 @@
           </mc:Choice>
           <mc:Fallback>
             <w:pict>
-              <v:group w14:anchorId="1549A654" id="Group 22" o:spid="_x0000_s1064" style="position:absolute;margin-left:952.3pt;margin-top:425.15pt;width:302.2pt;height:451.35pt;z-index:15738880;mso-position-horizontal-relative:page;mso-position-vertical-relative:page" coordorigin="19046,8503" coordsize="6044,9027" o:gfxdata="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">
-                <v:rect id="Rectangle 25" o:spid="_x0000_s1065" style="position:absolute;left:19052;top:8509;width:6031;height:9014;visibility:visible;mso-wrap-style:square;v-text-anchor:top" o:gfxdata="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" stroked="f"/>
-                <v:shape id="AutoShape 24" o:spid="_x0000_s1066" style="position:absolute;left:19198;top:8689;width:2412;height:833;visibility:visible;mso-wrap-style:square;v-text-anchor:top" coordsize="2412,833" o:gfxdata="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" path="m600,463r-39,20l545,518r23,3l546,587r1,-43l547,534r-32,10l521,515r2,-13l492,518r,56l495,592r10,11l520,607r19,-4l539,643r-10,6l519,656r-10,7l499,671r,13l592,636r3,-1l595,622r-11,3l574,628r-10,4l553,636r,-33l553,596r10,-9l572,580r14,-19l596,540r4,-22l600,463xm716,177r-7,-9l699,164,653,141r,286l653,606r-3,8l645,622,458,723r-9,l443,717r,-183l445,522r6,-12l461,499r11,-8l624,413r11,-4l645,411r6,6l653,427r,-286l636,132r,57l358,339,332,326r,57l332,764,51,611r,-381l137,277r,84l200,391r,-79l332,383r,-57l307,312,231,270r70,-36l510,126r126,63l636,132r-13,-6l481,54,440,34r,57l163,234r-6,-4l82,189,368,54r72,37l440,34,379,3,373,r-8,l358,3,16,164r-9,4l,177,,626r,9l5,644,344,828r1,1l348,830r,1l349,831r1,l352,832r2,l356,832r2,l360,832r1,l362,832r3,-1l366,831r1,l368,830r1,l371,829r1,-1l490,764r75,-41l711,644r5,-9l716,626r,-217l716,339r,-162xm1448,463r-39,20l1393,518r23,3l1394,587r1,-43l1395,534r-32,10l1369,515r2,-13l1340,518r,56l1343,592r10,11l1368,607r19,-4l1387,643r-10,6l1367,656r-10,7l1347,671r,13l1440,636r3,-1l1443,622r-11,3l1422,628r-11,4l1401,636r,-33l1401,596r10,-9l1420,580r14,-19l1444,540r4,-22l1448,463xm1564,177r-7,-9l1547,164r-46,-23l1501,427r,179l1498,614r-5,8l1306,723r-9,l1291,717r,-183l1293,522r6,-12l1309,499r11,-8l1472,413r11,-4l1492,411r7,6l1501,427r,-286l1483,132r,57l1206,339r-26,-13l1180,383r,381l899,611r,-381l985,277r,84l1048,391r,-79l1180,383r,-57l1155,312r-77,-42l1149,234,1358,126r125,63l1483,132r-12,-6l1329,54,1288,34r,57l1011,234r-6,-4l929,189,1216,54r72,37l1288,34,1227,3,1221,r-9,l1206,3,864,164r-9,4l848,177r,449l848,635r5,9l1192,828r1,1l1195,830r1,1l1197,831r1,l1200,832r2,l1204,832r2,l1208,832r1,l1210,832r3,-1l1214,831r1,l1216,830r1,l1218,829r1,l1220,828r118,-64l1413,723r146,-79l1564,635r,-9l1564,409r,-70l1564,177xm2296,463r-39,20l2241,518r22,3l2241,587r1,-43l2243,534r-32,10l2216,515r3,-13l2187,518r,56l2191,592r10,11l2216,607r19,-4l2235,643r-10,6l2214,656r-10,7l2195,671r,13l2288,636r3,-1l2291,622r-11,3l2270,628r-11,4l2249,636r,-33l2249,596r10,-9l2267,580r15,-19l2292,540r4,-22l2296,463xm2411,177r-6,-9l2395,164r-46,-23l2349,427r,179l2346,614r-5,8l2154,723r-9,l2138,717r1,-183l2141,522r6,-12l2156,499r12,-8l2320,413r11,-4l2340,411r7,6l2349,427r,-286l2331,132r,57l2054,339r-26,-13l2028,383r,381l1747,611r,-381l1832,277r,84l1896,391r,-79l2028,383r,-57l2002,312r-76,-42l1997,234,2206,126r125,63l2331,132r-12,-6l2177,54,2136,34r,57l1859,234r-6,-4l1777,189,2064,54r72,37l2136,34,2075,3,2068,r-8,l2053,3,1712,164r-10,4l1696,177r,449l1696,635r4,9l2039,828r2,1l2043,830r1,1l2045,831r1,l2048,832r1,l2051,832r3,l2056,832r1,l2058,832r3,-1l2062,831r1,l2063,830r1,l2065,830r1,-1l2068,828r117,-64l2260,723r147,-79l2411,635r,-9l2411,409r,-70l2411,177xe" fillcolor="#231f20" stroked="f">
+              <v:group w14:anchorId="1549A654" id="Group 22" o:spid="_x0000_s1068" style="position:absolute;margin-left:952.3pt;margin-top:425.15pt;width:302.2pt;height:451.35pt;z-index:15738880;mso-position-horizontal-relative:page;mso-position-vertical-relative:page" coordorigin="19046,8503" coordsize="6044,9027" o:gfxdata="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">
+                <v:rect id="Rectangle 25" o:spid="_x0000_s1069" style="position:absolute;left:19052;top:8509;width:6031;height:9014;visibility:visible;mso-wrap-style:square;v-text-anchor:top" o:gfxdata="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" stroked="f"/>
+                <v:shape id="AutoShape 24" o:spid="_x0000_s1070" style="position:absolute;left:19198;top:8689;width:2412;height:833;visibility:visible;mso-wrap-style:square;v-text-anchor:top" coordsize="2412,833" o:gfxdata="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" path="m600,463r-39,20l545,518r23,3l546,587r1,-43l547,534r-32,10l521,515r2,-13l492,518r,56l495,592r10,11l520,607r19,-4l539,643r-10,6l519,656r-10,7l499,671r,13l592,636r3,-1l595,622r-11,3l574,628r-10,4l553,636r,-33l553,596r10,-9l572,580r14,-19l596,540r4,-22l600,463xm716,177r-7,-9l699,164,653,141r,286l653,606r-3,8l645,622,458,723r-9,l443,717r,-183l445,522r6,-12l461,499r11,-8l624,413r11,-4l645,411r6,6l653,427r,-286l636,132r,57l358,339,332,326r,57l332,764,51,611r,-381l137,277r,84l200,391r,-79l332,383r,-57l307,312,231,270r70,-36l510,126r126,63l636,132r-13,-6l481,54,440,34r,57l163,234r-6,-4l82,189,368,54r72,37l440,34,379,3,373,r-8,l358,3,16,164r-9,4l,177,,626r,9l5,644,344,828r1,1l348,830r,1l349,831r1,l352,832r2,l356,832r2,l360,832r1,l362,832r3,-1l366,831r1,l368,830r1,l371,829r1,-1l490,764r75,-41l711,644r5,-9l716,626r,-217l716,339r,-162xm1448,463r-39,20l1393,518r23,3l1394,587r1,-43l1395,534r-32,10l1369,515r2,-13l1340,518r,56l1343,592r10,11l1368,607r19,-4l1387,643r-10,6l1367,656r-10,7l1347,671r,13l1440,636r3,-1l1443,622r-11,3l1422,628r-11,4l1401,636r,-33l1401,596r10,-9l1420,580r14,-19l1444,540r4,-22l1448,463xm1564,177r-7,-9l1547,164r-46,-23l1501,427r,179l1498,614r-5,8l1306,723r-9,l1291,717r,-183l1293,522r6,-12l1309,499r11,-8l1472,413r11,-4l1492,411r7,6l1501,427r,-286l1483,132r,57l1206,339r-26,-13l1180,383r,381l899,611r,-381l985,277r,84l1048,391r,-79l1180,383r,-57l1155,312r-77,-42l1149,234,1358,126r125,63l1483,132r-12,-6l1329,54,1288,34r,57l1011,234r-6,-4l929,189,1216,54r72,37l1288,34,1227,3,1221,r-9,l1206,3,864,164r-9,4l848,177r,449l848,635r5,9l1192,828r1,1l1195,830r1,1l1197,831r1,l1200,832r2,l1204,832r2,l1208,832r1,l1210,832r3,-1l1214,831r1,l1216,830r1,l1218,829r1,l1220,828r118,-64l1413,723r146,-79l1564,635r,-9l1564,409r,-70l1564,177xm2296,463r-39,20l2241,518r22,3l2241,587r1,-43l2243,534r-32,10l2216,515r3,-13l2187,518r,56l2191,592r10,11l2216,607r19,-4l2235,643r-10,6l2214,656r-10,7l2195,671r,13l2288,636r3,-1l2291,622r-11,3l2270,628r-11,4l2249,636r,-33l2249,596r10,-9l2267,580r15,-19l2292,540r4,-22l2296,463xm2411,177r-6,-9l2395,164r-46,-23l2349,427r,179l2346,614r-5,8l2154,723r-9,l2138,717r1,-183l2141,522r6,-12l2156,499r12,-8l2320,413r11,-4l2340,411r7,6l2349,427r,-286l2331,132r,57l2054,339r-26,-13l2028,383r,381l1747,611r,-381l1832,277r,84l1896,391r,-79l2028,383r,-57l2002,312r-76,-42l1997,234,2206,126r125,63l2331,132r-12,-6l2177,54,2136,34r,57l1859,234r-6,-4l1777,189,2064,54r72,37l2136,34,2075,3,2068,r-8,l2053,3,1712,164r-10,4l1696,177r,449l1696,635r4,9l2039,828r2,1l2043,830r1,1l2045,831r1,l2048,832r1,l2051,832r3,l2056,832r1,l2058,832r3,-1l2062,831r1,l2063,830r1,l2065,830r1,-1l2068,828r117,-64l2260,723r147,-79l2411,635r,-9l2411,409r,-70l2411,177xe" fillcolor="#231f20" stroked="f">
                   <v:path arrowok="t" o:connecttype="custom" o:connectlocs="547,9224;505,9293;499,9361;564,9322;596,9230;653,9117;443,9224;645,9101;332,9016;200,9081;510,8816;163,8924;373,8690;0,8867;348,9520;352,9522;360,9522;365,9521;369,9520;490,9454;716,8867;1395,9224;1353,9293;1347,9361;1411,9322;1444,9230;1501,9117;1291,9224;1492,9101;1180,9016;1048,9081;1358,8816;1011,8924;1221,8690;848,8867;1195,9520;1200,9522;1208,9522;1213,9521;1217,9520;1338,9454;1564,8867;2243,9224;2201,9293;2195,9361;2259,9322;2292,9230;2349,9117;2139,9224;2340,9101;2028,9016;1896,9081;2206,8816;1859,8924;2068,8690;1696,8867;2043,9520;2048,9522;2056,9522;2061,9521;2064,9520;2185,9454;2411,8867" o:connectangles="0,0,0,0,0,0,0,0,0,0,0,0,0,0,0,0,0,0,0,0,0,0,0,0,0,0,0,0,0,0,0,0,0,0,0,0,0,0,0,0,0,0,0,0,0,0,0,0,0,0,0,0,0,0,0,0,0,0,0,0,0,0,0"/>
                 </v:shape>
-                <v:shape id="Text Box 23" o:spid="_x0000_s1067" type="#_x0000_t202" style="position:absolute;left:19052;top:8509;width:6031;height:9014;visibility:visible;mso-wrap-style:square;v-text-anchor:top" o:gfxdata="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" filled="f" strokecolor="#231f20" strokeweight=".23453mm">
+                <v:shape id="Text Box 23" o:spid="_x0000_s1071" type="#_x0000_t202" style="position:absolute;left:19052;top:8509;width:6031;height:9014;visibility:visible;mso-wrap-style:square;v-text-anchor:top" o:gfxdata="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" filled="f" strokecolor="#231f20" strokeweight=".23453mm">
                   <v:textbox inset="0,0,0,0">
                     <w:txbxContent>
                       <w:p>
@@ -14934,12 +15829,12 @@
           </mc:Choice>
           <mc:Fallback>
             <w:pict>
-              <v:group w14:anchorId="26E9E24E" id="Group 18" o:spid="_x0000_s1068" style="position:absolute;margin-left:1264.2pt;margin-top:425.2pt;width:300.3pt;height:404.15pt;z-index:15740928;mso-position-horizontal-relative:page;mso-position-vertical-relative:page" coordorigin="25284,8504" coordsize="6006,8083" o:gfxdata="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">
-                <v:rect id="Rectangle 21" o:spid="_x0000_s1069" style="position:absolute;left:25290;top:8510;width:5993;height:8070;visibility:visible;mso-wrap-style:square;v-text-anchor:top" o:gfxdata="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" stroked="f"/>
-                <v:shape id="AutoShape 20" o:spid="_x0000_s1070" style="position:absolute;left:25704;top:8807;width:2306;height:303;visibility:visible;mso-wrap-style:square;v-text-anchor:top" coordsize="2306,303" o:gfxdata="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" path="m1986,8r,109l1615,117r,71l1986,188r,114l2306,153,1986,8xm1334,r-55,11l1234,41r-31,46l1192,142r11,56l1234,243r45,30l1334,285r56,-12l1435,243r31,-45l1477,142,1466,87,1435,41,1390,11,1334,xm768,8r,109l397,117r,71l768,188r,114l1088,153,768,8xm143,l87,11,42,41,11,87,,142r11,56l42,243r45,30l143,285r55,-12l243,243r31,-45l285,142,274,87,243,41,198,11,143,xe" fillcolor="#231f20" stroked="f">
+              <v:group w14:anchorId="26E9E24E" id="Group 18" o:spid="_x0000_s1072" style="position:absolute;margin-left:1264.2pt;margin-top:425.2pt;width:300.3pt;height:404.15pt;z-index:15740928;mso-position-horizontal-relative:page;mso-position-vertical-relative:page" coordorigin="25284,8504" coordsize="6006,8083" o:gfxdata="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">
+                <v:rect id="Rectangle 21" o:spid="_x0000_s1073" style="position:absolute;left:25290;top:8510;width:5993;height:8070;visibility:visible;mso-wrap-style:square;v-text-anchor:top" o:gfxdata="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" stroked="f"/>
+                <v:shape id="AutoShape 20" o:spid="_x0000_s1074" style="position:absolute;left:25704;top:8807;width:2306;height:303;visibility:visible;mso-wrap-style:square;v-text-anchor:top" coordsize="2306,303" o:gfxdata="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" path="m1986,8r,109l1615,117r,71l1986,188r,114l2306,153,1986,8xm1334,r-55,11l1234,41r-31,46l1192,142r11,56l1234,243r45,30l1334,285r56,-12l1435,243r31,-45l1477,142,1466,87,1435,41,1390,11,1334,xm768,8r,109l397,117r,71l768,188r,114l1088,153,768,8xm143,l87,11,42,41,11,87,,142r11,56l42,243r45,30l143,285r55,-12l243,243r31,-45l285,142,274,87,243,41,198,11,143,xe" fillcolor="#231f20" stroked="f">
                   <v:path arrowok="t" o:connecttype="custom" o:connectlocs="1986,8816;1986,8925;1615,8925;1615,8996;1986,8996;1986,9110;2306,8961;1986,8816;1334,8808;1279,8819;1234,8849;1203,8895;1192,8950;1203,9006;1234,9051;1279,9081;1334,9093;1390,9081;1435,9051;1466,9006;1477,8950;1466,8895;1435,8849;1390,8819;1334,8808;768,8816;768,8925;397,8925;397,8996;768,8996;768,9110;1088,8961;768,8816;143,8808;87,8819;42,8849;11,8895;0,8950;11,9006;42,9051;87,9081;143,9093;198,9081;243,9051;274,9006;285,8950;274,8895;243,8849;198,8819;143,8808" o:connectangles="0,0,0,0,0,0,0,0,0,0,0,0,0,0,0,0,0,0,0,0,0,0,0,0,0,0,0,0,0,0,0,0,0,0,0,0,0,0,0,0,0,0,0,0,0,0,0,0,0,0"/>
                 </v:shape>
-                <v:shape id="Text Box 19" o:spid="_x0000_s1071" type="#_x0000_t202" style="position:absolute;left:25290;top:8510;width:5993;height:8070;visibility:visible;mso-wrap-style:square;v-text-anchor:top" o:gfxdata="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" filled="f" strokecolor="#231f20" strokeweight=".23453mm">
+                <v:shape id="Text Box 19" o:spid="_x0000_s1075" type="#_x0000_t202" style="position:absolute;left:25290;top:8510;width:5993;height:8070;visibility:visible;mso-wrap-style:square;v-text-anchor:top" o:gfxdata="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" filled="f" strokecolor="#231f20" strokeweight=".23453mm">
                   <v:textbox inset="0,0,0,0">
                     <w:txbxContent>
                       <w:p>
@@ -14994,7 +15889,7 @@
         <mc:AlternateContent>
           <mc:Choice Requires="wpg">
             <w:drawing>
-              <wp:anchor distT="0" distB="0" distL="114300" distR="114300" simplePos="0" relativeHeight="15732736" behindDoc="0" locked="0" layoutInCell="1" allowOverlap="1" wp14:anchorId="6E272D54" wp14:editId="7002E53A">
+              <wp:anchor distT="0" distB="0" distL="114300" distR="114300" simplePos="0" relativeHeight="15732736" behindDoc="0" locked="0" layoutInCell="1" allowOverlap="1" wp14:anchorId="6E272D54" wp14:editId="1E85D3FE">
                 <wp:simplePos x="0" y="0"/>
                 <wp:positionH relativeFrom="page">
                   <wp:posOffset>234950</wp:posOffset>
@@ -15003,7 +15898,7 @@
                   <wp:posOffset>-6475730</wp:posOffset>
                 </wp:positionV>
                 <wp:extent cx="3837940" cy="6275705"/>
-                <wp:effectExtent l="0" t="0" r="0" b="0"/>
+                <wp:effectExtent l="0" t="0" r="10160" b="10795"/>
                 <wp:wrapNone/>
                 <wp:docPr id="13" name="Group 14"/>
                 <wp:cNvGraphicFramePr>
@@ -15019,8 +15914,8 @@
                         <a:xfrm>
                           <a:off x="0" y="0"/>
                           <a:ext cx="3837940" cy="6275705"/>
-                          <a:chOff x="370" y="-10198"/>
-                          <a:chExt cx="6044" cy="9883"/>
+                          <a:chOff x="376" y="-10192"/>
+                          <a:chExt cx="6031" cy="9870"/>
                         </a:xfrm>
                       </wpg:grpSpPr>
                       <wps:wsp>
@@ -15503,12 +16398,12 @@
           </mc:Choice>
           <mc:Fallback>
             <w:pict>
-              <v:group w14:anchorId="6E272D54" id="Group 14" o:spid="_x0000_s1072" style="position:absolute;left:0;text-align:left;margin-left:18.5pt;margin-top:-509.9pt;width:302.2pt;height:494.15pt;z-index:15732736;mso-position-horizontal-relative:page;mso-position-vertical-relative:text" coordorigin="370,-10198" coordsize="6044,9883" o:gfxdata="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">
-                <v:rect id="Rectangle 17" o:spid="_x0000_s1073" style="position:absolute;left:376;top:-10192;width:6031;height:9870;visibility:visible;mso-wrap-style:square;v-text-anchor:top" o:gfxdata="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" stroked="f"/>
-                <v:shape id="AutoShape 16" o:spid="_x0000_s1074" style="position:absolute;left:491;top:-10064;width:1204;height:1156;visibility:visible;mso-wrap-style:square;v-text-anchor:top" coordsize="1204,1156" o:gfxdata="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" path="m1203,1123l,1123r,33l1203,1156r,-33xm357,682r-259,l98,1122r259,l357,682xm704,394r-259,l445,1122r259,l704,394xm1079,231r-259,l820,1122r259,l1079,231xm900,l767,12r30,43l165,440r12,20l810,75r56,l900,xm866,75r-56,l844,122,866,75xe" fillcolor="#231f20" stroked="f">
+              <v:group w14:anchorId="6E272D54" id="Group 14" o:spid="_x0000_s1076" style="position:absolute;left:0;text-align:left;margin-left:18.5pt;margin-top:-509.9pt;width:302.2pt;height:494.15pt;z-index:15732736;mso-position-horizontal-relative:page;mso-position-vertical-relative:text" coordorigin="376,-10192" coordsize="6031,9870" o:gfxdata="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">
+                <v:rect id="Rectangle 17" o:spid="_x0000_s1077" style="position:absolute;left:376;top:-10192;width:6031;height:9870;visibility:visible;mso-wrap-style:square;v-text-anchor:top" o:gfxdata="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" stroked="f"/>
+                <v:shape id="AutoShape 16" o:spid="_x0000_s1078" style="position:absolute;left:491;top:-10064;width:1204;height:1156;visibility:visible;mso-wrap-style:square;v-text-anchor:top" coordsize="1204,1156" o:gfxdata="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" path="m1203,1123l,1123r,33l1203,1156r,-33xm357,682r-259,l98,1122r259,l357,682xm704,394r-259,l445,1122r259,l704,394xm1079,231r-259,l820,1122r259,l1079,231xm900,l767,12r30,43l165,440r12,20l810,75r56,l900,xm866,75r-56,l844,122,866,75xe" fillcolor="#231f20" stroked="f">
                   <v:path arrowok="t" o:connecttype="custom" o:connectlocs="1203,-8941;0,-8941;0,-8908;1203,-8908;1203,-8941;357,-9382;98,-9382;98,-8942;357,-8942;357,-9382;704,-9670;445,-9670;445,-8942;704,-8942;704,-9670;1079,-9833;820,-9833;820,-8942;1079,-8942;1079,-9833;900,-10064;767,-10052;797,-10009;165,-9624;177,-9604;810,-9989;866,-9989;900,-10064;866,-9989;810,-9989;844,-9942;866,-9989" o:connectangles="0,0,0,0,0,0,0,0,0,0,0,0,0,0,0,0,0,0,0,0,0,0,0,0,0,0,0,0,0,0,0,0"/>
                 </v:shape>
-                <v:shape id="Text Box 15" o:spid="_x0000_s1075" type="#_x0000_t202" style="position:absolute;left:376;top:-10192;width:6031;height:9870;visibility:visible;mso-wrap-style:square;v-text-anchor:top" o:gfxdata="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" filled="f" strokecolor="#231f20" strokeweight=".23453mm">
+                <v:shape id="Text Box 15" o:spid="_x0000_s1079" type="#_x0000_t202" style="position:absolute;left:376;top:-10192;width:6031;height:9870;visibility:visible;mso-wrap-style:square;v-text-anchor:top" o:gfxdata="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" filled="f" strokecolor="#231f20" strokeweight=".23453mm">
                   <v:textbox inset="0,0,0,0">
                     <w:txbxContent>
                       <w:p>
@@ -16281,12 +17176,12 @@
           </mc:Choice>
           <mc:Fallback>
             <w:pict>
-              <v:group w14:anchorId="3A20C9B2" id="Group 10" o:spid="_x0000_s1076" style="position:absolute;left:0;text-align:left;margin-left:330.4pt;margin-top:-742.4pt;width:302.2pt;height:726.75pt;z-index:15733760;mso-position-horizontal-relative:page;mso-position-vertical-relative:text" coordorigin="6608,-14848" coordsize="6044,14535" o:gfxdata="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">
-                <v:rect id="Rectangle 13" o:spid="_x0000_s1077" style="position:absolute;left:6614;top:-14842;width:6031;height:14522;visibility:visible;mso-wrap-style:square;v-text-anchor:top" o:gfxdata="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" stroked="f"/>
-                <v:shape id="AutoShape 12" o:spid="_x0000_s1078" style="position:absolute;left:6800;top:-14730;width:960;height:1004;visibility:visible;mso-wrap-style:square;v-text-anchor:top" coordsize="960,1004" o:gfxdata="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" path="m463,882r-173,l734,1004r15,-56l702,948,463,882xm730,116r,47l904,211,702,948r47,l960,179,730,116xm243,577l,819r17,24l37,865r22,20l83,902,326,660,302,642,280,623,260,601,243,577xm223,810r-46,45l593,855r10,-3l643,810r-420,xm703,46r-45,l657,723r,1l608,724r-14,2l584,732r-6,10l576,755r,54l575,810r-2,l643,810r58,-61l703,742r,-696xm703,l28,r,744l73,699,73,46r630,l703,xm360,538r-9,1l341,542r-15,7l298,561r7,8l311,576r15,15l333,598r8,6l353,576r7,-15l363,552r1,-10l360,538xm331,368r-200,l131,423r200,l331,368xm595,266r-464,l131,320r464,l595,266xm595,163r-464,l131,218r464,l595,163xe" fillcolor="#231f20" stroked="f">
+              <v:group w14:anchorId="3A20C9B2" id="Group 10" o:spid="_x0000_s1080" style="position:absolute;left:0;text-align:left;margin-left:330.4pt;margin-top:-742.4pt;width:302.2pt;height:726.75pt;z-index:15733760;mso-position-horizontal-relative:page;mso-position-vertical-relative:text" coordorigin="6608,-14848" coordsize="6044,14535" o:gfxdata="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">
+                <v:rect id="Rectangle 13" o:spid="_x0000_s1081" style="position:absolute;left:6614;top:-14842;width:6031;height:14522;visibility:visible;mso-wrap-style:square;v-text-anchor:top" o:gfxdata="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" stroked="f"/>
+                <v:shape id="AutoShape 12" o:spid="_x0000_s1082" style="position:absolute;left:6800;top:-14730;width:960;height:1004;visibility:visible;mso-wrap-style:square;v-text-anchor:top" coordsize="960,1004" o:gfxdata="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" path="m463,882r-173,l734,1004r15,-56l702,948,463,882xm730,116r,47l904,211,702,948r47,l960,179,730,116xm243,577l,819r17,24l37,865r22,20l83,902,326,660,302,642,280,623,260,601,243,577xm223,810r-46,45l593,855r10,-3l643,810r-420,xm703,46r-45,l657,723r,1l608,724r-14,2l584,732r-6,10l576,755r,54l575,810r-2,l643,810r58,-61l703,742r,-696xm703,l28,r,744l73,699,73,46r630,l703,xm360,538r-9,1l341,542r-15,7l298,561r7,8l311,576r15,15l333,598r8,6l353,576r7,-15l363,552r1,-10l360,538xm331,368r-200,l131,423r200,l331,368xm595,266r-464,l131,320r464,l595,266xm595,163r-464,l131,218r464,l595,163xe" fillcolor="#231f20" stroked="f">
                   <v:path arrowok="t" o:connecttype="custom" o:connectlocs="290,-13848;749,-13782;463,-13848;730,-14567;702,-13782;960,-14551;243,-14153;17,-13887;59,-13845;326,-14070;280,-14107;243,-14153;177,-13875;603,-13878;223,-13920;658,-14684;657,-14006;594,-14004;578,-13988;576,-13921;575,-13920;643,-13920;703,-13988;703,-14730;28,-13986;73,-14684;703,-14730;351,-14191;326,-14181;305,-14161;326,-14139;341,-14126;360,-14169;364,-14188;331,-14362;131,-14307;331,-14362;131,-14464;595,-14410;595,-14567;131,-14512;595,-14567" o:connectangles="0,0,0,0,0,0,0,0,0,0,0,0,0,0,0,0,0,0,0,0,0,0,0,0,0,0,0,0,0,0,0,0,0,0,0,0,0,0,0,0,0,0"/>
                 </v:shape>
-                <v:shape id="Text Box 11" o:spid="_x0000_s1079" type="#_x0000_t202" style="position:absolute;left:6614;top:-14842;width:6031;height:14522;visibility:visible;mso-wrap-style:square;v-text-anchor:top" o:gfxdata="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" filled="f" strokecolor="#231f20" strokeweight=".23453mm">
+                <v:shape id="Text Box 11" o:spid="_x0000_s1083" type="#_x0000_t202" style="position:absolute;left:6614;top:-14842;width:6031;height:14522;visibility:visible;mso-wrap-style:square;v-text-anchor:top" o:gfxdata="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" filled="f" strokecolor="#231f20" strokeweight=".23453mm">
                   <v:textbox inset="0,0,0,0">
                     <w:txbxContent>
                       <w:p>
@@ -17071,12 +17966,12 @@
           </mc:Choice>
           <mc:Fallback>
             <w:pict>
-              <v:group w14:anchorId="26B91792" id="Group 6" o:spid="_x0000_s1080" style="position:absolute;left:0;text-align:left;margin-left:642.3pt;margin-top:-198.35pt;width:612.2pt;height:182.65pt;z-index:15737856;mso-position-horizontal-relative:page;mso-position-vertical-relative:text" coordorigin="12846,-3967" coordsize="12244,3653" o:gfxdata="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">
-                <v:rect id="Rectangle 9" o:spid="_x0000_s1081" style="position:absolute;left:12852;top:-3961;width:12231;height:3639;visibility:visible;mso-wrap-style:square;v-text-anchor:top" o:gfxdata="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" stroked="f"/>
-                <v:shape id="AutoShape 8" o:spid="_x0000_s1082" style="position:absolute;left:12969;top:-3807;width:896;height:896;visibility:visible;mso-wrap-style:square;v-text-anchor:top" coordsize="896,896" o:gfxdata="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" path="m448,l375,6,306,23,242,50,183,87r-52,45l86,184,50,242,23,307,6,375,,448r6,72l23,589r27,65l86,712r45,52l183,809r59,37l306,873r69,17l448,896r72,-6l589,873r64,-27l712,809r24,-20l448,789r-53,-4l345,773,297,754,254,728r70,-73l177,655,147,609,125,559,112,505r-5,-57l116,370r25,-72l182,235r53,-53l298,142r72,-26l448,107r288,l712,87,653,50,589,23,520,6,448,xm845,241r-126,l748,287r22,50l784,391r5,57l780,526r-26,72l714,661r-53,53l598,754r-72,26l448,789r288,l764,764r45,-52l845,654r28,-65l890,520r5,-72l890,375,873,307,845,242r,-1xm736,107r-288,l501,111r50,12l598,142r43,26l177,655r147,l719,241r126,l809,184,764,132,736,107xe" fillcolor="#231f20" stroked="f">
+              <v:group w14:anchorId="26B91792" id="Group 6" o:spid="_x0000_s1084" style="position:absolute;left:0;text-align:left;margin-left:642.3pt;margin-top:-198.35pt;width:612.2pt;height:182.65pt;z-index:15737856;mso-position-horizontal-relative:page;mso-position-vertical-relative:text" coordorigin="12846,-3967" coordsize="12244,3653" o:gfxdata="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">
+                <v:rect id="Rectangle 9" o:spid="_x0000_s1085" style="position:absolute;left:12852;top:-3961;width:12231;height:3639;visibility:visible;mso-wrap-style:square;v-text-anchor:top" o:gfxdata="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" stroked="f"/>
+                <v:shape id="AutoShape 8" o:spid="_x0000_s1086" style="position:absolute;left:12969;top:-3807;width:896;height:896;visibility:visible;mso-wrap-style:square;v-text-anchor:top" coordsize="896,896" o:gfxdata="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" path="m448,l375,6,306,23,242,50,183,87r-52,45l86,184,50,242,23,307,6,375,,448r6,72l23,589r27,65l86,712r45,52l183,809r59,37l306,873r69,17l448,896r72,-6l589,873r64,-27l712,809r24,-20l448,789r-53,-4l345,773,297,754,254,728r70,-73l177,655,147,609,125,559,112,505r-5,-57l116,370r25,-72l182,235r53,-53l298,142r72,-26l448,107r288,l712,87,653,50,589,23,520,6,448,xm845,241r-126,l748,287r22,50l784,391r5,57l780,526r-26,72l714,661r-53,53l598,754r-72,26l448,789r288,l764,764r45,-52l845,654r28,-65l890,520r5,-72l890,375,873,307,845,242r,-1xm736,107r-288,l501,111r50,12l598,142r43,26l177,655r147,l719,241r126,l809,184,764,132,736,107xe" fillcolor="#231f20" stroked="f">
                   <v:path arrowok="t" o:connecttype="custom" o:connectlocs="375,-3801;242,-3757;131,-3675;50,-3565;6,-3432;6,-3287;50,-3153;131,-3043;242,-2961;375,-2917;520,-2917;653,-2961;736,-3018;395,-3022;297,-3053;324,-3152;147,-3198;112,-3302;116,-3437;182,-3572;298,-3665;448,-3700;712,-3720;589,-3784;448,-3807;719,-3566;770,-3470;789,-3359;754,-3209;661,-3093;526,-3027;736,-3018;809,-3095;873,-3218;895,-3359;873,-3500;845,-3566;448,-3700;551,-3684;641,-3639;324,-3152;845,-3566;764,-3675" o:connectangles="0,0,0,0,0,0,0,0,0,0,0,0,0,0,0,0,0,0,0,0,0,0,0,0,0,0,0,0,0,0,0,0,0,0,0,0,0,0,0,0,0,0,0"/>
                 </v:shape>
-                <v:shape id="Text Box 7" o:spid="_x0000_s1083" type="#_x0000_t202" style="position:absolute;left:12852;top:-3961;width:12231;height:3639;visibility:visible;mso-wrap-style:square;v-text-anchor:top" o:gfxdata="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" filled="f" strokecolor="#231f20" strokeweight=".23453mm">
+                <v:shape id="Text Box 7" o:spid="_x0000_s1087" type="#_x0000_t202" style="position:absolute;left:12852;top:-3961;width:12231;height:3639;visibility:visible;mso-wrap-style:square;v-text-anchor:top" o:gfxdata="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" filled="f" strokecolor="#231f20" strokeweight=".23453mm">
                   <v:textbox inset="0,0,0,0">
                     <w:txbxContent>
                       <w:p>
@@ -18970,7 +19865,17 @@
                                   <w:w w:val="105"/>
                                   <w:sz w:val="53"/>
                                 </w:rPr>
-                                <w:t>COSTS</w:t>
+                                <w:t>COST</w:t>
+                              </w:r>
+                              <w:bookmarkStart w:id="0" w:name="_GoBack"/>
+                              <w:bookmarkEnd w:id="0"/>
+                              <w:r>
+                                <w:rPr>
+                                  <w:color w:val="231F20"/>
+                                  <w:w w:val="105"/>
+                                  <w:sz w:val="53"/>
+                                </w:rPr>
+                                <w:t>S</w:t>
                               </w:r>
                             </w:p>
                             <w:p>
@@ -19013,12 +19918,12 @@
           </mc:Choice>
           <mc:Fallback>
             <w:pict>
-              <v:group w14:anchorId="512F9305" id="Group 2" o:spid="_x0000_s1084" style="position:absolute;left:0;text-align:left;margin-left:1264.2pt;margin-top:-245.55pt;width:300.3pt;height:229.8pt;z-index:15741952;mso-position-horizontal-relative:page;mso-position-vertical-relative:text" coordorigin="25284,-4911" coordsize="6006,4596" o:gfxdata="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">
-                <v:rect id="Rectangle 5" o:spid="_x0000_s1085" style="position:absolute;left:25290;top:-4904;width:5993;height:4583;visibility:visible;mso-wrap-style:square;v-text-anchor:top" o:gfxdata="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" stroked="f"/>
-                <v:shape id="AutoShape 4" o:spid="_x0000_s1086" style="position:absolute;left:25544;top:-4821;width:1358;height:1120;visibility:visible;mso-wrap-style:square;v-text-anchor:top" coordsize="1358,1120" o:gfxdata="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" path="m5,673r-5,l,744r15,7l31,757r18,5l67,767r19,3l106,773r19,2l144,775r,126l184,901r,-127l213,768r26,-9l262,746r21,-17l289,723r-145,l124,721r-20,-4l86,713,68,707,51,700,35,692,20,683,5,673xm184,220r-40,l144,315r-30,5l87,329,63,342,42,358,25,378,12,399,5,421,3,445r1,21l8,484r7,17l25,517r14,14l56,542r20,10l101,561r6,1l114,564r30,7l144,723r145,l184,723r,-146l305,577r-8,-12l282,553,265,542r-20,-9l223,526r-5,-1l212,524r-13,-4l191,519r-7,-2l184,512r-40,l124,506r-17,-6l94,492r-9,-8l78,475,73,464,70,451,69,436r1,-15l74,408r7,-12l91,387r11,-8l115,373r13,-5l144,366r40,l306,366r,-25l294,336r-13,-4l266,328r-16,-4l233,320r-17,-2l200,316r-16,-1l184,220xm305,577r-121,l202,581r15,6l230,593r10,8l247,610r5,11l255,634r2,15l255,665r-3,14l246,691r-8,10l228,709r-13,6l201,720r-17,3l289,723r12,-13l313,688r7,-23l323,640r-2,-22l316,598r-8,-17l305,577xm184,366r-40,l144,512r40,l184,366xm306,366r-122,l200,368r16,3l232,375r15,6l261,388r14,7l288,403r13,8l306,411r,-45xm1040,673r-5,l1035,744r15,7l1066,757r17,5l1102,767r19,3l1140,773r19,2l1178,775r,126l1218,901r,-127l1247,768r26,-9l1297,746r21,-17l1323,723r-145,l1158,721r-19,-4l1120,713r-17,-6l1086,700r-16,-8l1054,683r-14,-10xm1218,220r-40,l1178,315r-30,5l1121,329r-24,13l1076,358r-17,20l1047,399r-7,22l1037,445r2,21l1043,484r7,17l1060,517r13,14l1090,542r21,10l1135,561r6,1l1148,564r30,7l1178,723r145,l1324,723r-106,l1218,577r122,l1331,565r-14,-12l1300,542r-20,-9l1257,526r-5,-1l1247,524r-14,-4l1226,519r-8,-2l1218,512r-40,l1158,506r-16,-6l1129,492r-10,-8l1112,475r-4,-11l1105,451r-1,-15l1105,421r4,-13l1116,396r9,-9l1136,379r13,-6l1163,368r15,-2l1218,366r123,l1341,341r-12,-5l1316,332r-15,-4l1285,324r-17,-4l1251,318r-17,-2l1218,315r,-95xm1340,577r-122,l1236,581r16,6l1264,593r10,8l1282,610r5,11l1290,634r1,15l1290,665r-4,14l1281,691r-8,10l1262,709r-12,6l1235,720r-17,3l1324,723r11,-13l1348,688r7,-23l1357,640r-1,-22l1351,598r-8,-17l1340,577xm1218,366r-40,l1178,512r40,l1218,366xm1341,366r-123,l1235,368r16,3l1266,375r15,6l1296,388r14,7l1323,403r12,8l1341,411r,-45xm418,746r-9,l409,862r25,11l460,883r29,9l520,899r31,6l583,910r31,3l645,914r,206l711,1120r,-209l758,902r44,-15l840,865r35,-27l884,828r-239,l612,824r-31,-5l550,811,521,801,493,790,467,777,442,762,418,746xm711,l645,r,158l596,166r-44,14l512,201r-34,27l450,260r-21,34l417,331r-4,40l416,405r7,30l434,464r17,25l472,511r28,20l534,547r41,14l584,564r12,3l645,578r,250l884,828r1,-1l711,827r,-240l911,587,897,569,873,548,845,530,812,515,775,504r-8,-1l758,500r-22,-6l724,492r-13,-3l711,480r-66,l613,471,586,461,564,449,548,435,537,420r-8,-18l524,380r-1,-24l525,331r7,-21l543,291r15,-16l577,262r20,-10l620,245r25,-4l711,241r,-1l912,240r,-40l893,192r-22,-7l847,178r-27,-7l792,165r-27,-4l738,158r-27,-2l711,xm911,587r-200,l741,595r25,9l787,614r16,12l815,641r9,19l829,681r2,26l829,733r-6,23l814,776r-13,16l784,804r-21,11l739,822r-28,5l885,827r19,-21l924,771r12,-38l940,692r-3,-37l929,622,916,593r-5,-6xm711,241r-66,l645,480r66,l711,241xm912,240r-201,l738,244r27,5l790,256r25,10l839,277r22,11l883,301r21,13l912,314r,-74xe" fillcolor="#231f20" stroked="f">
+              <v:group w14:anchorId="512F9305" id="Group 2" o:spid="_x0000_s1088" style="position:absolute;left:0;text-align:left;margin-left:1264.2pt;margin-top:-245.55pt;width:300.3pt;height:229.8pt;z-index:15741952;mso-position-horizontal-relative:page;mso-position-vertical-relative:text" coordorigin="25284,-4911" coordsize="6006,4596" o:gfxdata="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">
+                <v:rect id="Rectangle 5" o:spid="_x0000_s1089" style="position:absolute;left:25290;top:-4904;width:5993;height:4583;visibility:visible;mso-wrap-style:square;v-text-anchor:top" o:gfxdata="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" stroked="f"/>
+                <v:shape id="AutoShape 4" o:spid="_x0000_s1090" style="position:absolute;left:25544;top:-4821;width:1358;height:1120;visibility:visible;mso-wrap-style:square;v-text-anchor:top" coordsize="1358,1120" o:gfxdata="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" path="m5,673r-5,l,744r15,7l31,757r18,5l67,767r19,3l106,773r19,2l144,775r,126l184,901r,-127l213,768r26,-9l262,746r21,-17l289,723r-145,l124,721r-20,-4l86,713,68,707,51,700,35,692,20,683,5,673xm184,220r-40,l144,315r-30,5l87,329,63,342,42,358,25,378,12,399,5,421,3,445r1,21l8,484r7,17l25,517r14,14l56,542r20,10l101,561r6,1l114,564r30,7l144,723r145,l184,723r,-146l305,577r-8,-12l282,553,265,542r-20,-9l223,526r-5,-1l212,524r-13,-4l191,519r-7,-2l184,512r-40,l124,506r-17,-6l94,492r-9,-8l78,475,73,464,70,451,69,436r1,-15l74,408r7,-12l91,387r11,-8l115,373r13,-5l144,366r40,l306,366r,-25l294,336r-13,-4l266,328r-16,-4l233,320r-17,-2l200,316r-16,-1l184,220xm305,577r-121,l202,581r15,6l230,593r10,8l247,610r5,11l255,634r2,15l255,665r-3,14l246,691r-8,10l228,709r-13,6l201,720r-17,3l289,723r12,-13l313,688r7,-23l323,640r-2,-22l316,598r-8,-17l305,577xm184,366r-40,l144,512r40,l184,366xm306,366r-122,l200,368r16,3l232,375r15,6l261,388r14,7l288,403r13,8l306,411r,-45xm1040,673r-5,l1035,744r15,7l1066,757r17,5l1102,767r19,3l1140,773r19,2l1178,775r,126l1218,901r,-127l1247,768r26,-9l1297,746r21,-17l1323,723r-145,l1158,721r-19,-4l1120,713r-17,-6l1086,700r-16,-8l1054,683r-14,-10xm1218,220r-40,l1178,315r-30,5l1121,329r-24,13l1076,358r-17,20l1047,399r-7,22l1037,445r2,21l1043,484r7,17l1060,517r13,14l1090,542r21,10l1135,561r6,1l1148,564r30,7l1178,723r145,l1324,723r-106,l1218,577r122,l1331,565r-14,-12l1300,542r-20,-9l1257,526r-5,-1l1247,524r-14,-4l1226,519r-8,-2l1218,512r-40,l1158,506r-16,-6l1129,492r-10,-8l1112,475r-4,-11l1105,451r-1,-15l1105,421r4,-13l1116,396r9,-9l1136,379r13,-6l1163,368r15,-2l1218,366r123,l1341,341r-12,-5l1316,332r-15,-4l1285,324r-17,-4l1251,318r-17,-2l1218,315r,-95xm1340,577r-122,l1236,581r16,6l1264,593r10,8l1282,610r5,11l1290,634r1,15l1290,665r-4,14l1281,691r-8,10l1262,709r-12,6l1235,720r-17,3l1324,723r11,-13l1348,688r7,-23l1357,640r-1,-22l1351,598r-8,-17l1340,577xm1218,366r-40,l1178,512r40,l1218,366xm1341,366r-123,l1235,368r16,3l1266,375r15,6l1296,388r14,7l1323,403r12,8l1341,411r,-45xm418,746r-9,l409,862r25,11l460,883r29,9l520,899r31,6l583,910r31,3l645,914r,206l711,1120r,-209l758,902r44,-15l840,865r35,-27l884,828r-239,l612,824r-31,-5l550,811,521,801,493,790,467,777,442,762,418,746xm711,l645,r,158l596,166r-44,14l512,201r-34,27l450,260r-21,34l417,331r-4,40l416,405r7,30l434,464r17,25l472,511r28,20l534,547r41,14l584,564r12,3l645,578r,250l884,828r1,-1l711,827r,-240l911,587,897,569,873,548,845,530,812,515,775,504r-8,-1l758,500r-22,-6l724,492r-13,-3l711,480r-66,l613,471,586,461,564,449,548,435,537,420r-8,-18l524,380r-1,-24l525,331r7,-21l543,291r15,-16l577,262r20,-10l620,245r25,-4l711,241r,-1l912,240r,-40l893,192r-22,-7l847,178r-27,-7l792,165r-27,-4l738,158r-27,-2l711,xm911,587r-200,l741,595r25,9l787,614r16,12l815,641r9,19l829,681r2,26l829,733r-6,23l814,776r-13,16l784,804r-21,11l739,822r-28,5l885,827r19,-21l924,771r12,-38l940,692r-3,-37l929,622,916,593r-5,-6xm711,241r-66,l645,480r66,l711,241xm912,240r-201,l738,244r27,5l790,256r25,10l839,277r22,11l883,301r21,13l912,314r,-74xe" fillcolor="#231f20" stroked="f">
                   <v:path arrowok="t" o:connecttype="custom" o:connectlocs="67,-4054;184,-4047;124,-4100;5,-4148;42,-4463;15,-4320;114,-4257;305,-4244;212,-4297;107,-4321;70,-4400;144,-4455;266,-4493;305,-4244;252,-4200;228,-4112;320,-4156;144,-4455;216,-4450;306,-4410;1083,-4059;1218,-3920;1178,-4098;1054,-4138;1097,-4479;1043,-4337;1141,-4259;1218,-4244;1252,-4296;1158,-4315;1104,-4385;1163,-4453;1316,-4489;1218,-4601;1282,-4211;1273,-4120;1348,-4133;1218,-4455;1235,-4453;1335,-4410;460,-3938;645,-3701;884,-3993;467,-4044;552,-4641;416,-4416;575,-4260;711,-3994;775,-4317;645,-4341;524,-4441;597,-4569;893,-4629;711,-4665;803,-4195;814,-4045;904,-4015;911,-4234;711,-4581;883,-4520" o:connectangles="0,0,0,0,0,0,0,0,0,0,0,0,0,0,0,0,0,0,0,0,0,0,0,0,0,0,0,0,0,0,0,0,0,0,0,0,0,0,0,0,0,0,0,0,0,0,0,0,0,0,0,0,0,0,0,0,0,0,0,0"/>
                 </v:shape>
-                <v:shape id="Text Box 3" o:spid="_x0000_s1087" type="#_x0000_t202" style="position:absolute;left:25290;top:-4904;width:5993;height:4583;visibility:visible;mso-wrap-style:square;v-text-anchor:top" o:gfxdata="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" filled="f" strokecolor="#231f20" strokeweight=".23453mm">
+                <v:shape id="Text Box 3" o:spid="_x0000_s1091" type="#_x0000_t202" style="position:absolute;left:25290;top:-4904;width:5993;height:4583;visibility:visible;mso-wrap-style:square;v-text-anchor:top" o:gfxdata="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" filled="f" strokecolor="#231f20" strokeweight=".23453mm">
                   <v:textbox inset="0,0,0,0">
                     <w:txbxContent>
                       <w:p>
@@ -19037,7 +19942,17 @@
                             <w:w w:val="105"/>
                             <w:sz w:val="53"/>
                           </w:rPr>
-                          <w:t>COSTS</w:t>
+                          <w:t>COST</w:t>
+                        </w:r>
+                        <w:bookmarkStart w:id="1" w:name="_GoBack"/>
+                        <w:bookmarkEnd w:id="1"/>
+                        <w:r>
+                          <w:rPr>
+                            <w:color w:val="231F20"/>
+                            <w:w w:val="105"/>
+                            <w:sz w:val="53"/>
+                          </w:rPr>
+                          <w:t>S</w:t>
                         </w:r>
                       </w:p>
                       <w:p>
@@ -19125,6 +20040,119 @@
 <file path=word/numbering.xml><?xml version="1.0" encoding="utf-8"?>
 <w:numbering xmlns:wpc="http://schemas.microsoft.com/office/word/2010/wordprocessingCanvas" xmlns:cx="http://schemas.microsoft.com/office/drawing/2014/chartex" xmlns:cx1="http://schemas.microsoft.com/office/drawing/2015/9/8/chartex" xmlns:cx2="http://schemas.microsoft.com/office/drawing/2015/10/21/chartex" xmlns:cx3="http://schemas.microsoft.com/office/drawing/2016/5/9/chartex" xmlns:cx4="http://schemas.microsoft.com/office/drawing/2016/5/10/chartex" xmlns:cx5="http://schemas.microsoft.com/office/drawing/2016/5/11/chartex" xmlns:cx6="http://schemas.microsoft.com/office/drawing/2016/5/12/chartex" xmlns:cx7="http://schemas.microsoft.com/office/drawing/2016/5/13/chartex" xmlns:cx8="http://schemas.microsoft.com/office/drawing/2016/5/14/chartex" xmlns:mc="http://schemas.openxmlformats.org/markup-compatibility/2006" xmlns:aink="http://schemas.microsoft.com/office/drawing/2016/ink" xmlns:am3d="http://schemas.microsoft.com/office/drawing/2017/model3d" xmlns:o="urn:schemas-microsoft-com:office:office" xmlns:r="http://schemas.openxmlformats.org/officeDocument/2006/relationships" xmlns:m="http://schemas.openxmlformats.org/officeDocument/2006/math" xmlns:v="urn:schemas-microsoft-com:vml" xmlns:wp14="http://schemas.microsoft.com/office/word/2010/wordprocessingDrawing" xmlns:wp="http://schemas.openxmlformats.org/drawingml/2006/wordprocessingDrawing" xmlns:w10="urn:schemas-microsoft-com:office:word" xmlns:w="http://schemas.openxmlformats.org/wordprocessingml/2006/main" xmlns:w14="http://schemas.microsoft.com/office/word/2010/wordml" xmlns:w15="http://schemas.microsoft.com/office/word/2012/wordml" xmlns:w16cex="http://schemas.microsoft.com/office/word/2018/wordml/cex" xmlns:w16cid="http://schemas.microsoft.com/office/word/2016/wordml/cid" xmlns:w16="http://schemas.microsoft.com/office/word/2018/wordml" xmlns:w16se="http://schemas.microsoft.com/office/word/2015/wordml/symex" xmlns:wpg="http://schemas.microsoft.com/office/word/2010/wordprocessingGroup" xmlns:wpi="http://schemas.microsoft.com/office/word/2010/wordprocessingInk" xmlns:wne="http://schemas.microsoft.com/office/word/2006/wordml" xmlns:wps="http://schemas.microsoft.com/office/word/2010/wordprocessingShape" mc:Ignorable="w14 w15 w16se w16cid w16 w16cex wp14">
   <w:abstractNum w:abstractNumId="0" w15:restartNumberingAfterBreak="0">
+    <w:nsid w:val="07492B46"/>
+    <w:multiLevelType w:val="hybridMultilevel"/>
+    <w:tmpl w:val="9D3EDF54"/>
+    <w:lvl w:ilvl="0" w:tplc="04100001">
+      <w:start w:val="1"/>
+      <w:numFmt w:val="bullet"/>
+      <w:lvlText w:val=""/>
+      <w:lvlJc w:val="left"/>
+      <w:pPr>
+        <w:ind w:left="720" w:hanging="360"/>
+      </w:pPr>
+      <w:rPr>
+        <w:rFonts w:ascii="Symbol" w:hAnsi="Symbol" w:hint="default"/>
+      </w:rPr>
+    </w:lvl>
+    <w:lvl w:ilvl="1" w:tplc="04100003" w:tentative="1">
+      <w:start w:val="1"/>
+      <w:numFmt w:val="bullet"/>
+      <w:lvlText w:val="o"/>
+      <w:lvlJc w:val="left"/>
+      <w:pPr>
+        <w:ind w:left="1440" w:hanging="360"/>
+      </w:pPr>
+      <w:rPr>
+        <w:rFonts w:ascii="Courier New" w:hAnsi="Courier New" w:cs="Courier New" w:hint="default"/>
+      </w:rPr>
+    </w:lvl>
+    <w:lvl w:ilvl="2" w:tplc="04100005" w:tentative="1">
+      <w:start w:val="1"/>
+      <w:numFmt w:val="bullet"/>
+      <w:lvlText w:val=""/>
+      <w:lvlJc w:val="left"/>
+      <w:pPr>
+        <w:ind w:left="2160" w:hanging="360"/>
+      </w:pPr>
+      <w:rPr>
+        <w:rFonts w:ascii="Wingdings" w:hAnsi="Wingdings" w:hint="default"/>
+      </w:rPr>
+    </w:lvl>
+    <w:lvl w:ilvl="3" w:tplc="04100001" w:tentative="1">
+      <w:start w:val="1"/>
+      <w:numFmt w:val="bullet"/>
+      <w:lvlText w:val=""/>
+      <w:lvlJc w:val="left"/>
+      <w:pPr>
+        <w:ind w:left="2880" w:hanging="360"/>
+      </w:pPr>
+      <w:rPr>
+        <w:rFonts w:ascii="Symbol" w:hAnsi="Symbol" w:hint="default"/>
+      </w:rPr>
+    </w:lvl>
+    <w:lvl w:ilvl="4" w:tplc="04100003" w:tentative="1">
+      <w:start w:val="1"/>
+      <w:numFmt w:val="bullet"/>
+      <w:lvlText w:val="o"/>
+      <w:lvlJc w:val="left"/>
+      <w:pPr>
+        <w:ind w:left="3600" w:hanging="360"/>
+      </w:pPr>
+      <w:rPr>
+        <w:rFonts w:ascii="Courier New" w:hAnsi="Courier New" w:cs="Courier New" w:hint="default"/>
+      </w:rPr>
+    </w:lvl>
+    <w:lvl w:ilvl="5" w:tplc="04100005" w:tentative="1">
+      <w:start w:val="1"/>
+      <w:numFmt w:val="bullet"/>
+      <w:lvlText w:val=""/>
+      <w:lvlJc w:val="left"/>
+      <w:pPr>
+        <w:ind w:left="4320" w:hanging="360"/>
+      </w:pPr>
+      <w:rPr>
+        <w:rFonts w:ascii="Wingdings" w:hAnsi="Wingdings" w:hint="default"/>
+      </w:rPr>
+    </w:lvl>
+    <w:lvl w:ilvl="6" w:tplc="04100001" w:tentative="1">
+      <w:start w:val="1"/>
+      <w:numFmt w:val="bullet"/>
+      <w:lvlText w:val=""/>
+      <w:lvlJc w:val="left"/>
+      <w:pPr>
+        <w:ind w:left="5040" w:hanging="360"/>
+      </w:pPr>
+      <w:rPr>
+        <w:rFonts w:ascii="Symbol" w:hAnsi="Symbol" w:hint="default"/>
+      </w:rPr>
+    </w:lvl>
+    <w:lvl w:ilvl="7" w:tplc="04100003" w:tentative="1">
+      <w:start w:val="1"/>
+      <w:numFmt w:val="bullet"/>
+      <w:lvlText w:val="o"/>
+      <w:lvlJc w:val="left"/>
+      <w:pPr>
+        <w:ind w:left="5760" w:hanging="360"/>
+      </w:pPr>
+      <w:rPr>
+        <w:rFonts w:ascii="Courier New" w:hAnsi="Courier New" w:cs="Courier New" w:hint="default"/>
+      </w:rPr>
+    </w:lvl>
+    <w:lvl w:ilvl="8" w:tplc="04100005" w:tentative="1">
+      <w:start w:val="1"/>
+      <w:numFmt w:val="bullet"/>
+      <w:lvlText w:val=""/>
+      <w:lvlJc w:val="left"/>
+      <w:pPr>
+        <w:ind w:left="6480" w:hanging="360"/>
+      </w:pPr>
+      <w:rPr>
+        <w:rFonts w:ascii="Wingdings" w:hAnsi="Wingdings" w:hint="default"/>
+      </w:rPr>
+    </w:lvl>
+  </w:abstractNum>
+  <w:abstractNum w:abstractNumId="1" w15:restartNumberingAfterBreak="0">
     <w:nsid w:val="1847169F"/>
     <w:multiLevelType w:val="hybridMultilevel"/>
     <w:tmpl w:val="F73C39AE"/>
@@ -19237,7 +20265,7 @@
       </w:rPr>
     </w:lvl>
   </w:abstractNum>
-  <w:abstractNum w:abstractNumId="1" w15:restartNumberingAfterBreak="0">
+  <w:abstractNum w:abstractNumId="2" w15:restartNumberingAfterBreak="0">
     <w:nsid w:val="2F1E470D"/>
     <w:multiLevelType w:val="hybridMultilevel"/>
     <w:tmpl w:val="ED742758"/>
@@ -19350,7 +20378,120 @@
       </w:rPr>
     </w:lvl>
   </w:abstractNum>
-  <w:abstractNum w:abstractNumId="2" w15:restartNumberingAfterBreak="0">
+  <w:abstractNum w:abstractNumId="3" w15:restartNumberingAfterBreak="0">
+    <w:nsid w:val="36CC6153"/>
+    <w:multiLevelType w:val="hybridMultilevel"/>
+    <w:tmpl w:val="0980B09A"/>
+    <w:lvl w:ilvl="0" w:tplc="04100001">
+      <w:start w:val="1"/>
+      <w:numFmt w:val="bullet"/>
+      <w:lvlText w:val=""/>
+      <w:lvlJc w:val="left"/>
+      <w:pPr>
+        <w:ind w:left="720" w:hanging="360"/>
+      </w:pPr>
+      <w:rPr>
+        <w:rFonts w:ascii="Symbol" w:hAnsi="Symbol" w:hint="default"/>
+      </w:rPr>
+    </w:lvl>
+    <w:lvl w:ilvl="1" w:tplc="04100003" w:tentative="1">
+      <w:start w:val="1"/>
+      <w:numFmt w:val="bullet"/>
+      <w:lvlText w:val="o"/>
+      <w:lvlJc w:val="left"/>
+      <w:pPr>
+        <w:ind w:left="1440" w:hanging="360"/>
+      </w:pPr>
+      <w:rPr>
+        <w:rFonts w:ascii="Courier New" w:hAnsi="Courier New" w:cs="Courier New" w:hint="default"/>
+      </w:rPr>
+    </w:lvl>
+    <w:lvl w:ilvl="2" w:tplc="04100005" w:tentative="1">
+      <w:start w:val="1"/>
+      <w:numFmt w:val="bullet"/>
+      <w:lvlText w:val=""/>
+      <w:lvlJc w:val="left"/>
+      <w:pPr>
+        <w:ind w:left="2160" w:hanging="360"/>
+      </w:pPr>
+      <w:rPr>
+        <w:rFonts w:ascii="Wingdings" w:hAnsi="Wingdings" w:hint="default"/>
+      </w:rPr>
+    </w:lvl>
+    <w:lvl w:ilvl="3" w:tplc="04100001" w:tentative="1">
+      <w:start w:val="1"/>
+      <w:numFmt w:val="bullet"/>
+      <w:lvlText w:val=""/>
+      <w:lvlJc w:val="left"/>
+      <w:pPr>
+        <w:ind w:left="2880" w:hanging="360"/>
+      </w:pPr>
+      <w:rPr>
+        <w:rFonts w:ascii="Symbol" w:hAnsi="Symbol" w:hint="default"/>
+      </w:rPr>
+    </w:lvl>
+    <w:lvl w:ilvl="4" w:tplc="04100003" w:tentative="1">
+      <w:start w:val="1"/>
+      <w:numFmt w:val="bullet"/>
+      <w:lvlText w:val="o"/>
+      <w:lvlJc w:val="left"/>
+      <w:pPr>
+        <w:ind w:left="3600" w:hanging="360"/>
+      </w:pPr>
+      <w:rPr>
+        <w:rFonts w:ascii="Courier New" w:hAnsi="Courier New" w:cs="Courier New" w:hint="default"/>
+      </w:rPr>
+    </w:lvl>
+    <w:lvl w:ilvl="5" w:tplc="04100005" w:tentative="1">
+      <w:start w:val="1"/>
+      <w:numFmt w:val="bullet"/>
+      <w:lvlText w:val=""/>
+      <w:lvlJc w:val="left"/>
+      <w:pPr>
+        <w:ind w:left="4320" w:hanging="360"/>
+      </w:pPr>
+      <w:rPr>
+        <w:rFonts w:ascii="Wingdings" w:hAnsi="Wingdings" w:hint="default"/>
+      </w:rPr>
+    </w:lvl>
+    <w:lvl w:ilvl="6" w:tplc="04100001" w:tentative="1">
+      <w:start w:val="1"/>
+      <w:numFmt w:val="bullet"/>
+      <w:lvlText w:val=""/>
+      <w:lvlJc w:val="left"/>
+      <w:pPr>
+        <w:ind w:left="5040" w:hanging="360"/>
+      </w:pPr>
+      <w:rPr>
+        <w:rFonts w:ascii="Symbol" w:hAnsi="Symbol" w:hint="default"/>
+      </w:rPr>
+    </w:lvl>
+    <w:lvl w:ilvl="7" w:tplc="04100003" w:tentative="1">
+      <w:start w:val="1"/>
+      <w:numFmt w:val="bullet"/>
+      <w:lvlText w:val="o"/>
+      <w:lvlJc w:val="left"/>
+      <w:pPr>
+        <w:ind w:left="5760" w:hanging="360"/>
+      </w:pPr>
+      <w:rPr>
+        <w:rFonts w:ascii="Courier New" w:hAnsi="Courier New" w:cs="Courier New" w:hint="default"/>
+      </w:rPr>
+    </w:lvl>
+    <w:lvl w:ilvl="8" w:tplc="04100005" w:tentative="1">
+      <w:start w:val="1"/>
+      <w:numFmt w:val="bullet"/>
+      <w:lvlText w:val=""/>
+      <w:lvlJc w:val="left"/>
+      <w:pPr>
+        <w:ind w:left="6480" w:hanging="360"/>
+      </w:pPr>
+      <w:rPr>
+        <w:rFonts w:ascii="Wingdings" w:hAnsi="Wingdings" w:hint="default"/>
+      </w:rPr>
+    </w:lvl>
+  </w:abstractNum>
+  <w:abstractNum w:abstractNumId="4" w15:restartNumberingAfterBreak="0">
     <w:nsid w:val="41F813AD"/>
     <w:multiLevelType w:val="hybridMultilevel"/>
     <w:tmpl w:val="1E84338E"/>
@@ -19463,7 +20604,7 @@
       </w:rPr>
     </w:lvl>
   </w:abstractNum>
-  <w:abstractNum w:abstractNumId="3" w15:restartNumberingAfterBreak="0">
+  <w:abstractNum w:abstractNumId="5" w15:restartNumberingAfterBreak="0">
     <w:nsid w:val="4AF97EC7"/>
     <w:multiLevelType w:val="hybridMultilevel"/>
     <w:tmpl w:val="95BE3248"/>
@@ -19576,7 +20717,7 @@
       </w:rPr>
     </w:lvl>
   </w:abstractNum>
-  <w:abstractNum w:abstractNumId="4" w15:restartNumberingAfterBreak="0">
+  <w:abstractNum w:abstractNumId="6" w15:restartNumberingAfterBreak="0">
     <w:nsid w:val="4F4257D9"/>
     <w:multiLevelType w:val="hybridMultilevel"/>
     <w:tmpl w:val="032611C2"/>
@@ -19689,7 +20830,7 @@
       </w:rPr>
     </w:lvl>
   </w:abstractNum>
-  <w:abstractNum w:abstractNumId="5" w15:restartNumberingAfterBreak="0">
+  <w:abstractNum w:abstractNumId="7" w15:restartNumberingAfterBreak="0">
     <w:nsid w:val="50785BD8"/>
     <w:multiLevelType w:val="hybridMultilevel"/>
     <w:tmpl w:val="D34A519E"/>
@@ -19802,7 +20943,7 @@
       </w:rPr>
     </w:lvl>
   </w:abstractNum>
-  <w:abstractNum w:abstractNumId="6" w15:restartNumberingAfterBreak="0">
+  <w:abstractNum w:abstractNumId="8" w15:restartNumberingAfterBreak="0">
     <w:nsid w:val="5A99774C"/>
     <w:multiLevelType w:val="hybridMultilevel"/>
     <w:tmpl w:val="EDA43B34"/>
@@ -19888,7 +21029,7 @@
       </w:pPr>
     </w:lvl>
   </w:abstractNum>
-  <w:abstractNum w:abstractNumId="7" w15:restartNumberingAfterBreak="0">
+  <w:abstractNum w:abstractNumId="9" w15:restartNumberingAfterBreak="0">
     <w:nsid w:val="6D411D1A"/>
     <w:multiLevelType w:val="hybridMultilevel"/>
     <w:tmpl w:val="3A2046BC"/>
@@ -20001,7 +21142,7 @@
       </w:rPr>
     </w:lvl>
   </w:abstractNum>
-  <w:abstractNum w:abstractNumId="8" w15:restartNumberingAfterBreak="0">
+  <w:abstractNum w:abstractNumId="10" w15:restartNumberingAfterBreak="0">
     <w:nsid w:val="7BF53F05"/>
     <w:multiLevelType w:val="hybridMultilevel"/>
     <w:tmpl w:val="D7F6A744"/>
@@ -20088,30 +21229,36 @@
     </w:lvl>
   </w:abstractNum>
   <w:num w:numId="1">
+    <w:abstractNumId w:val="5"/>
+  </w:num>
+  <w:num w:numId="2">
+    <w:abstractNumId w:val="9"/>
+  </w:num>
+  <w:num w:numId="3">
+    <w:abstractNumId w:val="4"/>
+  </w:num>
+  <w:num w:numId="4">
+    <w:abstractNumId w:val="2"/>
+  </w:num>
+  <w:num w:numId="5">
+    <w:abstractNumId w:val="6"/>
+  </w:num>
+  <w:num w:numId="6">
+    <w:abstractNumId w:val="7"/>
+  </w:num>
+  <w:num w:numId="7">
+    <w:abstractNumId w:val="10"/>
+  </w:num>
+  <w:num w:numId="8">
+    <w:abstractNumId w:val="8"/>
+  </w:num>
+  <w:num w:numId="9">
+    <w:abstractNumId w:val="1"/>
+  </w:num>
+  <w:num w:numId="10">
     <w:abstractNumId w:val="3"/>
   </w:num>
-  <w:num w:numId="2">
-    <w:abstractNumId w:val="7"/>
-  </w:num>
-  <w:num w:numId="3">
-    <w:abstractNumId w:val="2"/>
-  </w:num>
-  <w:num w:numId="4">
-    <w:abstractNumId w:val="1"/>
-  </w:num>
-  <w:num w:numId="5">
-    <w:abstractNumId w:val="4"/>
-  </w:num>
-  <w:num w:numId="6">
-    <w:abstractNumId w:val="5"/>
-  </w:num>
-  <w:num w:numId="7">
-    <w:abstractNumId w:val="8"/>
-  </w:num>
-  <w:num w:numId="8">
-    <w:abstractNumId w:val="6"/>
-  </w:num>
-  <w:num w:numId="9">
+  <w:num w:numId="11">
     <w:abstractNumId w:val="0"/>
   </w:num>
 </w:numbering>
@@ -20880,7 +22027,7 @@
 </file>
 
 <file path=customXml/itemProps1.xml><?xml version="1.0" encoding="utf-8"?>
-<ds:datastoreItem xmlns:ds="http://schemas.openxmlformats.org/officeDocument/2006/customXml" ds:itemID="{A98E57F8-D94E-49E2-BDF1-236D9A2236D9}">
+<ds:datastoreItem xmlns:ds="http://schemas.openxmlformats.org/officeDocument/2006/customXml" ds:itemID="{43CF7F0F-413B-481B-B7A8-8BCE77C9C5E5}">
   <ds:schemaRefs>
     <ds:schemaRef ds:uri="http://schemas.openxmlformats.org/officeDocument/2006/bibliography"/>
   </ds:schemaRefs>

</xml_diff>